<commit_message>
dodałem diagram biznesowy PU listę aktorów i PU
</commit_message>
<xml_diff>
--- a/projekt.docx
+++ b/projekt.docx
@@ -484,7 +484,21 @@
           <w:sz w:val="28"/>
           <w:szCs w:val="28"/>
         </w:rPr>
-        <w:t>, mogą sprawdzić swój grafik pracy, wpisać przystąpienie do pracy, pobranie sprzętu oraz opisać zdarzenia które miały miejsce.</w:t>
+        <w:t>, mogą sprawdzić swój grafik pracy, wpisać przystąpienie do pracy</w:t>
+      </w:r>
+      <w:r>
+        <w:rPr>
+          <w:sz w:val="28"/>
+          <w:szCs w:val="28"/>
+        </w:rPr>
+        <w:t xml:space="preserve"> </w:t>
+      </w:r>
+      <w:r>
+        <w:rPr>
+          <w:sz w:val="28"/>
+          <w:szCs w:val="28"/>
+        </w:rPr>
+        <w:t>oraz opisać zdarzenia które miały miejsce.</w:t>
       </w:r>
     </w:p>
     <w:p>
@@ -505,7 +519,7 @@
     </w:p>
     <w:p>
       <w:pPr>
-        <w:pStyle w:val="Akapitzlist"/>
+        <w:pStyle w:val="ListParagraph"/>
         <w:numPr>
           <w:ilvl w:val="0"/>
           <w:numId w:val="1"/>
@@ -527,7 +541,7 @@
     </w:p>
     <w:p>
       <w:pPr>
-        <w:pStyle w:val="Akapitzlist"/>
+        <w:pStyle w:val="ListParagraph"/>
         <w:numPr>
           <w:ilvl w:val="0"/>
           <w:numId w:val="1"/>
@@ -548,7 +562,7 @@
     </w:p>
     <w:p>
       <w:pPr>
-        <w:pStyle w:val="Akapitzlist"/>
+        <w:pStyle w:val="ListParagraph"/>
         <w:numPr>
           <w:ilvl w:val="0"/>
           <w:numId w:val="1"/>
@@ -569,7 +583,7 @@
     </w:p>
     <w:p>
       <w:pPr>
-        <w:pStyle w:val="Akapitzlist"/>
+        <w:pStyle w:val="ListParagraph"/>
         <w:numPr>
           <w:ilvl w:val="0"/>
           <w:numId w:val="1"/>
@@ -590,7 +604,7 @@
     </w:p>
     <w:p>
       <w:pPr>
-        <w:pStyle w:val="Akapitzlist"/>
+        <w:pStyle w:val="ListParagraph"/>
         <w:numPr>
           <w:ilvl w:val="0"/>
           <w:numId w:val="1"/>
@@ -611,7 +625,7 @@
     </w:p>
     <w:p>
       <w:pPr>
-        <w:pStyle w:val="Akapitzlist"/>
+        <w:pStyle w:val="ListParagraph"/>
         <w:numPr>
           <w:ilvl w:val="0"/>
           <w:numId w:val="1"/>
@@ -632,7 +646,7 @@
     </w:p>
     <w:p>
       <w:pPr>
-        <w:pStyle w:val="Akapitzlist"/>
+        <w:pStyle w:val="ListParagraph"/>
         <w:numPr>
           <w:ilvl w:val="0"/>
           <w:numId w:val="1"/>
@@ -653,7 +667,7 @@
     </w:p>
     <w:p>
       <w:pPr>
-        <w:pStyle w:val="Akapitzlist"/>
+        <w:pStyle w:val="ListParagraph"/>
         <w:numPr>
           <w:ilvl w:val="0"/>
           <w:numId w:val="1"/>
@@ -674,7 +688,7 @@
     </w:p>
     <w:p>
       <w:pPr>
-        <w:pStyle w:val="Akapitzlist"/>
+        <w:pStyle w:val="ListParagraph"/>
         <w:numPr>
           <w:ilvl w:val="0"/>
           <w:numId w:val="1"/>
@@ -695,7 +709,7 @@
     </w:p>
     <w:p>
       <w:pPr>
-        <w:pStyle w:val="Akapitzlist"/>
+        <w:pStyle w:val="ListParagraph"/>
         <w:numPr>
           <w:ilvl w:val="0"/>
           <w:numId w:val="1"/>
@@ -716,7 +730,7 @@
     </w:p>
     <w:p>
       <w:pPr>
-        <w:pStyle w:val="Akapitzlist"/>
+        <w:pStyle w:val="ListParagraph"/>
         <w:numPr>
           <w:ilvl w:val="0"/>
           <w:numId w:val="1"/>
@@ -737,7 +751,7 @@
     </w:p>
     <w:p>
       <w:pPr>
-        <w:pStyle w:val="Akapitzlist"/>
+        <w:pStyle w:val="ListParagraph"/>
         <w:numPr>
           <w:ilvl w:val="0"/>
           <w:numId w:val="1"/>
@@ -758,7 +772,7 @@
     </w:p>
     <w:p>
       <w:pPr>
-        <w:pStyle w:val="Akapitzlist"/>
+        <w:pStyle w:val="ListParagraph"/>
         <w:numPr>
           <w:ilvl w:val="0"/>
           <w:numId w:val="1"/>
@@ -779,7 +793,7 @@
     </w:p>
     <w:p>
       <w:pPr>
-        <w:pStyle w:val="Akapitzlist"/>
+        <w:pStyle w:val="ListParagraph"/>
         <w:numPr>
           <w:ilvl w:val="0"/>
           <w:numId w:val="1"/>
@@ -800,7 +814,7 @@
     </w:p>
     <w:p>
       <w:pPr>
-        <w:pStyle w:val="Akapitzlist"/>
+        <w:pStyle w:val="ListParagraph"/>
         <w:numPr>
           <w:ilvl w:val="0"/>
           <w:numId w:val="1"/>
@@ -821,7 +835,7 @@
     </w:p>
     <w:p>
       <w:pPr>
-        <w:pStyle w:val="Akapitzlist"/>
+        <w:pStyle w:val="ListParagraph"/>
         <w:numPr>
           <w:ilvl w:val="0"/>
           <w:numId w:val="1"/>
@@ -895,13 +909,395 @@
       <w:pPr>
         <w:jc w:val="both"/>
         <w:rPr>
-          <w:sz w:val="26"/>
-          <w:szCs w:val="26"/>
-        </w:rPr>
-      </w:pPr>
+          <w:sz w:val="28"/>
+          <w:szCs w:val="28"/>
+        </w:rPr>
+      </w:pPr>
+    </w:p>
+    <w:p>
+      <w:pPr>
+        <w:jc w:val="both"/>
+        <w:rPr>
+          <w:sz w:val="28"/>
+          <w:szCs w:val="28"/>
+        </w:rPr>
+      </w:pPr>
+    </w:p>
+    <w:p>
+      <w:pPr>
+        <w:jc w:val="both"/>
+        <w:rPr>
+          <w:sz w:val="28"/>
+          <w:szCs w:val="28"/>
+        </w:rPr>
+      </w:pPr>
+    </w:p>
+    <w:p>
+      <w:pPr>
+        <w:jc w:val="both"/>
+        <w:rPr>
+          <w:sz w:val="28"/>
+          <w:szCs w:val="28"/>
+        </w:rPr>
+      </w:pPr>
+    </w:p>
+    <w:p>
+      <w:pPr>
+        <w:jc w:val="both"/>
+        <w:rPr>
+          <w:sz w:val="28"/>
+          <w:szCs w:val="28"/>
+        </w:rPr>
+      </w:pPr>
+    </w:p>
+    <w:p>
+      <w:pPr>
+        <w:jc w:val="both"/>
+        <w:rPr>
+          <w:sz w:val="28"/>
+          <w:szCs w:val="28"/>
+        </w:rPr>
+      </w:pPr>
+    </w:p>
+    <w:p>
+      <w:pPr>
+        <w:jc w:val="both"/>
+        <w:rPr>
+          <w:sz w:val="28"/>
+          <w:szCs w:val="28"/>
+        </w:rPr>
+      </w:pPr>
+    </w:p>
+    <w:p>
+      <w:pPr>
+        <w:jc w:val="both"/>
+        <w:rPr>
+          <w:sz w:val="28"/>
+          <w:szCs w:val="28"/>
+        </w:rPr>
+      </w:pPr>
+    </w:p>
+    <w:p>
+      <w:pPr>
+        <w:jc w:val="both"/>
+        <w:rPr>
+          <w:sz w:val="28"/>
+          <w:szCs w:val="28"/>
+        </w:rPr>
+      </w:pPr>
+    </w:p>
+    <w:p>
+      <w:pPr>
+        <w:jc w:val="both"/>
+        <w:rPr>
+          <w:sz w:val="28"/>
+          <w:szCs w:val="28"/>
+        </w:rPr>
+      </w:pPr>
+    </w:p>
+    <w:p>
+      <w:pPr>
+        <w:jc w:val="both"/>
+        <w:rPr>
+          <w:sz w:val="28"/>
+          <w:szCs w:val="28"/>
+        </w:rPr>
+      </w:pPr>
+    </w:p>
+    <w:p>
+      <w:pPr>
+        <w:pStyle w:val="Heading1"/>
+      </w:pPr>
+      <w:r>
+        <w:lastRenderedPageBreak/>
+        <w:t>Biznesowy diagram przypadków użycia</w:t>
+      </w:r>
+    </w:p>
+    <w:p/>
+    <w:p>
+      <w:r>
+        <w:rPr>
+          <w:noProof/>
+        </w:rPr>
+        <w:drawing>
+          <wp:inline distT="0" distB="0" distL="0" distR="0" wp14:anchorId="54069593" wp14:editId="486B6D0F">
+            <wp:extent cx="5760720" cy="3366135"/>
+            <wp:effectExtent l="0" t="0" r="0" b="5715"/>
+            <wp:docPr id="2" name="Picture 2" descr="A close up of a map&#10;&#10;Description automatically generated"/>
+            <wp:cNvGraphicFramePr>
+              <a:graphicFrameLocks xmlns:a="http://schemas.openxmlformats.org/drawingml/2006/main" noChangeAspect="1"/>
+            </wp:cNvGraphicFramePr>
+            <a:graphic xmlns:a="http://schemas.openxmlformats.org/drawingml/2006/main">
+              <a:graphicData uri="http://schemas.openxmlformats.org/drawingml/2006/picture">
+                <pic:pic xmlns:pic="http://schemas.openxmlformats.org/drawingml/2006/picture">
+                  <pic:nvPicPr>
+                    <pic:cNvPr id="2" name="diagram_biznesowy_PU.png"/>
+                    <pic:cNvPicPr/>
+                  </pic:nvPicPr>
+                  <pic:blipFill>
+                    <a:blip r:embed="rId6">
+                      <a:extLst>
+                        <a:ext uri="{28A0092B-C50C-407E-A947-70E740481C1C}">
+                          <a14:useLocalDpi xmlns:a14="http://schemas.microsoft.com/office/drawing/2010/main" val="0"/>
+                        </a:ext>
+                      </a:extLst>
+                    </a:blip>
+                    <a:stretch>
+                      <a:fillRect/>
+                    </a:stretch>
+                  </pic:blipFill>
+                  <pic:spPr>
+                    <a:xfrm>
+                      <a:off x="0" y="0"/>
+                      <a:ext cx="5760720" cy="3366135"/>
+                    </a:xfrm>
+                    <a:prstGeom prst="rect">
+                      <a:avLst/>
+                    </a:prstGeom>
+                  </pic:spPr>
+                </pic:pic>
+              </a:graphicData>
+            </a:graphic>
+          </wp:inline>
+        </w:drawing>
+      </w:r>
+    </w:p>
+    <w:p/>
+    <w:p>
+      <w:r>
+        <w:t>Aktorzy:</w:t>
+      </w:r>
+    </w:p>
+    <w:p>
+      <w:pPr>
+        <w:pStyle w:val="ListParagraph"/>
+        <w:numPr>
+          <w:ilvl w:val="0"/>
+          <w:numId w:val="4"/>
+        </w:numPr>
+      </w:pPr>
+      <w:r>
+        <w:t>Klient</w:t>
+      </w:r>
+    </w:p>
+    <w:p>
+      <w:pPr>
+        <w:pStyle w:val="ListParagraph"/>
+        <w:numPr>
+          <w:ilvl w:val="0"/>
+          <w:numId w:val="4"/>
+        </w:numPr>
+      </w:pPr>
+      <w:r>
+        <w:t>prezes</w:t>
+      </w:r>
       <w:bookmarkStart w:id="0" w:name="_GoBack"/>
       <w:bookmarkEnd w:id="0"/>
     </w:p>
+    <w:p>
+      <w:r>
+        <w:t>Pacownicy biznesowi:</w:t>
+      </w:r>
+    </w:p>
+    <w:p>
+      <w:pPr>
+        <w:pStyle w:val="ListParagraph"/>
+        <w:numPr>
+          <w:ilvl w:val="0"/>
+          <w:numId w:val="2"/>
+        </w:numPr>
+      </w:pPr>
+      <w:r>
+        <w:t>pracownik biurowy</w:t>
+      </w:r>
+    </w:p>
+    <w:p>
+      <w:pPr>
+        <w:pStyle w:val="ListParagraph"/>
+        <w:numPr>
+          <w:ilvl w:val="0"/>
+          <w:numId w:val="2"/>
+        </w:numPr>
+      </w:pPr>
+      <w:r>
+        <w:t>Pracownik ochrony</w:t>
+      </w:r>
+    </w:p>
+    <w:p>
+      <w:pPr>
+        <w:pStyle w:val="ListParagraph"/>
+        <w:numPr>
+          <w:ilvl w:val="0"/>
+          <w:numId w:val="2"/>
+        </w:numPr>
+      </w:pPr>
+      <w:r>
+        <w:t>Pracownik porządkowy</w:t>
+      </w:r>
+    </w:p>
+    <w:p>
+      <w:pPr>
+        <w:pStyle w:val="ListParagraph"/>
+        <w:numPr>
+          <w:ilvl w:val="0"/>
+          <w:numId w:val="2"/>
+        </w:numPr>
+      </w:pPr>
+      <w:r>
+        <w:t>Kierownik placówki</w:t>
+      </w:r>
+    </w:p>
+    <w:p>
+      <w:pPr>
+        <w:pStyle w:val="ListParagraph"/>
+        <w:numPr>
+          <w:ilvl w:val="0"/>
+          <w:numId w:val="2"/>
+        </w:numPr>
+      </w:pPr>
+      <w:r>
+        <w:t>Kierownik biura</w:t>
+      </w:r>
+    </w:p>
+    <w:p>
+      <w:pPr>
+        <w:pStyle w:val="ListParagraph"/>
+        <w:numPr>
+          <w:ilvl w:val="0"/>
+          <w:numId w:val="2"/>
+        </w:numPr>
+      </w:pPr>
+      <w:r>
+        <w:t>Kierownik ochrony</w:t>
+      </w:r>
+    </w:p>
+    <w:p>
+      <w:r>
+        <w:t>Przypadki użycia:</w:t>
+      </w:r>
+    </w:p>
+    <w:p>
+      <w:pPr>
+        <w:pStyle w:val="ListParagraph"/>
+        <w:numPr>
+          <w:ilvl w:val="0"/>
+          <w:numId w:val="5"/>
+        </w:numPr>
+      </w:pPr>
+      <w:r>
+        <w:t>Archiwizacja danych</w:t>
+      </w:r>
+    </w:p>
+    <w:p>
+      <w:pPr>
+        <w:pStyle w:val="ListParagraph"/>
+        <w:numPr>
+          <w:ilvl w:val="0"/>
+          <w:numId w:val="5"/>
+        </w:numPr>
+      </w:pPr>
+      <w:r>
+        <w:t>Przygotowanie wystawy</w:t>
+      </w:r>
+    </w:p>
+    <w:p>
+      <w:pPr>
+        <w:pStyle w:val="ListParagraph"/>
+        <w:numPr>
+          <w:ilvl w:val="0"/>
+          <w:numId w:val="5"/>
+        </w:numPr>
+      </w:pPr>
+      <w:r>
+        <w:t>Dostęp do wytycznych</w:t>
+      </w:r>
+    </w:p>
+    <w:p>
+      <w:pPr>
+        <w:pStyle w:val="ListParagraph"/>
+        <w:numPr>
+          <w:ilvl w:val="0"/>
+          <w:numId w:val="5"/>
+        </w:numPr>
+      </w:pPr>
+      <w:r>
+        <w:t>Ustalenie umowy</w:t>
+      </w:r>
+    </w:p>
+    <w:p>
+      <w:pPr>
+        <w:pStyle w:val="ListParagraph"/>
+        <w:numPr>
+          <w:ilvl w:val="0"/>
+          <w:numId w:val="5"/>
+        </w:numPr>
+      </w:pPr>
+      <w:r>
+        <w:t>Odczyt planu pracy</w:t>
+      </w:r>
+    </w:p>
+    <w:p>
+      <w:pPr>
+        <w:pStyle w:val="ListParagraph"/>
+        <w:numPr>
+          <w:ilvl w:val="0"/>
+          <w:numId w:val="5"/>
+        </w:numPr>
+      </w:pPr>
+      <w:r>
+        <w:t>Ustalanie planu pracy</w:t>
+      </w:r>
+    </w:p>
+    <w:p>
+      <w:pPr>
+        <w:pStyle w:val="ListParagraph"/>
+        <w:numPr>
+          <w:ilvl w:val="0"/>
+          <w:numId w:val="5"/>
+        </w:numPr>
+      </w:pPr>
+      <w:r>
+        <w:t>Składanie raportu</w:t>
+      </w:r>
+    </w:p>
+    <w:p>
+      <w:pPr>
+        <w:pStyle w:val="ListParagraph"/>
+        <w:numPr>
+          <w:ilvl w:val="0"/>
+          <w:numId w:val="5"/>
+        </w:numPr>
+      </w:pPr>
+      <w:r>
+        <w:t>Odczyt wytycznych</w:t>
+      </w:r>
+    </w:p>
+    <w:p>
+      <w:pPr>
+        <w:pStyle w:val="ListParagraph"/>
+        <w:numPr>
+          <w:ilvl w:val="0"/>
+          <w:numId w:val="5"/>
+        </w:numPr>
+      </w:pPr>
+      <w:r>
+        <w:t>Ustalanie wytycznych</w:t>
+      </w:r>
+    </w:p>
+    <w:p>
+      <w:pPr>
+        <w:pStyle w:val="ListParagraph"/>
+        <w:numPr>
+          <w:ilvl w:val="0"/>
+          <w:numId w:val="5"/>
+        </w:numPr>
+      </w:pPr>
+      <w:r>
+        <w:t>Wpisanie przystąpienia do pracy</w:t>
+      </w:r>
+    </w:p>
+    <w:p/>
+    <w:p/>
     <w:sectPr>
       <w:pgSz w:w="11906" w:h="16838"/>
       <w:pgMar w:top="1417" w:right="1417" w:bottom="1417" w:left="1417" w:header="708" w:footer="708" w:gutter="0"/>
@@ -915,6 +1311,232 @@
 <file path=word/numbering.xml><?xml version="1.0" encoding="utf-8"?>
 <w:numbering xmlns:wpc="http://schemas.microsoft.com/office/word/2010/wordprocessingCanvas" xmlns:cx="http://schemas.microsoft.com/office/drawing/2014/chartex" xmlns:cx1="http://schemas.microsoft.com/office/drawing/2015/9/8/chartex" xmlns:cx2="http://schemas.microsoft.com/office/drawing/2015/10/21/chartex" xmlns:cx3="http://schemas.microsoft.com/office/drawing/2016/5/9/chartex" xmlns:cx4="http://schemas.microsoft.com/office/drawing/2016/5/10/chartex" xmlns:cx5="http://schemas.microsoft.com/office/drawing/2016/5/11/chartex" xmlns:cx6="http://schemas.microsoft.com/office/drawing/2016/5/12/chartex" xmlns:cx7="http://schemas.microsoft.com/office/drawing/2016/5/13/chartex" xmlns:cx8="http://schemas.microsoft.com/office/drawing/2016/5/14/chartex" xmlns:mc="http://schemas.openxmlformats.org/markup-compatibility/2006" xmlns:aink="http://schemas.microsoft.com/office/drawing/2016/ink" xmlns:am3d="http://schemas.microsoft.com/office/drawing/2017/model3d" xmlns:o="urn:schemas-microsoft-com:office:office" xmlns:r="http://schemas.openxmlformats.org/officeDocument/2006/relationships" xmlns:m="http://schemas.openxmlformats.org/officeDocument/2006/math" xmlns:v="urn:schemas-microsoft-com:vml" xmlns:wp14="http://schemas.microsoft.com/office/word/2010/wordprocessingDrawing" xmlns:wp="http://schemas.openxmlformats.org/drawingml/2006/wordprocessingDrawing" xmlns:w10="urn:schemas-microsoft-com:office:word" xmlns:w="http://schemas.openxmlformats.org/wordprocessingml/2006/main" xmlns:w14="http://schemas.microsoft.com/office/word/2010/wordml" xmlns:w15="http://schemas.microsoft.com/office/word/2012/wordml" xmlns:w16cid="http://schemas.microsoft.com/office/word/2016/wordml/cid" xmlns:w16se="http://schemas.microsoft.com/office/word/2015/wordml/symex" xmlns:wpg="http://schemas.microsoft.com/office/word/2010/wordprocessingGroup" xmlns:wpi="http://schemas.microsoft.com/office/word/2010/wordprocessingInk" xmlns:wne="http://schemas.microsoft.com/office/word/2006/wordml" xmlns:wps="http://schemas.microsoft.com/office/word/2010/wordprocessingShape" mc:Ignorable="w14 w15 w16se w16cid wp14">
   <w:abstractNum w:abstractNumId="0" w15:restartNumberingAfterBreak="0">
+    <w:nsid w:val="0B4B65CA"/>
+    <w:multiLevelType w:val="hybridMultilevel"/>
+    <w:tmpl w:val="A4C232C0"/>
+    <w:lvl w:ilvl="0" w:tplc="04150001">
+      <w:start w:val="1"/>
+      <w:numFmt w:val="bullet"/>
+      <w:lvlText w:val=""/>
+      <w:lvlJc w:val="left"/>
+      <w:pPr>
+        <w:ind w:left="720" w:hanging="360"/>
+      </w:pPr>
+      <w:rPr>
+        <w:rFonts w:ascii="Symbol" w:hAnsi="Symbol" w:hint="default"/>
+      </w:rPr>
+    </w:lvl>
+    <w:lvl w:ilvl="1" w:tplc="04150003" w:tentative="1">
+      <w:start w:val="1"/>
+      <w:numFmt w:val="bullet"/>
+      <w:lvlText w:val="o"/>
+      <w:lvlJc w:val="left"/>
+      <w:pPr>
+        <w:ind w:left="1440" w:hanging="360"/>
+      </w:pPr>
+      <w:rPr>
+        <w:rFonts w:ascii="Courier New" w:hAnsi="Courier New" w:cs="Courier New" w:hint="default"/>
+      </w:rPr>
+    </w:lvl>
+    <w:lvl w:ilvl="2" w:tplc="04150005" w:tentative="1">
+      <w:start w:val="1"/>
+      <w:numFmt w:val="bullet"/>
+      <w:lvlText w:val=""/>
+      <w:lvlJc w:val="left"/>
+      <w:pPr>
+        <w:ind w:left="2160" w:hanging="360"/>
+      </w:pPr>
+      <w:rPr>
+        <w:rFonts w:ascii="Wingdings" w:hAnsi="Wingdings" w:hint="default"/>
+      </w:rPr>
+    </w:lvl>
+    <w:lvl w:ilvl="3" w:tplc="04150001" w:tentative="1">
+      <w:start w:val="1"/>
+      <w:numFmt w:val="bullet"/>
+      <w:lvlText w:val=""/>
+      <w:lvlJc w:val="left"/>
+      <w:pPr>
+        <w:ind w:left="2880" w:hanging="360"/>
+      </w:pPr>
+      <w:rPr>
+        <w:rFonts w:ascii="Symbol" w:hAnsi="Symbol" w:hint="default"/>
+      </w:rPr>
+    </w:lvl>
+    <w:lvl w:ilvl="4" w:tplc="04150003" w:tentative="1">
+      <w:start w:val="1"/>
+      <w:numFmt w:val="bullet"/>
+      <w:lvlText w:val="o"/>
+      <w:lvlJc w:val="left"/>
+      <w:pPr>
+        <w:ind w:left="3600" w:hanging="360"/>
+      </w:pPr>
+      <w:rPr>
+        <w:rFonts w:ascii="Courier New" w:hAnsi="Courier New" w:cs="Courier New" w:hint="default"/>
+      </w:rPr>
+    </w:lvl>
+    <w:lvl w:ilvl="5" w:tplc="04150005" w:tentative="1">
+      <w:start w:val="1"/>
+      <w:numFmt w:val="bullet"/>
+      <w:lvlText w:val=""/>
+      <w:lvlJc w:val="left"/>
+      <w:pPr>
+        <w:ind w:left="4320" w:hanging="360"/>
+      </w:pPr>
+      <w:rPr>
+        <w:rFonts w:ascii="Wingdings" w:hAnsi="Wingdings" w:hint="default"/>
+      </w:rPr>
+    </w:lvl>
+    <w:lvl w:ilvl="6" w:tplc="04150001" w:tentative="1">
+      <w:start w:val="1"/>
+      <w:numFmt w:val="bullet"/>
+      <w:lvlText w:val=""/>
+      <w:lvlJc w:val="left"/>
+      <w:pPr>
+        <w:ind w:left="5040" w:hanging="360"/>
+      </w:pPr>
+      <w:rPr>
+        <w:rFonts w:ascii="Symbol" w:hAnsi="Symbol" w:hint="default"/>
+      </w:rPr>
+    </w:lvl>
+    <w:lvl w:ilvl="7" w:tplc="04150003" w:tentative="1">
+      <w:start w:val="1"/>
+      <w:numFmt w:val="bullet"/>
+      <w:lvlText w:val="o"/>
+      <w:lvlJc w:val="left"/>
+      <w:pPr>
+        <w:ind w:left="5760" w:hanging="360"/>
+      </w:pPr>
+      <w:rPr>
+        <w:rFonts w:ascii="Courier New" w:hAnsi="Courier New" w:cs="Courier New" w:hint="default"/>
+      </w:rPr>
+    </w:lvl>
+    <w:lvl w:ilvl="8" w:tplc="04150005" w:tentative="1">
+      <w:start w:val="1"/>
+      <w:numFmt w:val="bullet"/>
+      <w:lvlText w:val=""/>
+      <w:lvlJc w:val="left"/>
+      <w:pPr>
+        <w:ind w:left="6480" w:hanging="360"/>
+      </w:pPr>
+      <w:rPr>
+        <w:rFonts w:ascii="Wingdings" w:hAnsi="Wingdings" w:hint="default"/>
+      </w:rPr>
+    </w:lvl>
+  </w:abstractNum>
+  <w:abstractNum w:abstractNumId="1" w15:restartNumberingAfterBreak="0">
+    <w:nsid w:val="28AA44FD"/>
+    <w:multiLevelType w:val="hybridMultilevel"/>
+    <w:tmpl w:val="E1C85336"/>
+    <w:lvl w:ilvl="0" w:tplc="04150001">
+      <w:start w:val="1"/>
+      <w:numFmt w:val="bullet"/>
+      <w:lvlText w:val=""/>
+      <w:lvlJc w:val="left"/>
+      <w:pPr>
+        <w:ind w:left="720" w:hanging="360"/>
+      </w:pPr>
+      <w:rPr>
+        <w:rFonts w:ascii="Symbol" w:hAnsi="Symbol" w:hint="default"/>
+      </w:rPr>
+    </w:lvl>
+    <w:lvl w:ilvl="1" w:tplc="04150003" w:tentative="1">
+      <w:start w:val="1"/>
+      <w:numFmt w:val="bullet"/>
+      <w:lvlText w:val="o"/>
+      <w:lvlJc w:val="left"/>
+      <w:pPr>
+        <w:ind w:left="1440" w:hanging="360"/>
+      </w:pPr>
+      <w:rPr>
+        <w:rFonts w:ascii="Courier New" w:hAnsi="Courier New" w:cs="Courier New" w:hint="default"/>
+      </w:rPr>
+    </w:lvl>
+    <w:lvl w:ilvl="2" w:tplc="04150005" w:tentative="1">
+      <w:start w:val="1"/>
+      <w:numFmt w:val="bullet"/>
+      <w:lvlText w:val=""/>
+      <w:lvlJc w:val="left"/>
+      <w:pPr>
+        <w:ind w:left="2160" w:hanging="360"/>
+      </w:pPr>
+      <w:rPr>
+        <w:rFonts w:ascii="Wingdings" w:hAnsi="Wingdings" w:hint="default"/>
+      </w:rPr>
+    </w:lvl>
+    <w:lvl w:ilvl="3" w:tplc="04150001" w:tentative="1">
+      <w:start w:val="1"/>
+      <w:numFmt w:val="bullet"/>
+      <w:lvlText w:val=""/>
+      <w:lvlJc w:val="left"/>
+      <w:pPr>
+        <w:ind w:left="2880" w:hanging="360"/>
+      </w:pPr>
+      <w:rPr>
+        <w:rFonts w:ascii="Symbol" w:hAnsi="Symbol" w:hint="default"/>
+      </w:rPr>
+    </w:lvl>
+    <w:lvl w:ilvl="4" w:tplc="04150003" w:tentative="1">
+      <w:start w:val="1"/>
+      <w:numFmt w:val="bullet"/>
+      <w:lvlText w:val="o"/>
+      <w:lvlJc w:val="left"/>
+      <w:pPr>
+        <w:ind w:left="3600" w:hanging="360"/>
+      </w:pPr>
+      <w:rPr>
+        <w:rFonts w:ascii="Courier New" w:hAnsi="Courier New" w:cs="Courier New" w:hint="default"/>
+      </w:rPr>
+    </w:lvl>
+    <w:lvl w:ilvl="5" w:tplc="04150005" w:tentative="1">
+      <w:start w:val="1"/>
+      <w:numFmt w:val="bullet"/>
+      <w:lvlText w:val=""/>
+      <w:lvlJc w:val="left"/>
+      <w:pPr>
+        <w:ind w:left="4320" w:hanging="360"/>
+      </w:pPr>
+      <w:rPr>
+        <w:rFonts w:ascii="Wingdings" w:hAnsi="Wingdings" w:hint="default"/>
+      </w:rPr>
+    </w:lvl>
+    <w:lvl w:ilvl="6" w:tplc="04150001" w:tentative="1">
+      <w:start w:val="1"/>
+      <w:numFmt w:val="bullet"/>
+      <w:lvlText w:val=""/>
+      <w:lvlJc w:val="left"/>
+      <w:pPr>
+        <w:ind w:left="5040" w:hanging="360"/>
+      </w:pPr>
+      <w:rPr>
+        <w:rFonts w:ascii="Symbol" w:hAnsi="Symbol" w:hint="default"/>
+      </w:rPr>
+    </w:lvl>
+    <w:lvl w:ilvl="7" w:tplc="04150003" w:tentative="1">
+      <w:start w:val="1"/>
+      <w:numFmt w:val="bullet"/>
+      <w:lvlText w:val="o"/>
+      <w:lvlJc w:val="left"/>
+      <w:pPr>
+        <w:ind w:left="5760" w:hanging="360"/>
+      </w:pPr>
+      <w:rPr>
+        <w:rFonts w:ascii="Courier New" w:hAnsi="Courier New" w:cs="Courier New" w:hint="default"/>
+      </w:rPr>
+    </w:lvl>
+    <w:lvl w:ilvl="8" w:tplc="04150005" w:tentative="1">
+      <w:start w:val="1"/>
+      <w:numFmt w:val="bullet"/>
+      <w:lvlText w:val=""/>
+      <w:lvlJc w:val="left"/>
+      <w:pPr>
+        <w:ind w:left="6480" w:hanging="360"/>
+      </w:pPr>
+      <w:rPr>
+        <w:rFonts w:ascii="Wingdings" w:hAnsi="Wingdings" w:hint="default"/>
+      </w:rPr>
+    </w:lvl>
+  </w:abstractNum>
+  <w:abstractNum w:abstractNumId="2" w15:restartNumberingAfterBreak="0">
     <w:nsid w:val="584D52DD"/>
     <w:multiLevelType w:val="hybridMultilevel"/>
     <w:tmpl w:val="3F3C6922"/>
@@ -1000,8 +1622,246 @@
       </w:pPr>
     </w:lvl>
   </w:abstractNum>
+  <w:abstractNum w:abstractNumId="3" w15:restartNumberingAfterBreak="0">
+    <w:nsid w:val="5B005CE4"/>
+    <w:multiLevelType w:val="hybridMultilevel"/>
+    <w:tmpl w:val="BD168342"/>
+    <w:lvl w:ilvl="0" w:tplc="04150001">
+      <w:start w:val="1"/>
+      <w:numFmt w:val="bullet"/>
+      <w:lvlText w:val=""/>
+      <w:lvlJc w:val="left"/>
+      <w:pPr>
+        <w:ind w:left="720" w:hanging="360"/>
+      </w:pPr>
+      <w:rPr>
+        <w:rFonts w:ascii="Symbol" w:hAnsi="Symbol" w:hint="default"/>
+      </w:rPr>
+    </w:lvl>
+    <w:lvl w:ilvl="1" w:tplc="04150003" w:tentative="1">
+      <w:start w:val="1"/>
+      <w:numFmt w:val="bullet"/>
+      <w:lvlText w:val="o"/>
+      <w:lvlJc w:val="left"/>
+      <w:pPr>
+        <w:ind w:left="1440" w:hanging="360"/>
+      </w:pPr>
+      <w:rPr>
+        <w:rFonts w:ascii="Courier New" w:hAnsi="Courier New" w:cs="Courier New" w:hint="default"/>
+      </w:rPr>
+    </w:lvl>
+    <w:lvl w:ilvl="2" w:tplc="04150005" w:tentative="1">
+      <w:start w:val="1"/>
+      <w:numFmt w:val="bullet"/>
+      <w:lvlText w:val=""/>
+      <w:lvlJc w:val="left"/>
+      <w:pPr>
+        <w:ind w:left="2160" w:hanging="360"/>
+      </w:pPr>
+      <w:rPr>
+        <w:rFonts w:ascii="Wingdings" w:hAnsi="Wingdings" w:hint="default"/>
+      </w:rPr>
+    </w:lvl>
+    <w:lvl w:ilvl="3" w:tplc="04150001" w:tentative="1">
+      <w:start w:val="1"/>
+      <w:numFmt w:val="bullet"/>
+      <w:lvlText w:val=""/>
+      <w:lvlJc w:val="left"/>
+      <w:pPr>
+        <w:ind w:left="2880" w:hanging="360"/>
+      </w:pPr>
+      <w:rPr>
+        <w:rFonts w:ascii="Symbol" w:hAnsi="Symbol" w:hint="default"/>
+      </w:rPr>
+    </w:lvl>
+    <w:lvl w:ilvl="4" w:tplc="04150003" w:tentative="1">
+      <w:start w:val="1"/>
+      <w:numFmt w:val="bullet"/>
+      <w:lvlText w:val="o"/>
+      <w:lvlJc w:val="left"/>
+      <w:pPr>
+        <w:ind w:left="3600" w:hanging="360"/>
+      </w:pPr>
+      <w:rPr>
+        <w:rFonts w:ascii="Courier New" w:hAnsi="Courier New" w:cs="Courier New" w:hint="default"/>
+      </w:rPr>
+    </w:lvl>
+    <w:lvl w:ilvl="5" w:tplc="04150005" w:tentative="1">
+      <w:start w:val="1"/>
+      <w:numFmt w:val="bullet"/>
+      <w:lvlText w:val=""/>
+      <w:lvlJc w:val="left"/>
+      <w:pPr>
+        <w:ind w:left="4320" w:hanging="360"/>
+      </w:pPr>
+      <w:rPr>
+        <w:rFonts w:ascii="Wingdings" w:hAnsi="Wingdings" w:hint="default"/>
+      </w:rPr>
+    </w:lvl>
+    <w:lvl w:ilvl="6" w:tplc="04150001" w:tentative="1">
+      <w:start w:val="1"/>
+      <w:numFmt w:val="bullet"/>
+      <w:lvlText w:val=""/>
+      <w:lvlJc w:val="left"/>
+      <w:pPr>
+        <w:ind w:left="5040" w:hanging="360"/>
+      </w:pPr>
+      <w:rPr>
+        <w:rFonts w:ascii="Symbol" w:hAnsi="Symbol" w:hint="default"/>
+      </w:rPr>
+    </w:lvl>
+    <w:lvl w:ilvl="7" w:tplc="04150003" w:tentative="1">
+      <w:start w:val="1"/>
+      <w:numFmt w:val="bullet"/>
+      <w:lvlText w:val="o"/>
+      <w:lvlJc w:val="left"/>
+      <w:pPr>
+        <w:ind w:left="5760" w:hanging="360"/>
+      </w:pPr>
+      <w:rPr>
+        <w:rFonts w:ascii="Courier New" w:hAnsi="Courier New" w:cs="Courier New" w:hint="default"/>
+      </w:rPr>
+    </w:lvl>
+    <w:lvl w:ilvl="8" w:tplc="04150005" w:tentative="1">
+      <w:start w:val="1"/>
+      <w:numFmt w:val="bullet"/>
+      <w:lvlText w:val=""/>
+      <w:lvlJc w:val="left"/>
+      <w:pPr>
+        <w:ind w:left="6480" w:hanging="360"/>
+      </w:pPr>
+      <w:rPr>
+        <w:rFonts w:ascii="Wingdings" w:hAnsi="Wingdings" w:hint="default"/>
+      </w:rPr>
+    </w:lvl>
+  </w:abstractNum>
+  <w:abstractNum w:abstractNumId="4" w15:restartNumberingAfterBreak="0">
+    <w:nsid w:val="664B2855"/>
+    <w:multiLevelType w:val="hybridMultilevel"/>
+    <w:tmpl w:val="E964359E"/>
+    <w:lvl w:ilvl="0" w:tplc="04150001">
+      <w:start w:val="1"/>
+      <w:numFmt w:val="bullet"/>
+      <w:lvlText w:val=""/>
+      <w:lvlJc w:val="left"/>
+      <w:pPr>
+        <w:ind w:left="720" w:hanging="360"/>
+      </w:pPr>
+      <w:rPr>
+        <w:rFonts w:ascii="Symbol" w:hAnsi="Symbol" w:hint="default"/>
+      </w:rPr>
+    </w:lvl>
+    <w:lvl w:ilvl="1" w:tplc="04150003" w:tentative="1">
+      <w:start w:val="1"/>
+      <w:numFmt w:val="bullet"/>
+      <w:lvlText w:val="o"/>
+      <w:lvlJc w:val="left"/>
+      <w:pPr>
+        <w:ind w:left="1440" w:hanging="360"/>
+      </w:pPr>
+      <w:rPr>
+        <w:rFonts w:ascii="Courier New" w:hAnsi="Courier New" w:cs="Courier New" w:hint="default"/>
+      </w:rPr>
+    </w:lvl>
+    <w:lvl w:ilvl="2" w:tplc="04150005" w:tentative="1">
+      <w:start w:val="1"/>
+      <w:numFmt w:val="bullet"/>
+      <w:lvlText w:val=""/>
+      <w:lvlJc w:val="left"/>
+      <w:pPr>
+        <w:ind w:left="2160" w:hanging="360"/>
+      </w:pPr>
+      <w:rPr>
+        <w:rFonts w:ascii="Wingdings" w:hAnsi="Wingdings" w:hint="default"/>
+      </w:rPr>
+    </w:lvl>
+    <w:lvl w:ilvl="3" w:tplc="04150001" w:tentative="1">
+      <w:start w:val="1"/>
+      <w:numFmt w:val="bullet"/>
+      <w:lvlText w:val=""/>
+      <w:lvlJc w:val="left"/>
+      <w:pPr>
+        <w:ind w:left="2880" w:hanging="360"/>
+      </w:pPr>
+      <w:rPr>
+        <w:rFonts w:ascii="Symbol" w:hAnsi="Symbol" w:hint="default"/>
+      </w:rPr>
+    </w:lvl>
+    <w:lvl w:ilvl="4" w:tplc="04150003" w:tentative="1">
+      <w:start w:val="1"/>
+      <w:numFmt w:val="bullet"/>
+      <w:lvlText w:val="o"/>
+      <w:lvlJc w:val="left"/>
+      <w:pPr>
+        <w:ind w:left="3600" w:hanging="360"/>
+      </w:pPr>
+      <w:rPr>
+        <w:rFonts w:ascii="Courier New" w:hAnsi="Courier New" w:cs="Courier New" w:hint="default"/>
+      </w:rPr>
+    </w:lvl>
+    <w:lvl w:ilvl="5" w:tplc="04150005" w:tentative="1">
+      <w:start w:val="1"/>
+      <w:numFmt w:val="bullet"/>
+      <w:lvlText w:val=""/>
+      <w:lvlJc w:val="left"/>
+      <w:pPr>
+        <w:ind w:left="4320" w:hanging="360"/>
+      </w:pPr>
+      <w:rPr>
+        <w:rFonts w:ascii="Wingdings" w:hAnsi="Wingdings" w:hint="default"/>
+      </w:rPr>
+    </w:lvl>
+    <w:lvl w:ilvl="6" w:tplc="04150001" w:tentative="1">
+      <w:start w:val="1"/>
+      <w:numFmt w:val="bullet"/>
+      <w:lvlText w:val=""/>
+      <w:lvlJc w:val="left"/>
+      <w:pPr>
+        <w:ind w:left="5040" w:hanging="360"/>
+      </w:pPr>
+      <w:rPr>
+        <w:rFonts w:ascii="Symbol" w:hAnsi="Symbol" w:hint="default"/>
+      </w:rPr>
+    </w:lvl>
+    <w:lvl w:ilvl="7" w:tplc="04150003" w:tentative="1">
+      <w:start w:val="1"/>
+      <w:numFmt w:val="bullet"/>
+      <w:lvlText w:val="o"/>
+      <w:lvlJc w:val="left"/>
+      <w:pPr>
+        <w:ind w:left="5760" w:hanging="360"/>
+      </w:pPr>
+      <w:rPr>
+        <w:rFonts w:ascii="Courier New" w:hAnsi="Courier New" w:cs="Courier New" w:hint="default"/>
+      </w:rPr>
+    </w:lvl>
+    <w:lvl w:ilvl="8" w:tplc="04150005" w:tentative="1">
+      <w:start w:val="1"/>
+      <w:numFmt w:val="bullet"/>
+      <w:lvlText w:val=""/>
+      <w:lvlJc w:val="left"/>
+      <w:pPr>
+        <w:ind w:left="6480" w:hanging="360"/>
+      </w:pPr>
+      <w:rPr>
+        <w:rFonts w:ascii="Wingdings" w:hAnsi="Wingdings" w:hint="default"/>
+      </w:rPr>
+    </w:lvl>
+  </w:abstractNum>
   <w:num w:numId="1">
+    <w:abstractNumId w:val="2"/>
+  </w:num>
+  <w:num w:numId="2">
+    <w:abstractNumId w:val="4"/>
+  </w:num>
+  <w:num w:numId="3">
+    <w:abstractNumId w:val="1"/>
+  </w:num>
+  <w:num w:numId="4">
     <w:abstractNumId w:val="0"/>
+  </w:num>
+  <w:num w:numId="5">
+    <w:abstractNumId w:val="3"/>
   </w:num>
 </w:numbering>
 </file>
@@ -1401,15 +2261,15 @@
     <w:lsdException w:name="Unresolved Mention" w:semiHidden="1" w:unhideWhenUsed="1"/>
     <w:lsdException w:name="Smart Link" w:semiHidden="1" w:unhideWhenUsed="1"/>
   </w:latentStyles>
-  <w:style w:type="paragraph" w:default="1" w:styleId="Normalny">
+  <w:style w:type="paragraph" w:default="1" w:styleId="Normal">
     <w:name w:val="Normal"/>
     <w:qFormat/>
   </w:style>
-  <w:style w:type="paragraph" w:styleId="Nagwek1">
+  <w:style w:type="paragraph" w:styleId="Heading1">
     <w:name w:val="heading 1"/>
-    <w:basedOn w:val="Normalny"/>
-    <w:next w:val="Normalny"/>
-    <w:link w:val="Nagwek1Znak"/>
+    <w:basedOn w:val="Normal"/>
+    <w:next w:val="Normal"/>
+    <w:link w:val="Heading1Char"/>
     <w:uiPriority w:val="9"/>
     <w:qFormat/>
     <w:rsid w:val="005A37BC"/>
@@ -1426,13 +2286,13 @@
       <w:szCs w:val="32"/>
     </w:rPr>
   </w:style>
-  <w:style w:type="character" w:default="1" w:styleId="Domylnaczcionkaakapitu">
+  <w:style w:type="character" w:default="1" w:styleId="DefaultParagraphFont">
     <w:name w:val="Default Paragraph Font"/>
     <w:uiPriority w:val="1"/>
     <w:semiHidden/>
     <w:unhideWhenUsed/>
   </w:style>
-  <w:style w:type="table" w:default="1" w:styleId="Standardowy">
+  <w:style w:type="table" w:default="1" w:styleId="TableNormal">
     <w:name w:val="Normal Table"/>
     <w:uiPriority w:val="99"/>
     <w:semiHidden/>
@@ -1447,16 +2307,16 @@
       </w:tblCellMar>
     </w:tblPr>
   </w:style>
-  <w:style w:type="numbering" w:default="1" w:styleId="Bezlisty">
+  <w:style w:type="numbering" w:default="1" w:styleId="NoList">
     <w:name w:val="No List"/>
     <w:uiPriority w:val="99"/>
     <w:semiHidden/>
     <w:unhideWhenUsed/>
   </w:style>
-  <w:style w:type="character" w:customStyle="1" w:styleId="Nagwek1Znak">
-    <w:name w:val="Nagłówek 1 Znak"/>
-    <w:basedOn w:val="Domylnaczcionkaakapitu"/>
-    <w:link w:val="Nagwek1"/>
+  <w:style w:type="character" w:customStyle="1" w:styleId="Heading1Char">
+    <w:name w:val="Heading 1 Char"/>
+    <w:basedOn w:val="DefaultParagraphFont"/>
+    <w:link w:val="Heading1"/>
     <w:uiPriority w:val="9"/>
     <w:rsid w:val="005A37BC"/>
     <w:rPr>
@@ -1466,9 +2326,9 @@
       <w:szCs w:val="32"/>
     </w:rPr>
   </w:style>
-  <w:style w:type="paragraph" w:styleId="Akapitzlist">
+  <w:style w:type="paragraph" w:styleId="ListParagraph">
     <w:name w:val="List Paragraph"/>
-    <w:basedOn w:val="Normalny"/>
+    <w:basedOn w:val="Normal"/>
     <w:uiPriority w:val="34"/>
     <w:qFormat/>
     <w:rsid w:val="00E813FA"/>
@@ -1780,7 +2640,7 @@
 </file>
 
 <file path=customXml/itemProps1.xml><?xml version="1.0" encoding="utf-8"?>
-<ds:datastoreItem xmlns:ds="http://schemas.openxmlformats.org/officeDocument/2006/customXml" ds:itemID="{F979DE1A-33E5-4FBD-A6C1-1EDDC95F30C0}">
+<ds:datastoreItem xmlns:ds="http://schemas.openxmlformats.org/officeDocument/2006/customXml" ds:itemID="{5671F43B-3A2C-45AC-89F9-C694C07F5CFB}">
   <ds:schemaRefs>
     <ds:schemaRef ds:uri="http://schemas.openxmlformats.org/officeDocument/2006/bibliography"/>
   </ds:schemaRefs>

</xml_diff>

<commit_message>
Dodałem diagram systemowy, zmieniłem też nazwę z 'pracownik biurowy' na 'pracownik biura' wydaje się bardziej po polsku
</commit_message>
<xml_diff>
--- a/projekt.docx
+++ b/projekt.docx
@@ -1020,10 +1020,10 @@
           <w:noProof/>
         </w:rPr>
         <w:drawing>
-          <wp:inline distT="0" distB="0" distL="0" distR="0" wp14:anchorId="54069593" wp14:editId="486B6D0F">
-            <wp:extent cx="5760720" cy="3366135"/>
-            <wp:effectExtent l="0" t="0" r="0" b="5715"/>
-            <wp:docPr id="2" name="Picture 2" descr="A close up of a map&#10;&#10;Description automatically generated"/>
+          <wp:inline distT="0" distB="0" distL="0" distR="0" wp14:anchorId="0B5F67A7" wp14:editId="76330418">
+            <wp:extent cx="5760720" cy="3298190"/>
+            <wp:effectExtent l="0" t="0" r="0" b="0"/>
+            <wp:docPr id="3" name="Picture 3" descr="A close up of a map&#10;&#10;Description automatically generated"/>
             <wp:cNvGraphicFramePr>
               <a:graphicFrameLocks xmlns:a="http://schemas.openxmlformats.org/drawingml/2006/main" noChangeAspect="1"/>
             </wp:cNvGraphicFramePr>
@@ -1031,7 +1031,7 @@
               <a:graphicData uri="http://schemas.openxmlformats.org/drawingml/2006/picture">
                 <pic:pic xmlns:pic="http://schemas.openxmlformats.org/drawingml/2006/picture">
                   <pic:nvPicPr>
-                    <pic:cNvPr id="2" name="diagram_biznesowy_PU.png"/>
+                    <pic:cNvPr id="3" name="diagram_biznesowy_PU.png"/>
                     <pic:cNvPicPr/>
                   </pic:nvPicPr>
                   <pic:blipFill>
@@ -1049,7 +1049,7 @@
                   <pic:spPr>
                     <a:xfrm>
                       <a:off x="0" y="0"/>
-                      <a:ext cx="5760720" cy="3366135"/>
+                      <a:ext cx="5760720" cy="3298190"/>
                     </a:xfrm>
                     <a:prstGeom prst="rect">
                       <a:avLst/>
@@ -1091,213 +1091,493 @@
       <w:r>
         <w:t>prezes</w:t>
       </w:r>
+    </w:p>
+    <w:p>
+      <w:r>
+        <w:t>Pacownicy biznesowi:</w:t>
+      </w:r>
+    </w:p>
+    <w:p>
+      <w:pPr>
+        <w:pStyle w:val="ListParagraph"/>
+        <w:numPr>
+          <w:ilvl w:val="0"/>
+          <w:numId w:val="2"/>
+        </w:numPr>
+      </w:pPr>
+      <w:r>
+        <w:t>pracownik biur</w:t>
+      </w:r>
+      <w:r>
+        <w:t>a</w:t>
+      </w:r>
+    </w:p>
+    <w:p>
+      <w:pPr>
+        <w:pStyle w:val="ListParagraph"/>
+        <w:numPr>
+          <w:ilvl w:val="0"/>
+          <w:numId w:val="2"/>
+        </w:numPr>
+      </w:pPr>
+      <w:r>
+        <w:t>Pracownik ochrony</w:t>
+      </w:r>
+    </w:p>
+    <w:p>
+      <w:pPr>
+        <w:pStyle w:val="ListParagraph"/>
+        <w:numPr>
+          <w:ilvl w:val="0"/>
+          <w:numId w:val="2"/>
+        </w:numPr>
+      </w:pPr>
+      <w:r>
+        <w:t>Pracownik porządkowy</w:t>
+      </w:r>
+    </w:p>
+    <w:p>
+      <w:pPr>
+        <w:pStyle w:val="ListParagraph"/>
+        <w:numPr>
+          <w:ilvl w:val="0"/>
+          <w:numId w:val="2"/>
+        </w:numPr>
+      </w:pPr>
+      <w:r>
+        <w:t>Kierownik placówki</w:t>
+      </w:r>
+    </w:p>
+    <w:p>
+      <w:pPr>
+        <w:pStyle w:val="ListParagraph"/>
+        <w:numPr>
+          <w:ilvl w:val="0"/>
+          <w:numId w:val="2"/>
+        </w:numPr>
+      </w:pPr>
+      <w:r>
+        <w:t>Kierownik biura</w:t>
+      </w:r>
+    </w:p>
+    <w:p>
+      <w:pPr>
+        <w:pStyle w:val="ListParagraph"/>
+        <w:numPr>
+          <w:ilvl w:val="0"/>
+          <w:numId w:val="2"/>
+        </w:numPr>
+      </w:pPr>
+      <w:r>
+        <w:t>Kierownik ochrony</w:t>
+      </w:r>
+    </w:p>
+    <w:p>
+      <w:r>
+        <w:t>Przypadki użycia:</w:t>
+      </w:r>
+    </w:p>
+    <w:p>
+      <w:pPr>
+        <w:pStyle w:val="ListParagraph"/>
+        <w:numPr>
+          <w:ilvl w:val="0"/>
+          <w:numId w:val="5"/>
+        </w:numPr>
+      </w:pPr>
+      <w:r>
+        <w:t>Archiwizacja danych</w:t>
+      </w:r>
+    </w:p>
+    <w:p>
+      <w:pPr>
+        <w:pStyle w:val="ListParagraph"/>
+        <w:numPr>
+          <w:ilvl w:val="0"/>
+          <w:numId w:val="5"/>
+        </w:numPr>
+      </w:pPr>
+      <w:r>
+        <w:t>Przygotowanie wystawy</w:t>
+      </w:r>
+    </w:p>
+    <w:p>
+      <w:pPr>
+        <w:pStyle w:val="ListParagraph"/>
+        <w:numPr>
+          <w:ilvl w:val="0"/>
+          <w:numId w:val="5"/>
+        </w:numPr>
+      </w:pPr>
+      <w:r>
+        <w:t>Dostęp do wytycznych</w:t>
+      </w:r>
+    </w:p>
+    <w:p>
+      <w:pPr>
+        <w:pStyle w:val="ListParagraph"/>
+        <w:numPr>
+          <w:ilvl w:val="0"/>
+          <w:numId w:val="5"/>
+        </w:numPr>
+      </w:pPr>
+      <w:r>
+        <w:t>Ustalenie umowy</w:t>
+      </w:r>
+    </w:p>
+    <w:p>
+      <w:pPr>
+        <w:pStyle w:val="ListParagraph"/>
+        <w:numPr>
+          <w:ilvl w:val="0"/>
+          <w:numId w:val="5"/>
+        </w:numPr>
+      </w:pPr>
+      <w:r>
+        <w:t>Odczyt planu pracy</w:t>
+      </w:r>
+    </w:p>
+    <w:p>
+      <w:pPr>
+        <w:pStyle w:val="ListParagraph"/>
+        <w:numPr>
+          <w:ilvl w:val="0"/>
+          <w:numId w:val="5"/>
+        </w:numPr>
+      </w:pPr>
+      <w:r>
+        <w:t>Ustalanie planu pracy</w:t>
+      </w:r>
+    </w:p>
+    <w:p>
+      <w:pPr>
+        <w:pStyle w:val="ListParagraph"/>
+        <w:numPr>
+          <w:ilvl w:val="0"/>
+          <w:numId w:val="5"/>
+        </w:numPr>
+      </w:pPr>
+      <w:r>
+        <w:t>Składanie raportu</w:t>
+      </w:r>
+    </w:p>
+    <w:p>
+      <w:pPr>
+        <w:pStyle w:val="ListParagraph"/>
+        <w:numPr>
+          <w:ilvl w:val="0"/>
+          <w:numId w:val="5"/>
+        </w:numPr>
+      </w:pPr>
+      <w:r>
+        <w:t>Odczyt wytycznych</w:t>
+      </w:r>
+    </w:p>
+    <w:p>
+      <w:pPr>
+        <w:pStyle w:val="ListParagraph"/>
+        <w:numPr>
+          <w:ilvl w:val="0"/>
+          <w:numId w:val="5"/>
+        </w:numPr>
+      </w:pPr>
+      <w:r>
+        <w:t>Ustalanie wytycznych</w:t>
+      </w:r>
+    </w:p>
+    <w:p>
+      <w:pPr>
+        <w:pStyle w:val="ListParagraph"/>
+        <w:numPr>
+          <w:ilvl w:val="0"/>
+          <w:numId w:val="5"/>
+        </w:numPr>
+      </w:pPr>
+      <w:r>
+        <w:t>Wpisanie przystąpienia do pracy</w:t>
+      </w:r>
+    </w:p>
+    <w:p>
+      <w:pPr>
+        <w:pStyle w:val="Heading1"/>
+      </w:pPr>
+      <w:r>
+        <w:lastRenderedPageBreak/>
+        <w:t>Diagram systemowy</w:t>
+      </w:r>
+    </w:p>
+    <w:p>
+      <w:r>
+        <w:rPr>
+          <w:noProof/>
+        </w:rPr>
+        <w:drawing>
+          <wp:inline distT="0" distB="0" distL="0" distR="0" wp14:anchorId="41B895DE" wp14:editId="51C96816">
+            <wp:extent cx="5760720" cy="4085590"/>
+            <wp:effectExtent l="0" t="0" r="0" b="0"/>
+            <wp:docPr id="4" name="Picture 4" descr="A picture containing map, table, hanging, white&#10;&#10;Description automatically generated"/>
+            <wp:cNvGraphicFramePr>
+              <a:graphicFrameLocks xmlns:a="http://schemas.openxmlformats.org/drawingml/2006/main" noChangeAspect="1"/>
+            </wp:cNvGraphicFramePr>
+            <a:graphic xmlns:a="http://schemas.openxmlformats.org/drawingml/2006/main">
+              <a:graphicData uri="http://schemas.openxmlformats.org/drawingml/2006/picture">
+                <pic:pic xmlns:pic="http://schemas.openxmlformats.org/drawingml/2006/picture">
+                  <pic:nvPicPr>
+                    <pic:cNvPr id="4" name="diagram_systemowy_PU.png"/>
+                    <pic:cNvPicPr/>
+                  </pic:nvPicPr>
+                  <pic:blipFill>
+                    <a:blip r:embed="rId7">
+                      <a:extLst>
+                        <a:ext uri="{28A0092B-C50C-407E-A947-70E740481C1C}">
+                          <a14:useLocalDpi xmlns:a14="http://schemas.microsoft.com/office/drawing/2010/main" val="0"/>
+                        </a:ext>
+                      </a:extLst>
+                    </a:blip>
+                    <a:stretch>
+                      <a:fillRect/>
+                    </a:stretch>
+                  </pic:blipFill>
+                  <pic:spPr>
+                    <a:xfrm>
+                      <a:off x="0" y="0"/>
+                      <a:ext cx="5760720" cy="4085590"/>
+                    </a:xfrm>
+                    <a:prstGeom prst="rect">
+                      <a:avLst/>
+                    </a:prstGeom>
+                  </pic:spPr>
+                </pic:pic>
+              </a:graphicData>
+            </a:graphic>
+          </wp:inline>
+        </w:drawing>
+      </w:r>
+    </w:p>
+    <w:p>
+      <w:r>
+        <w:t>Aktorzy:</w:t>
+      </w:r>
+    </w:p>
+    <w:p>
+      <w:pPr>
+        <w:pStyle w:val="ListParagraph"/>
+        <w:numPr>
+          <w:ilvl w:val="0"/>
+          <w:numId w:val="6"/>
+        </w:numPr>
+      </w:pPr>
+      <w:r>
+        <w:t>Prezes</w:t>
+      </w:r>
+    </w:p>
+    <w:p>
+      <w:pPr>
+        <w:pStyle w:val="ListParagraph"/>
+        <w:numPr>
+          <w:ilvl w:val="0"/>
+          <w:numId w:val="6"/>
+        </w:numPr>
+      </w:pPr>
+      <w:r>
+        <w:t>Klient</w:t>
+      </w:r>
+    </w:p>
+    <w:p>
+      <w:pPr>
+        <w:pStyle w:val="ListParagraph"/>
+        <w:numPr>
+          <w:ilvl w:val="0"/>
+          <w:numId w:val="6"/>
+        </w:numPr>
+      </w:pPr>
+      <w:r>
+        <w:t>Kierownik biura</w:t>
+      </w:r>
+    </w:p>
+    <w:p>
+      <w:pPr>
+        <w:pStyle w:val="ListParagraph"/>
+        <w:numPr>
+          <w:ilvl w:val="0"/>
+          <w:numId w:val="6"/>
+        </w:numPr>
+      </w:pPr>
+      <w:r>
+        <w:t>Kierownik placówki</w:t>
+      </w:r>
+    </w:p>
+    <w:p>
+      <w:pPr>
+        <w:pStyle w:val="ListParagraph"/>
+        <w:numPr>
+          <w:ilvl w:val="0"/>
+          <w:numId w:val="6"/>
+        </w:numPr>
+      </w:pPr>
+      <w:r>
+        <w:t>Kierownik ochrony</w:t>
+      </w:r>
+    </w:p>
+    <w:p>
+      <w:pPr>
+        <w:pStyle w:val="ListParagraph"/>
+        <w:numPr>
+          <w:ilvl w:val="0"/>
+          <w:numId w:val="6"/>
+        </w:numPr>
+      </w:pPr>
+      <w:r>
+        <w:t>Pracownik biura</w:t>
+      </w:r>
+    </w:p>
+    <w:p>
+      <w:pPr>
+        <w:pStyle w:val="ListParagraph"/>
+        <w:numPr>
+          <w:ilvl w:val="0"/>
+          <w:numId w:val="6"/>
+        </w:numPr>
+      </w:pPr>
+      <w:r>
+        <w:t>Pracownik biura</w:t>
+      </w:r>
+    </w:p>
+    <w:p>
+      <w:pPr>
+        <w:pStyle w:val="ListParagraph"/>
+        <w:numPr>
+          <w:ilvl w:val="0"/>
+          <w:numId w:val="6"/>
+        </w:numPr>
+      </w:pPr>
+      <w:r>
+        <w:t>Pracownik porządkowy</w:t>
+      </w:r>
+    </w:p>
+    <w:p>
+      <w:pPr>
+        <w:pStyle w:val="ListParagraph"/>
+        <w:numPr>
+          <w:ilvl w:val="0"/>
+          <w:numId w:val="6"/>
+        </w:numPr>
+      </w:pPr>
+      <w:r>
+        <w:t>Pracownik ochrony</w:t>
+      </w:r>
+    </w:p>
+    <w:p>
+      <w:r>
+        <w:t>Lista funkcjonalności:</w:t>
+      </w:r>
+    </w:p>
+    <w:p>
+      <w:pPr>
+        <w:pStyle w:val="ListParagraph"/>
+        <w:numPr>
+          <w:ilvl w:val="0"/>
+          <w:numId w:val="7"/>
+        </w:numPr>
+      </w:pPr>
+      <w:r>
+        <w:t>Archiwizacja i odczyt danych na temat organizowanych wystaw</w:t>
+      </w:r>
+    </w:p>
+    <w:p>
+      <w:pPr>
+        <w:pStyle w:val="ListParagraph"/>
+        <w:numPr>
+          <w:ilvl w:val="0"/>
+          <w:numId w:val="7"/>
+        </w:numPr>
+      </w:pPr>
+      <w:r>
+        <w:t>Przydzielanie pracownikom ich grafiku pracy</w:t>
+      </w:r>
+    </w:p>
+    <w:p>
+      <w:r>
+        <w:t>Lista systemowych przypadków użycia:</w:t>
+      </w:r>
+    </w:p>
+    <w:p>
+      <w:pPr>
+        <w:pStyle w:val="ListParagraph"/>
+        <w:numPr>
+          <w:ilvl w:val="0"/>
+          <w:numId w:val="8"/>
+        </w:numPr>
+      </w:pPr>
+      <w:r>
+        <w:t>Archiwizacja danych</w:t>
+      </w:r>
+    </w:p>
+    <w:p>
+      <w:pPr>
+        <w:pStyle w:val="ListParagraph"/>
+        <w:numPr>
+          <w:ilvl w:val="0"/>
+          <w:numId w:val="8"/>
+        </w:numPr>
+      </w:pPr>
+      <w:r>
+        <w:t>Odczyt danych wystawy</w:t>
+      </w:r>
+    </w:p>
+    <w:p>
+      <w:pPr>
+        <w:pStyle w:val="ListParagraph"/>
+        <w:numPr>
+          <w:ilvl w:val="0"/>
+          <w:numId w:val="8"/>
+        </w:numPr>
+      </w:pPr>
+      <w:r>
+        <w:t>Przydzielenie grafiku pracy</w:t>
+      </w:r>
+    </w:p>
+    <w:p>
+      <w:pPr>
+        <w:pStyle w:val="ListParagraph"/>
+        <w:numPr>
+          <w:ilvl w:val="0"/>
+          <w:numId w:val="8"/>
+        </w:numPr>
+      </w:pPr>
+      <w:r>
+        <w:t>Odczyt planu pracy</w:t>
+      </w:r>
+    </w:p>
+    <w:p>
+      <w:pPr>
+        <w:pStyle w:val="ListParagraph"/>
+      </w:pPr>
+    </w:p>
+    <w:p>
+      <w:pPr>
+        <w:pStyle w:val="ListParagraph"/>
+      </w:pPr>
+    </w:p>
+    <w:p>
+      <w:pPr>
+        <w:pStyle w:val="ListParagraph"/>
+      </w:pPr>
+      <w:r>
+        <w:lastRenderedPageBreak/>
+        <w:t>Słownik:</w:t>
+      </w:r>
+    </w:p>
+    <w:p>
+      <w:pPr>
+        <w:pStyle w:val="ListParagraph"/>
+      </w:pPr>
+      <w:r>
+        <w:t>Przydzielanie grafiku pracy – każdy kierownik organizuje odpowiedni harmonogram pracy swoim pracownikom</w:t>
+      </w:r>
       <w:bookmarkStart w:id="0" w:name="_GoBack"/>
       <w:bookmarkEnd w:id="0"/>
     </w:p>
-    <w:p>
-      <w:r>
-        <w:t>Pacownicy biznesowi:</w:t>
-      </w:r>
-    </w:p>
-    <w:p>
-      <w:pPr>
-        <w:pStyle w:val="ListParagraph"/>
-        <w:numPr>
-          <w:ilvl w:val="0"/>
-          <w:numId w:val="2"/>
-        </w:numPr>
-      </w:pPr>
-      <w:r>
-        <w:t>pracownik biurowy</w:t>
-      </w:r>
-    </w:p>
-    <w:p>
-      <w:pPr>
-        <w:pStyle w:val="ListParagraph"/>
-        <w:numPr>
-          <w:ilvl w:val="0"/>
-          <w:numId w:val="2"/>
-        </w:numPr>
-      </w:pPr>
-      <w:r>
-        <w:t>Pracownik ochrony</w:t>
-      </w:r>
-    </w:p>
-    <w:p>
-      <w:pPr>
-        <w:pStyle w:val="ListParagraph"/>
-        <w:numPr>
-          <w:ilvl w:val="0"/>
-          <w:numId w:val="2"/>
-        </w:numPr>
-      </w:pPr>
-      <w:r>
-        <w:t>Pracownik porządkowy</w:t>
-      </w:r>
-    </w:p>
-    <w:p>
-      <w:pPr>
-        <w:pStyle w:val="ListParagraph"/>
-        <w:numPr>
-          <w:ilvl w:val="0"/>
-          <w:numId w:val="2"/>
-        </w:numPr>
-      </w:pPr>
-      <w:r>
-        <w:t>Kierownik placówki</w:t>
-      </w:r>
-    </w:p>
-    <w:p>
-      <w:pPr>
-        <w:pStyle w:val="ListParagraph"/>
-        <w:numPr>
-          <w:ilvl w:val="0"/>
-          <w:numId w:val="2"/>
-        </w:numPr>
-      </w:pPr>
-      <w:r>
-        <w:t>Kierownik biura</w:t>
-      </w:r>
-    </w:p>
-    <w:p>
-      <w:pPr>
-        <w:pStyle w:val="ListParagraph"/>
-        <w:numPr>
-          <w:ilvl w:val="0"/>
-          <w:numId w:val="2"/>
-        </w:numPr>
-      </w:pPr>
-      <w:r>
-        <w:t>Kierownik ochrony</w:t>
-      </w:r>
-    </w:p>
-    <w:p>
-      <w:r>
-        <w:t>Przypadki użycia:</w:t>
-      </w:r>
-    </w:p>
-    <w:p>
-      <w:pPr>
-        <w:pStyle w:val="ListParagraph"/>
-        <w:numPr>
-          <w:ilvl w:val="0"/>
-          <w:numId w:val="5"/>
-        </w:numPr>
-      </w:pPr>
-      <w:r>
-        <w:t>Archiwizacja danych</w:t>
-      </w:r>
-    </w:p>
-    <w:p>
-      <w:pPr>
-        <w:pStyle w:val="ListParagraph"/>
-        <w:numPr>
-          <w:ilvl w:val="0"/>
-          <w:numId w:val="5"/>
-        </w:numPr>
-      </w:pPr>
-      <w:r>
-        <w:t>Przygotowanie wystawy</w:t>
-      </w:r>
-    </w:p>
-    <w:p>
-      <w:pPr>
-        <w:pStyle w:val="ListParagraph"/>
-        <w:numPr>
-          <w:ilvl w:val="0"/>
-          <w:numId w:val="5"/>
-        </w:numPr>
-      </w:pPr>
-      <w:r>
-        <w:t>Dostęp do wytycznych</w:t>
-      </w:r>
-    </w:p>
-    <w:p>
-      <w:pPr>
-        <w:pStyle w:val="ListParagraph"/>
-        <w:numPr>
-          <w:ilvl w:val="0"/>
-          <w:numId w:val="5"/>
-        </w:numPr>
-      </w:pPr>
-      <w:r>
-        <w:t>Ustalenie umowy</w:t>
-      </w:r>
-    </w:p>
-    <w:p>
-      <w:pPr>
-        <w:pStyle w:val="ListParagraph"/>
-        <w:numPr>
-          <w:ilvl w:val="0"/>
-          <w:numId w:val="5"/>
-        </w:numPr>
-      </w:pPr>
-      <w:r>
-        <w:t>Odczyt planu pracy</w:t>
-      </w:r>
-    </w:p>
-    <w:p>
-      <w:pPr>
-        <w:pStyle w:val="ListParagraph"/>
-        <w:numPr>
-          <w:ilvl w:val="0"/>
-          <w:numId w:val="5"/>
-        </w:numPr>
-      </w:pPr>
-      <w:r>
-        <w:t>Ustalanie planu pracy</w:t>
-      </w:r>
-    </w:p>
-    <w:p>
-      <w:pPr>
-        <w:pStyle w:val="ListParagraph"/>
-        <w:numPr>
-          <w:ilvl w:val="0"/>
-          <w:numId w:val="5"/>
-        </w:numPr>
-      </w:pPr>
-      <w:r>
-        <w:t>Składanie raportu</w:t>
-      </w:r>
-    </w:p>
-    <w:p>
-      <w:pPr>
-        <w:pStyle w:val="ListParagraph"/>
-        <w:numPr>
-          <w:ilvl w:val="0"/>
-          <w:numId w:val="5"/>
-        </w:numPr>
-      </w:pPr>
-      <w:r>
-        <w:t>Odczyt wytycznych</w:t>
-      </w:r>
-    </w:p>
-    <w:p>
-      <w:pPr>
-        <w:pStyle w:val="ListParagraph"/>
-        <w:numPr>
-          <w:ilvl w:val="0"/>
-          <w:numId w:val="5"/>
-        </w:numPr>
-      </w:pPr>
-      <w:r>
-        <w:t>Ustalanie wytycznych</w:t>
-      </w:r>
-    </w:p>
-    <w:p>
-      <w:pPr>
-        <w:pStyle w:val="ListParagraph"/>
-        <w:numPr>
-          <w:ilvl w:val="0"/>
-          <w:numId w:val="5"/>
-        </w:numPr>
-      </w:pPr>
-      <w:r>
-        <w:t>Wpisanie przystąpienia do pracy</w:t>
-      </w:r>
-    </w:p>
-    <w:p/>
-    <w:p/>
     <w:sectPr>
       <w:pgSz w:w="11906" w:h="16838"/>
       <w:pgMar w:top="1417" w:right="1417" w:bottom="1417" w:left="1417" w:header="708" w:footer="708" w:gutter="0"/>
@@ -1537,6 +1817,345 @@
     </w:lvl>
   </w:abstractNum>
   <w:abstractNum w:abstractNumId="2" w15:restartNumberingAfterBreak="0">
+    <w:nsid w:val="36522B71"/>
+    <w:multiLevelType w:val="hybridMultilevel"/>
+    <w:tmpl w:val="A3429796"/>
+    <w:lvl w:ilvl="0" w:tplc="04150001">
+      <w:start w:val="1"/>
+      <w:numFmt w:val="bullet"/>
+      <w:lvlText w:val=""/>
+      <w:lvlJc w:val="left"/>
+      <w:pPr>
+        <w:ind w:left="720" w:hanging="360"/>
+      </w:pPr>
+      <w:rPr>
+        <w:rFonts w:ascii="Symbol" w:hAnsi="Symbol" w:hint="default"/>
+      </w:rPr>
+    </w:lvl>
+    <w:lvl w:ilvl="1" w:tplc="04150003" w:tentative="1">
+      <w:start w:val="1"/>
+      <w:numFmt w:val="bullet"/>
+      <w:lvlText w:val="o"/>
+      <w:lvlJc w:val="left"/>
+      <w:pPr>
+        <w:ind w:left="1440" w:hanging="360"/>
+      </w:pPr>
+      <w:rPr>
+        <w:rFonts w:ascii="Courier New" w:hAnsi="Courier New" w:cs="Courier New" w:hint="default"/>
+      </w:rPr>
+    </w:lvl>
+    <w:lvl w:ilvl="2" w:tplc="04150005" w:tentative="1">
+      <w:start w:val="1"/>
+      <w:numFmt w:val="bullet"/>
+      <w:lvlText w:val=""/>
+      <w:lvlJc w:val="left"/>
+      <w:pPr>
+        <w:ind w:left="2160" w:hanging="360"/>
+      </w:pPr>
+      <w:rPr>
+        <w:rFonts w:ascii="Wingdings" w:hAnsi="Wingdings" w:hint="default"/>
+      </w:rPr>
+    </w:lvl>
+    <w:lvl w:ilvl="3" w:tplc="04150001" w:tentative="1">
+      <w:start w:val="1"/>
+      <w:numFmt w:val="bullet"/>
+      <w:lvlText w:val=""/>
+      <w:lvlJc w:val="left"/>
+      <w:pPr>
+        <w:ind w:left="2880" w:hanging="360"/>
+      </w:pPr>
+      <w:rPr>
+        <w:rFonts w:ascii="Symbol" w:hAnsi="Symbol" w:hint="default"/>
+      </w:rPr>
+    </w:lvl>
+    <w:lvl w:ilvl="4" w:tplc="04150003" w:tentative="1">
+      <w:start w:val="1"/>
+      <w:numFmt w:val="bullet"/>
+      <w:lvlText w:val="o"/>
+      <w:lvlJc w:val="left"/>
+      <w:pPr>
+        <w:ind w:left="3600" w:hanging="360"/>
+      </w:pPr>
+      <w:rPr>
+        <w:rFonts w:ascii="Courier New" w:hAnsi="Courier New" w:cs="Courier New" w:hint="default"/>
+      </w:rPr>
+    </w:lvl>
+    <w:lvl w:ilvl="5" w:tplc="04150005" w:tentative="1">
+      <w:start w:val="1"/>
+      <w:numFmt w:val="bullet"/>
+      <w:lvlText w:val=""/>
+      <w:lvlJc w:val="left"/>
+      <w:pPr>
+        <w:ind w:left="4320" w:hanging="360"/>
+      </w:pPr>
+      <w:rPr>
+        <w:rFonts w:ascii="Wingdings" w:hAnsi="Wingdings" w:hint="default"/>
+      </w:rPr>
+    </w:lvl>
+    <w:lvl w:ilvl="6" w:tplc="04150001" w:tentative="1">
+      <w:start w:val="1"/>
+      <w:numFmt w:val="bullet"/>
+      <w:lvlText w:val=""/>
+      <w:lvlJc w:val="left"/>
+      <w:pPr>
+        <w:ind w:left="5040" w:hanging="360"/>
+      </w:pPr>
+      <w:rPr>
+        <w:rFonts w:ascii="Symbol" w:hAnsi="Symbol" w:hint="default"/>
+      </w:rPr>
+    </w:lvl>
+    <w:lvl w:ilvl="7" w:tplc="04150003" w:tentative="1">
+      <w:start w:val="1"/>
+      <w:numFmt w:val="bullet"/>
+      <w:lvlText w:val="o"/>
+      <w:lvlJc w:val="left"/>
+      <w:pPr>
+        <w:ind w:left="5760" w:hanging="360"/>
+      </w:pPr>
+      <w:rPr>
+        <w:rFonts w:ascii="Courier New" w:hAnsi="Courier New" w:cs="Courier New" w:hint="default"/>
+      </w:rPr>
+    </w:lvl>
+    <w:lvl w:ilvl="8" w:tplc="04150005" w:tentative="1">
+      <w:start w:val="1"/>
+      <w:numFmt w:val="bullet"/>
+      <w:lvlText w:val=""/>
+      <w:lvlJc w:val="left"/>
+      <w:pPr>
+        <w:ind w:left="6480" w:hanging="360"/>
+      </w:pPr>
+      <w:rPr>
+        <w:rFonts w:ascii="Wingdings" w:hAnsi="Wingdings" w:hint="default"/>
+      </w:rPr>
+    </w:lvl>
+  </w:abstractNum>
+  <w:abstractNum w:abstractNumId="3" w15:restartNumberingAfterBreak="0">
+    <w:nsid w:val="440420AE"/>
+    <w:multiLevelType w:val="hybridMultilevel"/>
+    <w:tmpl w:val="E61C3CC2"/>
+    <w:lvl w:ilvl="0" w:tplc="04150001">
+      <w:start w:val="1"/>
+      <w:numFmt w:val="bullet"/>
+      <w:lvlText w:val=""/>
+      <w:lvlJc w:val="left"/>
+      <w:pPr>
+        <w:ind w:left="720" w:hanging="360"/>
+      </w:pPr>
+      <w:rPr>
+        <w:rFonts w:ascii="Symbol" w:hAnsi="Symbol" w:hint="default"/>
+      </w:rPr>
+    </w:lvl>
+    <w:lvl w:ilvl="1" w:tplc="04150003" w:tentative="1">
+      <w:start w:val="1"/>
+      <w:numFmt w:val="bullet"/>
+      <w:lvlText w:val="o"/>
+      <w:lvlJc w:val="left"/>
+      <w:pPr>
+        <w:ind w:left="1440" w:hanging="360"/>
+      </w:pPr>
+      <w:rPr>
+        <w:rFonts w:ascii="Courier New" w:hAnsi="Courier New" w:cs="Courier New" w:hint="default"/>
+      </w:rPr>
+    </w:lvl>
+    <w:lvl w:ilvl="2" w:tplc="04150005" w:tentative="1">
+      <w:start w:val="1"/>
+      <w:numFmt w:val="bullet"/>
+      <w:lvlText w:val=""/>
+      <w:lvlJc w:val="left"/>
+      <w:pPr>
+        <w:ind w:left="2160" w:hanging="360"/>
+      </w:pPr>
+      <w:rPr>
+        <w:rFonts w:ascii="Wingdings" w:hAnsi="Wingdings" w:hint="default"/>
+      </w:rPr>
+    </w:lvl>
+    <w:lvl w:ilvl="3" w:tplc="04150001" w:tentative="1">
+      <w:start w:val="1"/>
+      <w:numFmt w:val="bullet"/>
+      <w:lvlText w:val=""/>
+      <w:lvlJc w:val="left"/>
+      <w:pPr>
+        <w:ind w:left="2880" w:hanging="360"/>
+      </w:pPr>
+      <w:rPr>
+        <w:rFonts w:ascii="Symbol" w:hAnsi="Symbol" w:hint="default"/>
+      </w:rPr>
+    </w:lvl>
+    <w:lvl w:ilvl="4" w:tplc="04150003" w:tentative="1">
+      <w:start w:val="1"/>
+      <w:numFmt w:val="bullet"/>
+      <w:lvlText w:val="o"/>
+      <w:lvlJc w:val="left"/>
+      <w:pPr>
+        <w:ind w:left="3600" w:hanging="360"/>
+      </w:pPr>
+      <w:rPr>
+        <w:rFonts w:ascii="Courier New" w:hAnsi="Courier New" w:cs="Courier New" w:hint="default"/>
+      </w:rPr>
+    </w:lvl>
+    <w:lvl w:ilvl="5" w:tplc="04150005" w:tentative="1">
+      <w:start w:val="1"/>
+      <w:numFmt w:val="bullet"/>
+      <w:lvlText w:val=""/>
+      <w:lvlJc w:val="left"/>
+      <w:pPr>
+        <w:ind w:left="4320" w:hanging="360"/>
+      </w:pPr>
+      <w:rPr>
+        <w:rFonts w:ascii="Wingdings" w:hAnsi="Wingdings" w:hint="default"/>
+      </w:rPr>
+    </w:lvl>
+    <w:lvl w:ilvl="6" w:tplc="04150001" w:tentative="1">
+      <w:start w:val="1"/>
+      <w:numFmt w:val="bullet"/>
+      <w:lvlText w:val=""/>
+      <w:lvlJc w:val="left"/>
+      <w:pPr>
+        <w:ind w:left="5040" w:hanging="360"/>
+      </w:pPr>
+      <w:rPr>
+        <w:rFonts w:ascii="Symbol" w:hAnsi="Symbol" w:hint="default"/>
+      </w:rPr>
+    </w:lvl>
+    <w:lvl w:ilvl="7" w:tplc="04150003" w:tentative="1">
+      <w:start w:val="1"/>
+      <w:numFmt w:val="bullet"/>
+      <w:lvlText w:val="o"/>
+      <w:lvlJc w:val="left"/>
+      <w:pPr>
+        <w:ind w:left="5760" w:hanging="360"/>
+      </w:pPr>
+      <w:rPr>
+        <w:rFonts w:ascii="Courier New" w:hAnsi="Courier New" w:cs="Courier New" w:hint="default"/>
+      </w:rPr>
+    </w:lvl>
+    <w:lvl w:ilvl="8" w:tplc="04150005" w:tentative="1">
+      <w:start w:val="1"/>
+      <w:numFmt w:val="bullet"/>
+      <w:lvlText w:val=""/>
+      <w:lvlJc w:val="left"/>
+      <w:pPr>
+        <w:ind w:left="6480" w:hanging="360"/>
+      </w:pPr>
+      <w:rPr>
+        <w:rFonts w:ascii="Wingdings" w:hAnsi="Wingdings" w:hint="default"/>
+      </w:rPr>
+    </w:lvl>
+  </w:abstractNum>
+  <w:abstractNum w:abstractNumId="4" w15:restartNumberingAfterBreak="0">
+    <w:nsid w:val="50E22AF6"/>
+    <w:multiLevelType w:val="hybridMultilevel"/>
+    <w:tmpl w:val="D20471F2"/>
+    <w:lvl w:ilvl="0" w:tplc="04150001">
+      <w:start w:val="1"/>
+      <w:numFmt w:val="bullet"/>
+      <w:lvlText w:val=""/>
+      <w:lvlJc w:val="left"/>
+      <w:pPr>
+        <w:ind w:left="720" w:hanging="360"/>
+      </w:pPr>
+      <w:rPr>
+        <w:rFonts w:ascii="Symbol" w:hAnsi="Symbol" w:hint="default"/>
+      </w:rPr>
+    </w:lvl>
+    <w:lvl w:ilvl="1" w:tplc="04150003" w:tentative="1">
+      <w:start w:val="1"/>
+      <w:numFmt w:val="bullet"/>
+      <w:lvlText w:val="o"/>
+      <w:lvlJc w:val="left"/>
+      <w:pPr>
+        <w:ind w:left="1440" w:hanging="360"/>
+      </w:pPr>
+      <w:rPr>
+        <w:rFonts w:ascii="Courier New" w:hAnsi="Courier New" w:cs="Courier New" w:hint="default"/>
+      </w:rPr>
+    </w:lvl>
+    <w:lvl w:ilvl="2" w:tplc="04150005" w:tentative="1">
+      <w:start w:val="1"/>
+      <w:numFmt w:val="bullet"/>
+      <w:lvlText w:val=""/>
+      <w:lvlJc w:val="left"/>
+      <w:pPr>
+        <w:ind w:left="2160" w:hanging="360"/>
+      </w:pPr>
+      <w:rPr>
+        <w:rFonts w:ascii="Wingdings" w:hAnsi="Wingdings" w:hint="default"/>
+      </w:rPr>
+    </w:lvl>
+    <w:lvl w:ilvl="3" w:tplc="04150001" w:tentative="1">
+      <w:start w:val="1"/>
+      <w:numFmt w:val="bullet"/>
+      <w:lvlText w:val=""/>
+      <w:lvlJc w:val="left"/>
+      <w:pPr>
+        <w:ind w:left="2880" w:hanging="360"/>
+      </w:pPr>
+      <w:rPr>
+        <w:rFonts w:ascii="Symbol" w:hAnsi="Symbol" w:hint="default"/>
+      </w:rPr>
+    </w:lvl>
+    <w:lvl w:ilvl="4" w:tplc="04150003" w:tentative="1">
+      <w:start w:val="1"/>
+      <w:numFmt w:val="bullet"/>
+      <w:lvlText w:val="o"/>
+      <w:lvlJc w:val="left"/>
+      <w:pPr>
+        <w:ind w:left="3600" w:hanging="360"/>
+      </w:pPr>
+      <w:rPr>
+        <w:rFonts w:ascii="Courier New" w:hAnsi="Courier New" w:cs="Courier New" w:hint="default"/>
+      </w:rPr>
+    </w:lvl>
+    <w:lvl w:ilvl="5" w:tplc="04150005" w:tentative="1">
+      <w:start w:val="1"/>
+      <w:numFmt w:val="bullet"/>
+      <w:lvlText w:val=""/>
+      <w:lvlJc w:val="left"/>
+      <w:pPr>
+        <w:ind w:left="4320" w:hanging="360"/>
+      </w:pPr>
+      <w:rPr>
+        <w:rFonts w:ascii="Wingdings" w:hAnsi="Wingdings" w:hint="default"/>
+      </w:rPr>
+    </w:lvl>
+    <w:lvl w:ilvl="6" w:tplc="04150001" w:tentative="1">
+      <w:start w:val="1"/>
+      <w:numFmt w:val="bullet"/>
+      <w:lvlText w:val=""/>
+      <w:lvlJc w:val="left"/>
+      <w:pPr>
+        <w:ind w:left="5040" w:hanging="360"/>
+      </w:pPr>
+      <w:rPr>
+        <w:rFonts w:ascii="Symbol" w:hAnsi="Symbol" w:hint="default"/>
+      </w:rPr>
+    </w:lvl>
+    <w:lvl w:ilvl="7" w:tplc="04150003" w:tentative="1">
+      <w:start w:val="1"/>
+      <w:numFmt w:val="bullet"/>
+      <w:lvlText w:val="o"/>
+      <w:lvlJc w:val="left"/>
+      <w:pPr>
+        <w:ind w:left="5760" w:hanging="360"/>
+      </w:pPr>
+      <w:rPr>
+        <w:rFonts w:ascii="Courier New" w:hAnsi="Courier New" w:cs="Courier New" w:hint="default"/>
+      </w:rPr>
+    </w:lvl>
+    <w:lvl w:ilvl="8" w:tplc="04150005" w:tentative="1">
+      <w:start w:val="1"/>
+      <w:numFmt w:val="bullet"/>
+      <w:lvlText w:val=""/>
+      <w:lvlJc w:val="left"/>
+      <w:pPr>
+        <w:ind w:left="6480" w:hanging="360"/>
+      </w:pPr>
+      <w:rPr>
+        <w:rFonts w:ascii="Wingdings" w:hAnsi="Wingdings" w:hint="default"/>
+      </w:rPr>
+    </w:lvl>
+  </w:abstractNum>
+  <w:abstractNum w:abstractNumId="5" w15:restartNumberingAfterBreak="0">
     <w:nsid w:val="584D52DD"/>
     <w:multiLevelType w:val="hybridMultilevel"/>
     <w:tmpl w:val="3F3C6922"/>
@@ -1622,7 +2241,7 @@
       </w:pPr>
     </w:lvl>
   </w:abstractNum>
-  <w:abstractNum w:abstractNumId="3" w15:restartNumberingAfterBreak="0">
+  <w:abstractNum w:abstractNumId="6" w15:restartNumberingAfterBreak="0">
     <w:nsid w:val="5B005CE4"/>
     <w:multiLevelType w:val="hybridMultilevel"/>
     <w:tmpl w:val="BD168342"/>
@@ -1735,7 +2354,7 @@
       </w:rPr>
     </w:lvl>
   </w:abstractNum>
-  <w:abstractNum w:abstractNumId="4" w15:restartNumberingAfterBreak="0">
+  <w:abstractNum w:abstractNumId="7" w15:restartNumberingAfterBreak="0">
     <w:nsid w:val="664B2855"/>
     <w:multiLevelType w:val="hybridMultilevel"/>
     <w:tmpl w:val="E964359E"/>
@@ -1849,10 +2468,10 @@
     </w:lvl>
   </w:abstractNum>
   <w:num w:numId="1">
-    <w:abstractNumId w:val="2"/>
+    <w:abstractNumId w:val="5"/>
   </w:num>
   <w:num w:numId="2">
-    <w:abstractNumId w:val="4"/>
+    <w:abstractNumId w:val="7"/>
   </w:num>
   <w:num w:numId="3">
     <w:abstractNumId w:val="1"/>
@@ -1861,6 +2480,15 @@
     <w:abstractNumId w:val="0"/>
   </w:num>
   <w:num w:numId="5">
+    <w:abstractNumId w:val="6"/>
+  </w:num>
+  <w:num w:numId="6">
+    <w:abstractNumId w:val="4"/>
+  </w:num>
+  <w:num w:numId="7">
+    <w:abstractNumId w:val="2"/>
+  </w:num>
+  <w:num w:numId="8">
     <w:abstractNumId w:val="3"/>
   </w:num>
 </w:numbering>
@@ -2640,7 +3268,7 @@
 </file>
 
 <file path=customXml/itemProps1.xml><?xml version="1.0" encoding="utf-8"?>
-<ds:datastoreItem xmlns:ds="http://schemas.openxmlformats.org/officeDocument/2006/customXml" ds:itemID="{5671F43B-3A2C-45AC-89F9-C694C07F5CFB}">
+<ds:datastoreItem xmlns:ds="http://schemas.openxmlformats.org/officeDocument/2006/customXml" ds:itemID="{B78AD381-E256-4C9A-9CBC-EB3C4A6477A7}">
   <ds:schemaRefs>
     <ds:schemaRef ds:uri="http://schemas.openxmlformats.org/officeDocument/2006/bibliography"/>
   </ds:schemaRefs>

</xml_diff>

<commit_message>
Dodałem sytuacje oraz 3 scenariusze do PU , Robert dodał Scenariusze do sytuacji
</commit_message>
<xml_diff>
--- a/projekt.docx
+++ b/projekt.docx
@@ -225,7 +225,22 @@
           <w:sz w:val="28"/>
           <w:szCs w:val="28"/>
         </w:rPr>
-        <w:t>W przypadku, gdy ktoś jest zainteresowany, najpierw zgłoszenie przychodzi telefonicznie do sekretarki, bądź mailowo do prezesa, następnie umawiane jest spotkanie, na którym są ustalane wszystkie szczegóły wystawy. Informacje te przekazywane są do kierownika biura, a następnie są zarchiwizowane przez pracowników. Po ich archiwizacji oraz dostarczeniu do kierownika placówki, jest on w stanie na ich podstawie zorganizować odpowiednią wystawę.</w:t>
+        <w:t xml:space="preserve">W przypadku, gdy ktoś jest zainteresowany, najpierw zgłoszenie przychodzi telefonicznie do sekretarki, bądź mailowo do prezesa, następnie umawiane jest spotkanie, na którym są ustalane wszystkie szczegóły wystawy. Informacje te przekazywane są do </w:t>
+      </w:r>
+      <w:r>
+        <w:rPr>
+          <w:sz w:val="28"/>
+          <w:szCs w:val="28"/>
+          <w:u w:val="single"/>
+        </w:rPr>
+        <w:t>kierownika biura</w:t>
+      </w:r>
+      <w:r>
+        <w:rPr>
+          <w:sz w:val="28"/>
+          <w:szCs w:val="28"/>
+        </w:rPr>
+        <w:t>, a następnie są zarchiwizowane przez pracowników. Po ich archiwizacji oraz dostarczeniu do kierownika placówki, jest on w stanie na ich podstawie zorganizować odpowiednią wystawę.</w:t>
       </w:r>
     </w:p>
     <w:p>
@@ -305,7 +320,35 @@
           <w:sz w:val="28"/>
           <w:szCs w:val="28"/>
         </w:rPr>
-        <w:t>zapisywanie szczegółów dotyczących wystaw: rodzaj wystawy, liczba eksponatów, liczba gości, liczba uczestników, sędziowie, nagrody).</w:t>
+        <w:t xml:space="preserve">zapisywanie szczegółów dotyczących wystaw: rodzaj wystawy, liczba eksponatów, liczba gości, liczba uczestników, </w:t>
+      </w:r>
+      <w:r>
+        <w:rPr>
+          <w:sz w:val="28"/>
+          <w:szCs w:val="28"/>
+        </w:rPr>
+        <w:t xml:space="preserve">liczba </w:t>
+      </w:r>
+      <w:r>
+        <w:rPr>
+          <w:sz w:val="28"/>
+          <w:szCs w:val="28"/>
+        </w:rPr>
+        <w:t>sędzi</w:t>
+      </w:r>
+      <w:r>
+        <w:rPr>
+          <w:sz w:val="28"/>
+          <w:szCs w:val="28"/>
+        </w:rPr>
+        <w:t>ów</w:t>
+      </w:r>
+      <w:r>
+        <w:rPr>
+          <w:sz w:val="28"/>
+          <w:szCs w:val="28"/>
+        </w:rPr>
+        <w:t>, nagrody).</w:t>
       </w:r>
     </w:p>
     <w:p>
@@ -336,7 +379,21 @@
           <w:sz w:val="28"/>
           <w:szCs w:val="28"/>
         </w:rPr>
-        <w:t>, który zajmuje się nadzorem prac pracowników biurowych</w:t>
+        <w:t>, który zajmuje s</w:t>
+      </w:r>
+      <w:r>
+        <w:rPr>
+          <w:sz w:val="28"/>
+          <w:szCs w:val="28"/>
+        </w:rPr>
+        <w:t>i</w:t>
+      </w:r>
+      <w:r>
+        <w:rPr>
+          <w:sz w:val="28"/>
+          <w:szCs w:val="28"/>
+        </w:rPr>
+        <w:t>ę nadzorem prac pracowników biurowych</w:t>
       </w:r>
       <w:r>
         <w:rPr>
@@ -519,7 +576,7 @@
     </w:p>
     <w:p>
       <w:pPr>
-        <w:pStyle w:val="ListParagraph"/>
+        <w:pStyle w:val="Akapitzlist"/>
         <w:numPr>
           <w:ilvl w:val="0"/>
           <w:numId w:val="1"/>
@@ -541,7 +598,7 @@
     </w:p>
     <w:p>
       <w:pPr>
-        <w:pStyle w:val="ListParagraph"/>
+        <w:pStyle w:val="Akapitzlist"/>
         <w:numPr>
           <w:ilvl w:val="0"/>
           <w:numId w:val="1"/>
@@ -562,7 +619,7 @@
     </w:p>
     <w:p>
       <w:pPr>
-        <w:pStyle w:val="ListParagraph"/>
+        <w:pStyle w:val="Akapitzlist"/>
         <w:numPr>
           <w:ilvl w:val="0"/>
           <w:numId w:val="1"/>
@@ -583,7 +640,7 @@
     </w:p>
     <w:p>
       <w:pPr>
-        <w:pStyle w:val="ListParagraph"/>
+        <w:pStyle w:val="Akapitzlist"/>
         <w:numPr>
           <w:ilvl w:val="0"/>
           <w:numId w:val="1"/>
@@ -604,7 +661,7 @@
     </w:p>
     <w:p>
       <w:pPr>
-        <w:pStyle w:val="ListParagraph"/>
+        <w:pStyle w:val="Akapitzlist"/>
         <w:numPr>
           <w:ilvl w:val="0"/>
           <w:numId w:val="1"/>
@@ -625,7 +682,7 @@
     </w:p>
     <w:p>
       <w:pPr>
-        <w:pStyle w:val="ListParagraph"/>
+        <w:pStyle w:val="Akapitzlist"/>
         <w:numPr>
           <w:ilvl w:val="0"/>
           <w:numId w:val="1"/>
@@ -646,7 +703,7 @@
     </w:p>
     <w:p>
       <w:pPr>
-        <w:pStyle w:val="ListParagraph"/>
+        <w:pStyle w:val="Akapitzlist"/>
         <w:numPr>
           <w:ilvl w:val="0"/>
           <w:numId w:val="1"/>
@@ -667,7 +724,7 @@
     </w:p>
     <w:p>
       <w:pPr>
-        <w:pStyle w:val="ListParagraph"/>
+        <w:pStyle w:val="Akapitzlist"/>
         <w:numPr>
           <w:ilvl w:val="0"/>
           <w:numId w:val="1"/>
@@ -688,7 +745,7 @@
     </w:p>
     <w:p>
       <w:pPr>
-        <w:pStyle w:val="ListParagraph"/>
+        <w:pStyle w:val="Akapitzlist"/>
         <w:numPr>
           <w:ilvl w:val="0"/>
           <w:numId w:val="1"/>
@@ -709,7 +766,7 @@
     </w:p>
     <w:p>
       <w:pPr>
-        <w:pStyle w:val="ListParagraph"/>
+        <w:pStyle w:val="Akapitzlist"/>
         <w:numPr>
           <w:ilvl w:val="0"/>
           <w:numId w:val="1"/>
@@ -730,7 +787,7 @@
     </w:p>
     <w:p>
       <w:pPr>
-        <w:pStyle w:val="ListParagraph"/>
+        <w:pStyle w:val="Akapitzlist"/>
         <w:numPr>
           <w:ilvl w:val="0"/>
           <w:numId w:val="1"/>
@@ -751,7 +808,7 @@
     </w:p>
     <w:p>
       <w:pPr>
-        <w:pStyle w:val="ListParagraph"/>
+        <w:pStyle w:val="Akapitzlist"/>
         <w:numPr>
           <w:ilvl w:val="0"/>
           <w:numId w:val="1"/>
@@ -772,7 +829,7 @@
     </w:p>
     <w:p>
       <w:pPr>
-        <w:pStyle w:val="ListParagraph"/>
+        <w:pStyle w:val="Akapitzlist"/>
         <w:numPr>
           <w:ilvl w:val="0"/>
           <w:numId w:val="1"/>
@@ -793,7 +850,7 @@
     </w:p>
     <w:p>
       <w:pPr>
-        <w:pStyle w:val="ListParagraph"/>
+        <w:pStyle w:val="Akapitzlist"/>
         <w:numPr>
           <w:ilvl w:val="0"/>
           <w:numId w:val="1"/>
@@ -814,7 +871,7 @@
     </w:p>
     <w:p>
       <w:pPr>
-        <w:pStyle w:val="ListParagraph"/>
+        <w:pStyle w:val="Akapitzlist"/>
         <w:numPr>
           <w:ilvl w:val="0"/>
           <w:numId w:val="1"/>
@@ -835,7 +892,7 @@
     </w:p>
     <w:p>
       <w:pPr>
-        <w:pStyle w:val="ListParagraph"/>
+        <w:pStyle w:val="Akapitzlist"/>
         <w:numPr>
           <w:ilvl w:val="0"/>
           <w:numId w:val="1"/>
@@ -1006,7 +1063,7 @@
     </w:p>
     <w:p>
       <w:pPr>
-        <w:pStyle w:val="Heading1"/>
+        <w:pStyle w:val="Nagwek1"/>
       </w:pPr>
       <w:r>
         <w:lastRenderedPageBreak/>
@@ -1070,7 +1127,7 @@
     </w:p>
     <w:p>
       <w:pPr>
-        <w:pStyle w:val="ListParagraph"/>
+        <w:pStyle w:val="Akapitzlist"/>
         <w:numPr>
           <w:ilvl w:val="0"/>
           <w:numId w:val="4"/>
@@ -1082,7 +1139,7 @@
     </w:p>
     <w:p>
       <w:pPr>
-        <w:pStyle w:val="ListParagraph"/>
+        <w:pStyle w:val="Akapitzlist"/>
         <w:numPr>
           <w:ilvl w:val="0"/>
           <w:numId w:val="4"/>
@@ -1094,12 +1151,15 @@
     </w:p>
     <w:p>
       <w:r>
-        <w:t>Pacownicy biznesowi:</w:t>
-      </w:r>
-    </w:p>
-    <w:p>
-      <w:pPr>
-        <w:pStyle w:val="ListParagraph"/>
+        <w:t>Pracownicy</w:t>
+      </w:r>
+      <w:r>
+        <w:t xml:space="preserve"> biznesowi:</w:t>
+      </w:r>
+    </w:p>
+    <w:p>
+      <w:pPr>
+        <w:pStyle w:val="Akapitzlist"/>
         <w:numPr>
           <w:ilvl w:val="0"/>
           <w:numId w:val="2"/>
@@ -1114,7 +1174,7 @@
     </w:p>
     <w:p>
       <w:pPr>
-        <w:pStyle w:val="ListParagraph"/>
+        <w:pStyle w:val="Akapitzlist"/>
         <w:numPr>
           <w:ilvl w:val="0"/>
           <w:numId w:val="2"/>
@@ -1126,7 +1186,7 @@
     </w:p>
     <w:p>
       <w:pPr>
-        <w:pStyle w:val="ListParagraph"/>
+        <w:pStyle w:val="Akapitzlist"/>
         <w:numPr>
           <w:ilvl w:val="0"/>
           <w:numId w:val="2"/>
@@ -1138,7 +1198,7 @@
     </w:p>
     <w:p>
       <w:pPr>
-        <w:pStyle w:val="ListParagraph"/>
+        <w:pStyle w:val="Akapitzlist"/>
         <w:numPr>
           <w:ilvl w:val="0"/>
           <w:numId w:val="2"/>
@@ -1150,7 +1210,7 @@
     </w:p>
     <w:p>
       <w:pPr>
-        <w:pStyle w:val="ListParagraph"/>
+        <w:pStyle w:val="Akapitzlist"/>
         <w:numPr>
           <w:ilvl w:val="0"/>
           <w:numId w:val="2"/>
@@ -1162,7 +1222,7 @@
     </w:p>
     <w:p>
       <w:pPr>
-        <w:pStyle w:val="ListParagraph"/>
+        <w:pStyle w:val="Akapitzlist"/>
         <w:numPr>
           <w:ilvl w:val="0"/>
           <w:numId w:val="2"/>
@@ -1179,7 +1239,7 @@
     </w:p>
     <w:p>
       <w:pPr>
-        <w:pStyle w:val="ListParagraph"/>
+        <w:pStyle w:val="Akapitzlist"/>
         <w:numPr>
           <w:ilvl w:val="0"/>
           <w:numId w:val="5"/>
@@ -1191,7 +1251,7 @@
     </w:p>
     <w:p>
       <w:pPr>
-        <w:pStyle w:val="ListParagraph"/>
+        <w:pStyle w:val="Akapitzlist"/>
         <w:numPr>
           <w:ilvl w:val="0"/>
           <w:numId w:val="5"/>
@@ -1203,7 +1263,7 @@
     </w:p>
     <w:p>
       <w:pPr>
-        <w:pStyle w:val="ListParagraph"/>
+        <w:pStyle w:val="Akapitzlist"/>
         <w:numPr>
           <w:ilvl w:val="0"/>
           <w:numId w:val="5"/>
@@ -1215,7 +1275,7 @@
     </w:p>
     <w:p>
       <w:pPr>
-        <w:pStyle w:val="ListParagraph"/>
+        <w:pStyle w:val="Akapitzlist"/>
         <w:numPr>
           <w:ilvl w:val="0"/>
           <w:numId w:val="5"/>
@@ -1227,7 +1287,7 @@
     </w:p>
     <w:p>
       <w:pPr>
-        <w:pStyle w:val="ListParagraph"/>
+        <w:pStyle w:val="Akapitzlist"/>
         <w:numPr>
           <w:ilvl w:val="0"/>
           <w:numId w:val="5"/>
@@ -1239,7 +1299,7 @@
     </w:p>
     <w:p>
       <w:pPr>
-        <w:pStyle w:val="ListParagraph"/>
+        <w:pStyle w:val="Akapitzlist"/>
         <w:numPr>
           <w:ilvl w:val="0"/>
           <w:numId w:val="5"/>
@@ -1251,7 +1311,7 @@
     </w:p>
     <w:p>
       <w:pPr>
-        <w:pStyle w:val="ListParagraph"/>
+        <w:pStyle w:val="Akapitzlist"/>
         <w:numPr>
           <w:ilvl w:val="0"/>
           <w:numId w:val="5"/>
@@ -1263,7 +1323,7 @@
     </w:p>
     <w:p>
       <w:pPr>
-        <w:pStyle w:val="ListParagraph"/>
+        <w:pStyle w:val="Akapitzlist"/>
         <w:numPr>
           <w:ilvl w:val="0"/>
           <w:numId w:val="5"/>
@@ -1275,7 +1335,7 @@
     </w:p>
     <w:p>
       <w:pPr>
-        <w:pStyle w:val="ListParagraph"/>
+        <w:pStyle w:val="Akapitzlist"/>
         <w:numPr>
           <w:ilvl w:val="0"/>
           <w:numId w:val="5"/>
@@ -1287,7 +1347,7 @@
     </w:p>
     <w:p>
       <w:pPr>
-        <w:pStyle w:val="ListParagraph"/>
+        <w:pStyle w:val="Akapitzlist"/>
         <w:numPr>
           <w:ilvl w:val="0"/>
           <w:numId w:val="5"/>
@@ -1299,7 +1359,7 @@
     </w:p>
     <w:p>
       <w:pPr>
-        <w:pStyle w:val="Heading1"/>
+        <w:pStyle w:val="Nagwek1"/>
       </w:pPr>
       <w:r>
         <w:lastRenderedPageBreak/>
@@ -1361,7 +1421,7 @@
     </w:p>
     <w:p>
       <w:pPr>
-        <w:pStyle w:val="ListParagraph"/>
+        <w:pStyle w:val="Akapitzlist"/>
         <w:numPr>
           <w:ilvl w:val="0"/>
           <w:numId w:val="6"/>
@@ -1373,7 +1433,7 @@
     </w:p>
     <w:p>
       <w:pPr>
-        <w:pStyle w:val="ListParagraph"/>
+        <w:pStyle w:val="Akapitzlist"/>
         <w:numPr>
           <w:ilvl w:val="0"/>
           <w:numId w:val="6"/>
@@ -1385,7 +1445,7 @@
     </w:p>
     <w:p>
       <w:pPr>
-        <w:pStyle w:val="ListParagraph"/>
+        <w:pStyle w:val="Akapitzlist"/>
         <w:numPr>
           <w:ilvl w:val="0"/>
           <w:numId w:val="6"/>
@@ -1397,7 +1457,7 @@
     </w:p>
     <w:p>
       <w:pPr>
-        <w:pStyle w:val="ListParagraph"/>
+        <w:pStyle w:val="Akapitzlist"/>
         <w:numPr>
           <w:ilvl w:val="0"/>
           <w:numId w:val="6"/>
@@ -1409,7 +1469,7 @@
     </w:p>
     <w:p>
       <w:pPr>
-        <w:pStyle w:val="ListParagraph"/>
+        <w:pStyle w:val="Akapitzlist"/>
         <w:numPr>
           <w:ilvl w:val="0"/>
           <w:numId w:val="6"/>
@@ -1421,7 +1481,7 @@
     </w:p>
     <w:p>
       <w:pPr>
-        <w:pStyle w:val="ListParagraph"/>
+        <w:pStyle w:val="Akapitzlist"/>
         <w:numPr>
           <w:ilvl w:val="0"/>
           <w:numId w:val="6"/>
@@ -1433,7 +1493,7 @@
     </w:p>
     <w:p>
       <w:pPr>
-        <w:pStyle w:val="ListParagraph"/>
+        <w:pStyle w:val="Akapitzlist"/>
         <w:numPr>
           <w:ilvl w:val="0"/>
           <w:numId w:val="6"/>
@@ -1445,7 +1505,7 @@
     </w:p>
     <w:p>
       <w:pPr>
-        <w:pStyle w:val="ListParagraph"/>
+        <w:pStyle w:val="Akapitzlist"/>
         <w:numPr>
           <w:ilvl w:val="0"/>
           <w:numId w:val="6"/>
@@ -1457,7 +1517,7 @@
     </w:p>
     <w:p>
       <w:pPr>
-        <w:pStyle w:val="ListParagraph"/>
+        <w:pStyle w:val="Akapitzlist"/>
         <w:numPr>
           <w:ilvl w:val="0"/>
           <w:numId w:val="6"/>
@@ -1474,7 +1534,7 @@
     </w:p>
     <w:p>
       <w:pPr>
-        <w:pStyle w:val="ListParagraph"/>
+        <w:pStyle w:val="Akapitzlist"/>
         <w:numPr>
           <w:ilvl w:val="0"/>
           <w:numId w:val="7"/>
@@ -1486,7 +1546,7 @@
     </w:p>
     <w:p>
       <w:pPr>
-        <w:pStyle w:val="ListParagraph"/>
+        <w:pStyle w:val="Akapitzlist"/>
         <w:numPr>
           <w:ilvl w:val="0"/>
           <w:numId w:val="7"/>
@@ -1503,7 +1563,7 @@
     </w:p>
     <w:p>
       <w:pPr>
-        <w:pStyle w:val="ListParagraph"/>
+        <w:pStyle w:val="Akapitzlist"/>
         <w:numPr>
           <w:ilvl w:val="0"/>
           <w:numId w:val="8"/>
@@ -1515,7 +1575,7 @@
     </w:p>
     <w:p>
       <w:pPr>
-        <w:pStyle w:val="ListParagraph"/>
+        <w:pStyle w:val="Akapitzlist"/>
         <w:numPr>
           <w:ilvl w:val="0"/>
           <w:numId w:val="8"/>
@@ -1527,7 +1587,7 @@
     </w:p>
     <w:p>
       <w:pPr>
-        <w:pStyle w:val="ListParagraph"/>
+        <w:pStyle w:val="Akapitzlist"/>
         <w:numPr>
           <w:ilvl w:val="0"/>
           <w:numId w:val="8"/>
@@ -1539,7 +1599,7 @@
     </w:p>
     <w:p>
       <w:pPr>
-        <w:pStyle w:val="ListParagraph"/>
+        <w:pStyle w:val="Akapitzlist"/>
         <w:numPr>
           <w:ilvl w:val="0"/>
           <w:numId w:val="8"/>
@@ -1551,32 +1611,2173 @@
     </w:p>
     <w:p>
       <w:pPr>
-        <w:pStyle w:val="ListParagraph"/>
-      </w:pPr>
-    </w:p>
-    <w:p>
-      <w:pPr>
-        <w:pStyle w:val="ListParagraph"/>
-      </w:pPr>
-    </w:p>
-    <w:p>
-      <w:pPr>
-        <w:pStyle w:val="ListParagraph"/>
-      </w:pPr>
+        <w:pStyle w:val="Akapitzlist"/>
+      </w:pPr>
+    </w:p>
+    <w:p>
+      <w:pPr>
+        <w:pStyle w:val="Akapitzlist"/>
+      </w:pPr>
+    </w:p>
+    <w:p>
       <w:r>
         <w:lastRenderedPageBreak/>
+        <w:t>Użytkownicy: Prezes, Klient, Kierownik biura, Kierownik placówki, Kierownik ochrony, Pracownik biura, Pracownik biura, Pracownik porządkowy, Pracownik ochrony</w:t>
+      </w:r>
+    </w:p>
+    <w:p>
+      <w:pPr>
+        <w:pStyle w:val="Standard"/>
+      </w:pPr>
+    </w:p>
+    <w:p>
+      <w:r>
+        <w:rPr>
+          <w:u w:val="single"/>
+        </w:rPr>
+        <w:t>Prezes</w:t>
+      </w:r>
+      <w:r>
+        <w:t>: 40-65 lat, wykształcenie średnie, obycie komputerowe: średnie, znajomość tematyki SI – średnia, język – prosty, j. polski.</w:t>
+      </w:r>
+    </w:p>
+    <w:p>
+      <w:r>
+        <w:rPr>
+          <w:u w:val="single"/>
+        </w:rPr>
+        <w:t>Klient</w:t>
+      </w:r>
+      <w:r>
+        <w:t>: 18-65 lat, wykształcenie podstawowe, obycie komputerowe: średnie, znajomość tematyki SI – średnia,  język – prosty, j. polski.</w:t>
+      </w:r>
+    </w:p>
+    <w:p>
+      <w:r>
+        <w:rPr>
+          <w:u w:val="single"/>
+        </w:rPr>
+        <w:t>Kierownik biura</w:t>
+      </w:r>
+      <w:r>
+        <w:t>: 30-55 lat, wykształcenie średnie, obycie komputerowe: wysokie, znajomość tematyki SI – duża, język – prosty, j. polski.</w:t>
+      </w:r>
+    </w:p>
+    <w:p>
+      <w:r>
+        <w:rPr>
+          <w:u w:val="single"/>
+        </w:rPr>
+        <w:t>Kierownik placówki</w:t>
+      </w:r>
+      <w:r>
+        <w:t>: 30-45 lat, wykształcenie średnie, obycie komputerowe: wysokie, znajomość tematyki SI – duża, język – prosty, j. polski.</w:t>
+      </w:r>
+    </w:p>
+    <w:p>
+      <w:r>
+        <w:rPr>
+          <w:u w:val="single"/>
+        </w:rPr>
+        <w:t>Kierownik ochrony</w:t>
+      </w:r>
+      <w:r>
+        <w:t>: 30-55 lat, wykształcenie średnie, obycie komputerowe: średnie, znajomość tematyki SI – średnia, język – prosty, j. polski.</w:t>
+      </w:r>
+    </w:p>
+    <w:p>
+      <w:r>
+        <w:rPr>
+          <w:u w:val="single"/>
+        </w:rPr>
+        <w:t>Pracownik biura</w:t>
+      </w:r>
+      <w:r>
+        <w:t>: 26-50 lat, wykształcenie średnie, obycie komputerowe: wysokie, znajomość tematyki SI – duża, język – prosty, j. polski.</w:t>
+      </w:r>
+    </w:p>
+    <w:p>
+      <w:r>
+        <w:rPr>
+          <w:u w:val="single"/>
+        </w:rPr>
+        <w:t>Pracownik porządkowy</w:t>
+      </w:r>
+      <w:r>
+        <w:t>: 20-35 lat, wykształcenie podstawowe, obycie komputerowe: niskie, znajomość tematyki SI – mała, język – prosty, j. polski.</w:t>
+      </w:r>
+    </w:p>
+    <w:p>
+      <w:r>
+        <w:rPr>
+          <w:u w:val="single"/>
+        </w:rPr>
+        <w:t>Pracownik ochrony</w:t>
+      </w:r>
+      <w:r>
+        <w:t>: 26-50 lat, wykształcenie podstawowe, obycie komputerowe: niskie, znajomość tematyki SI – mała, język – prosty, j. polski.</w:t>
+      </w:r>
+    </w:p>
+    <w:p/>
+    <w:p/>
+    <w:p>
+      <w:r>
+        <w:t>2 przykładowe sytuacje do SI:</w:t>
+      </w:r>
+    </w:p>
+    <w:p>
+      <w:pPr>
+        <w:pStyle w:val="Akapitzlist"/>
+        <w:numPr>
+          <w:ilvl w:val="0"/>
+          <w:numId w:val="9"/>
+        </w:numPr>
+      </w:pPr>
+      <w:r>
+        <w:t>Pracownik biurowy Krzysztof Kaleki dostał od swojego kierownika Piotra Nowaka zlecenie do wpisania w system danych wystawy(wystawa sztuki, 87 obrazów, przewidywana liczba gości: od 100 do 1000) oraz zarchiwizowanie jej.</w:t>
+      </w:r>
+    </w:p>
+    <w:p>
+      <w:pPr>
+        <w:pStyle w:val="Akapitzlist"/>
+        <w:numPr>
+          <w:ilvl w:val="0"/>
+          <w:numId w:val="9"/>
+        </w:numPr>
+      </w:pPr>
+      <w:r>
+        <w:t xml:space="preserve">Klientka Iwona Czereśnia wysłała email do prezesa Jana Pastucha z zleceniem o zorganizowanie wystawy podając szczegóły(wystawa </w:t>
+      </w:r>
+      <w:r>
+        <w:t>psów</w:t>
+      </w:r>
+      <w:r>
+        <w:t xml:space="preserve">, </w:t>
+      </w:r>
+      <w:r>
+        <w:t>16 uczestników,3 sędziów, nagrody za miejsce: 1.50kg karmy i voucher do spa dla zwierząt, 2.25kg karmy, 3.15kg karmy,4-8.5kg karmy).</w:t>
+      </w:r>
+    </w:p>
+    <w:p>
+      <w:pPr>
+        <w:pStyle w:val="Standard"/>
+        <w:ind w:left="708"/>
+        <w:rPr>
+          <w:rFonts w:hint="eastAsia"/>
+        </w:rPr>
+      </w:pPr>
+      <w:r>
+        <w:t>Scenariusz do zadania 1:</w:t>
+      </w:r>
+    </w:p>
+    <w:p>
+      <w:pPr>
+        <w:pStyle w:val="Standard"/>
+        <w:ind w:left="708"/>
+        <w:rPr>
+          <w:rFonts w:hint="eastAsia"/>
+        </w:rPr>
+      </w:pPr>
+    </w:p>
+    <w:p>
+      <w:pPr>
+        <w:pStyle w:val="Standard"/>
+        <w:ind w:left="708"/>
+        <w:rPr>
+          <w:rFonts w:hint="eastAsia"/>
+        </w:rPr>
+      </w:pPr>
+      <w:r>
+        <w:t>Ustalamy, że Pracownik jest zalogowany.</w:t>
+      </w:r>
+    </w:p>
+    <w:p>
+      <w:pPr>
+        <w:pStyle w:val="Standard"/>
+        <w:ind w:left="708"/>
+        <w:rPr>
+          <w:rFonts w:hint="eastAsia"/>
+        </w:rPr>
+      </w:pPr>
+      <w:r>
+        <w:t>1. Pracownik biurowy wybiera opcję dotyczącą wystaw</w:t>
+      </w:r>
+    </w:p>
+    <w:p>
+      <w:pPr>
+        <w:pStyle w:val="Standard"/>
+        <w:ind w:left="708"/>
+        <w:rPr>
+          <w:rFonts w:hint="eastAsia"/>
+        </w:rPr>
+      </w:pPr>
+      <w:r>
+        <w:t>2. Pracownik biurowy wybiera opcję archiwizacji wystaw</w:t>
+      </w:r>
+    </w:p>
+    <w:p>
+      <w:pPr>
+        <w:pStyle w:val="Standard"/>
+        <w:ind w:left="708"/>
+        <w:rPr>
+          <w:rFonts w:hint="eastAsia"/>
+        </w:rPr>
+      </w:pPr>
+      <w:r>
+        <w:t>3. Pracownik biurowy wpisuje podane przez kierownika wcześniej dane</w:t>
+      </w:r>
+    </w:p>
+    <w:p>
+      <w:pPr>
+        <w:pStyle w:val="Standard"/>
+        <w:ind w:left="708"/>
+        <w:rPr>
+          <w:rFonts w:hint="eastAsia"/>
+        </w:rPr>
+      </w:pPr>
+      <w:r>
+        <w:t>4. Pracownik biurowy sprawdza poprawność danych</w:t>
+      </w:r>
+    </w:p>
+    <w:p>
+      <w:pPr>
+        <w:pStyle w:val="Standard"/>
+        <w:ind w:left="708"/>
+        <w:rPr>
+          <w:rFonts w:hint="eastAsia"/>
+        </w:rPr>
+      </w:pPr>
+      <w:r>
+        <w:t>5. Pracownik biurowy zapisuje wpisane dane</w:t>
+      </w:r>
+    </w:p>
+    <w:p>
+      <w:pPr>
+        <w:pStyle w:val="Standard"/>
+        <w:ind w:left="708"/>
+        <w:rPr>
+          <w:rFonts w:hint="eastAsia"/>
+        </w:rPr>
+      </w:pPr>
+      <w:r>
+        <w:t>6. Pracownik biurowy zapisuje wystawę jako zarchiwizowaną</w:t>
+      </w:r>
+    </w:p>
+    <w:p>
+      <w:pPr>
+        <w:pStyle w:val="Standard"/>
+        <w:ind w:left="708"/>
+        <w:rPr>
+          <w:rFonts w:hint="eastAsia"/>
+        </w:rPr>
+      </w:pPr>
+      <w:r>
+        <w:t>7. System zatwierdza</w:t>
+      </w:r>
+    </w:p>
+    <w:p>
+      <w:pPr>
+        <w:pStyle w:val="Standard"/>
+        <w:ind w:left="708"/>
+        <w:rPr>
+          <w:rFonts w:hint="eastAsia"/>
+        </w:rPr>
+      </w:pPr>
+      <w:r>
+        <w:t>8. Pracownik wraca do ekranu głównego</w:t>
+      </w:r>
+    </w:p>
+    <w:p>
+      <w:pPr>
+        <w:pStyle w:val="Standard"/>
+        <w:ind w:left="708"/>
+        <w:rPr>
+          <w:rFonts w:hint="eastAsia"/>
+        </w:rPr>
+      </w:pPr>
+    </w:p>
+    <w:p>
+      <w:pPr>
+        <w:pStyle w:val="Standard"/>
+        <w:ind w:left="708"/>
+        <w:rPr>
+          <w:rFonts w:hint="eastAsia"/>
+        </w:rPr>
+      </w:pPr>
+      <w:r>
+        <w:lastRenderedPageBreak/>
+        <w:t>Scenariusz do zadania 2:</w:t>
+      </w:r>
+    </w:p>
+    <w:p>
+      <w:pPr>
+        <w:pStyle w:val="Standard"/>
+        <w:ind w:left="708"/>
+        <w:rPr>
+          <w:rFonts w:hint="eastAsia"/>
+        </w:rPr>
+      </w:pPr>
+    </w:p>
+    <w:p>
+      <w:pPr>
+        <w:pStyle w:val="Standard"/>
+        <w:ind w:left="708"/>
+        <w:rPr>
+          <w:rFonts w:hint="eastAsia"/>
+        </w:rPr>
+      </w:pPr>
+      <w:r>
+        <w:t>Ustalamy, że Klient(-ka) oraz Prezes są zalogowani:</w:t>
+      </w:r>
+    </w:p>
+    <w:p>
+      <w:pPr>
+        <w:pStyle w:val="Standard"/>
+        <w:ind w:left="708"/>
+        <w:rPr>
+          <w:rFonts w:hint="eastAsia"/>
+        </w:rPr>
+      </w:pPr>
+    </w:p>
+    <w:p>
+      <w:pPr>
+        <w:pStyle w:val="Standard"/>
+        <w:ind w:left="708"/>
+        <w:rPr>
+          <w:rFonts w:hint="eastAsia"/>
+        </w:rPr>
+      </w:pPr>
+      <w:r>
+        <w:t>1a. Klient(-ka) wybiera opcję zgłoszenia wystawy do zorganizowania</w:t>
+      </w:r>
+    </w:p>
+    <w:p>
+      <w:pPr>
+        <w:pStyle w:val="Standard"/>
+        <w:ind w:left="708"/>
+        <w:rPr>
+          <w:rFonts w:hint="eastAsia"/>
+        </w:rPr>
+      </w:pPr>
+      <w:r>
+        <w:t>2a. Klient(-ka) wysyła e-mail z danymi dotyczącymi wystawy do Prezesa</w:t>
+      </w:r>
+    </w:p>
+    <w:p>
+      <w:pPr>
+        <w:pStyle w:val="Standard"/>
+        <w:ind w:left="708"/>
+        <w:rPr>
+          <w:rFonts w:hint="eastAsia"/>
+        </w:rPr>
+      </w:pPr>
+      <w:r>
+        <w:t>3a. Klient(-ka) powraca do ekranu głównego</w:t>
+      </w:r>
+    </w:p>
+    <w:p>
+      <w:pPr>
+        <w:pStyle w:val="Standard"/>
+        <w:ind w:left="708"/>
+        <w:rPr>
+          <w:rFonts w:hint="eastAsia"/>
+        </w:rPr>
+      </w:pPr>
+    </w:p>
+    <w:p>
+      <w:pPr>
+        <w:pStyle w:val="Standard"/>
+        <w:ind w:left="708"/>
+        <w:rPr>
+          <w:rFonts w:hint="eastAsia"/>
+        </w:rPr>
+      </w:pPr>
+      <w:r>
+        <w:t>1b. Prezes wybiera opcję przeglądania wiadomości</w:t>
+      </w:r>
+    </w:p>
+    <w:p>
+      <w:pPr>
+        <w:pStyle w:val="Standard"/>
+        <w:ind w:left="708"/>
+        <w:rPr>
+          <w:rFonts w:hint="eastAsia"/>
+        </w:rPr>
+      </w:pPr>
+      <w:r>
+        <w:t>2b. Prezes otwiera e-mail od Klient(-a/-ki)</w:t>
+      </w:r>
+    </w:p>
+    <w:p>
+      <w:pPr>
+        <w:pStyle w:val="Standard"/>
+        <w:ind w:left="708"/>
+        <w:rPr>
+          <w:rFonts w:hint="eastAsia"/>
+        </w:rPr>
+      </w:pPr>
+      <w:r>
+        <w:t>3b. Prezes wraca do ekranu głównego</w:t>
+      </w:r>
+    </w:p>
+    <w:p>
+      <w:pPr>
+        <w:pStyle w:val="Standard"/>
+        <w:ind w:left="708"/>
+        <w:rPr>
+          <w:rFonts w:hint="eastAsia"/>
+        </w:rPr>
+      </w:pPr>
+      <w:r>
+        <w:t>4b. Prezes wybiera opcję dotyczącą wystaw</w:t>
+      </w:r>
+    </w:p>
+    <w:p>
+      <w:pPr>
+        <w:pStyle w:val="Standard"/>
+        <w:ind w:left="708"/>
+        <w:rPr>
+          <w:rFonts w:hint="eastAsia"/>
+        </w:rPr>
+      </w:pPr>
+      <w:r>
+        <w:t>5b. Prezes wybiera opcję dotyczącą zorganizowania wystawy</w:t>
+      </w:r>
+    </w:p>
+    <w:p>
+      <w:pPr>
+        <w:pStyle w:val="Standard"/>
+        <w:ind w:left="708"/>
+        <w:rPr>
+          <w:rFonts w:hint="eastAsia"/>
+        </w:rPr>
+      </w:pPr>
+      <w:r>
+        <w:t>6b. Prezes wypełnia formularz(w imieniu Klient(-a/-ki)) uzyskanymi danymi</w:t>
+      </w:r>
+    </w:p>
+    <w:p>
+      <w:pPr>
+        <w:pStyle w:val="Standard"/>
+        <w:ind w:left="708"/>
+        <w:rPr>
+          <w:rFonts w:hint="eastAsia"/>
+        </w:rPr>
+      </w:pPr>
+      <w:r>
+        <w:t>7b. Prezes wysyła formularz do realizacji</w:t>
+      </w:r>
+    </w:p>
+    <w:p>
+      <w:pPr>
+        <w:pStyle w:val="Standard"/>
+        <w:ind w:left="708"/>
+        <w:rPr>
+          <w:rFonts w:hint="eastAsia"/>
+        </w:rPr>
+      </w:pPr>
+      <w:r>
+        <w:t>8b. System zatwierdza</w:t>
+      </w:r>
+    </w:p>
+    <w:p>
+      <w:pPr>
+        <w:pStyle w:val="Standard"/>
+        <w:ind w:left="708"/>
+        <w:rPr>
+          <w:rFonts w:hint="eastAsia"/>
+        </w:rPr>
+      </w:pPr>
+      <w:r>
+        <w:t>9b. Prezes wraca do ekranu głównego</w:t>
+      </w:r>
+    </w:p>
+    <w:p>
+      <w:pPr>
+        <w:ind w:left="708"/>
+      </w:pPr>
+    </w:p>
+    <w:p>
+      <w:pPr>
+        <w:jc w:val="both"/>
+      </w:pPr>
+      <w:r>
+        <w:t>Scenariusze do systemowych PU:</w:t>
+      </w:r>
+    </w:p>
+    <w:tbl>
+      <w:tblPr>
+        <w:tblStyle w:val="Tabela-Siatka"/>
+        <w:tblpPr w:leftFromText="141" w:rightFromText="141" w:vertAnchor="page" w:horzAnchor="margin" w:tblpY="7465"/>
+        <w:tblW w:w="9166" w:type="dxa"/>
+        <w:tblInd w:w="0" w:type="dxa"/>
+        <w:tblLook w:val="04A0" w:firstRow="1" w:lastRow="0" w:firstColumn="1" w:lastColumn="0" w:noHBand="0" w:noVBand="1"/>
+      </w:tblPr>
+      <w:tblGrid>
+        <w:gridCol w:w="4583"/>
+        <w:gridCol w:w="4583"/>
+      </w:tblGrid>
+      <w:tr>
+        <w:trPr>
+          <w:trHeight w:val="197"/>
+        </w:trPr>
+        <w:tc>
+          <w:tcPr>
+            <w:tcW w:w="4583" w:type="dxa"/>
+            <w:tcBorders>
+              <w:top w:val="single" w:sz="4" w:space="0" w:color="auto"/>
+              <w:left w:val="single" w:sz="4" w:space="0" w:color="auto"/>
+              <w:bottom w:val="single" w:sz="4" w:space="0" w:color="auto"/>
+              <w:right w:val="single" w:sz="4" w:space="0" w:color="auto"/>
+            </w:tcBorders>
+            <w:hideMark/>
+          </w:tcPr>
+          <w:p>
+            <w:pPr>
+              <w:jc w:val="both"/>
+            </w:pPr>
+            <w:r>
+              <w:t>Nazwa</w:t>
+            </w:r>
+          </w:p>
+        </w:tc>
+        <w:tc>
+          <w:tcPr>
+            <w:tcW w:w="4583" w:type="dxa"/>
+            <w:tcBorders>
+              <w:top w:val="single" w:sz="4" w:space="0" w:color="auto"/>
+              <w:left w:val="single" w:sz="4" w:space="0" w:color="auto"/>
+              <w:bottom w:val="single" w:sz="4" w:space="0" w:color="auto"/>
+              <w:right w:val="single" w:sz="4" w:space="0" w:color="auto"/>
+            </w:tcBorders>
+            <w:hideMark/>
+          </w:tcPr>
+          <w:p>
+            <w:pPr>
+              <w:jc w:val="both"/>
+            </w:pPr>
+            <w:r>
+              <w:t>Archiwizacja danych</w:t>
+            </w:r>
+          </w:p>
+        </w:tc>
+      </w:tr>
+      <w:tr>
+        <w:trPr>
+          <w:trHeight w:val="197"/>
+        </w:trPr>
+        <w:tc>
+          <w:tcPr>
+            <w:tcW w:w="4583" w:type="dxa"/>
+            <w:tcBorders>
+              <w:top w:val="single" w:sz="4" w:space="0" w:color="auto"/>
+              <w:left w:val="single" w:sz="4" w:space="0" w:color="auto"/>
+              <w:bottom w:val="single" w:sz="4" w:space="0" w:color="auto"/>
+              <w:right w:val="single" w:sz="4" w:space="0" w:color="auto"/>
+            </w:tcBorders>
+            <w:hideMark/>
+          </w:tcPr>
+          <w:p>
+            <w:pPr>
+              <w:jc w:val="both"/>
+            </w:pPr>
+            <w:r>
+              <w:t>Poziom ważności</w:t>
+            </w:r>
+          </w:p>
+        </w:tc>
+        <w:tc>
+          <w:tcPr>
+            <w:tcW w:w="4583" w:type="dxa"/>
+            <w:tcBorders>
+              <w:top w:val="single" w:sz="4" w:space="0" w:color="auto"/>
+              <w:left w:val="single" w:sz="4" w:space="0" w:color="auto"/>
+              <w:bottom w:val="single" w:sz="4" w:space="0" w:color="auto"/>
+              <w:right w:val="single" w:sz="4" w:space="0" w:color="auto"/>
+            </w:tcBorders>
+            <w:hideMark/>
+          </w:tcPr>
+          <w:p>
+            <w:pPr>
+              <w:jc w:val="both"/>
+            </w:pPr>
+            <w:r>
+              <w:t>Wysoki</w:t>
+            </w:r>
+          </w:p>
+        </w:tc>
+      </w:tr>
+      <w:tr>
+        <w:trPr>
+          <w:trHeight w:val="207"/>
+        </w:trPr>
+        <w:tc>
+          <w:tcPr>
+            <w:tcW w:w="4583" w:type="dxa"/>
+            <w:tcBorders>
+              <w:top w:val="single" w:sz="4" w:space="0" w:color="auto"/>
+              <w:left w:val="single" w:sz="4" w:space="0" w:color="auto"/>
+              <w:bottom w:val="single" w:sz="4" w:space="0" w:color="auto"/>
+              <w:right w:val="single" w:sz="4" w:space="0" w:color="auto"/>
+            </w:tcBorders>
+            <w:hideMark/>
+          </w:tcPr>
+          <w:p>
+            <w:pPr>
+              <w:jc w:val="both"/>
+            </w:pPr>
+            <w:r>
+              <w:t>Typ przypadku użycia</w:t>
+            </w:r>
+          </w:p>
+        </w:tc>
+        <w:tc>
+          <w:tcPr>
+            <w:tcW w:w="4583" w:type="dxa"/>
+            <w:tcBorders>
+              <w:top w:val="single" w:sz="4" w:space="0" w:color="auto"/>
+              <w:left w:val="single" w:sz="4" w:space="0" w:color="auto"/>
+              <w:bottom w:val="single" w:sz="4" w:space="0" w:color="auto"/>
+              <w:right w:val="single" w:sz="4" w:space="0" w:color="auto"/>
+            </w:tcBorders>
+            <w:hideMark/>
+          </w:tcPr>
+          <w:p>
+            <w:pPr>
+              <w:jc w:val="both"/>
+            </w:pPr>
+            <w:r>
+              <w:t>Ogólny, istotny</w:t>
+            </w:r>
+          </w:p>
+        </w:tc>
+      </w:tr>
+      <w:tr>
+        <w:trPr>
+          <w:trHeight w:val="197"/>
+        </w:trPr>
+        <w:tc>
+          <w:tcPr>
+            <w:tcW w:w="4583" w:type="dxa"/>
+            <w:tcBorders>
+              <w:top w:val="single" w:sz="4" w:space="0" w:color="auto"/>
+              <w:left w:val="single" w:sz="4" w:space="0" w:color="auto"/>
+              <w:bottom w:val="single" w:sz="4" w:space="0" w:color="auto"/>
+              <w:right w:val="single" w:sz="4" w:space="0" w:color="auto"/>
+            </w:tcBorders>
+            <w:hideMark/>
+          </w:tcPr>
+          <w:p>
+            <w:pPr>
+              <w:jc w:val="both"/>
+            </w:pPr>
+            <w:r>
+              <w:t>Aktorzy</w:t>
+            </w:r>
+          </w:p>
+        </w:tc>
+        <w:tc>
+          <w:tcPr>
+            <w:tcW w:w="4583" w:type="dxa"/>
+            <w:tcBorders>
+              <w:top w:val="single" w:sz="4" w:space="0" w:color="auto"/>
+              <w:left w:val="single" w:sz="4" w:space="0" w:color="auto"/>
+              <w:bottom w:val="single" w:sz="4" w:space="0" w:color="auto"/>
+              <w:right w:val="single" w:sz="4" w:space="0" w:color="auto"/>
+            </w:tcBorders>
+            <w:hideMark/>
+          </w:tcPr>
+          <w:p>
+            <w:pPr>
+              <w:jc w:val="both"/>
+            </w:pPr>
+            <w:r>
+              <w:t>Pracownik biura</w:t>
+            </w:r>
+          </w:p>
+        </w:tc>
+      </w:tr>
+      <w:tr>
+        <w:trPr>
+          <w:trHeight w:val="395"/>
+        </w:trPr>
+        <w:tc>
+          <w:tcPr>
+            <w:tcW w:w="4583" w:type="dxa"/>
+            <w:tcBorders>
+              <w:top w:val="single" w:sz="4" w:space="0" w:color="auto"/>
+              <w:left w:val="single" w:sz="4" w:space="0" w:color="auto"/>
+              <w:bottom w:val="single" w:sz="4" w:space="0" w:color="auto"/>
+              <w:right w:val="single" w:sz="4" w:space="0" w:color="auto"/>
+            </w:tcBorders>
+            <w:hideMark/>
+          </w:tcPr>
+          <w:p>
+            <w:pPr>
+              <w:jc w:val="both"/>
+            </w:pPr>
+            <w:r>
+              <w:t>Krótki opis</w:t>
+            </w:r>
+          </w:p>
+        </w:tc>
+        <w:tc>
+          <w:tcPr>
+            <w:tcW w:w="4583" w:type="dxa"/>
+            <w:tcBorders>
+              <w:top w:val="single" w:sz="4" w:space="0" w:color="auto"/>
+              <w:left w:val="single" w:sz="4" w:space="0" w:color="auto"/>
+              <w:bottom w:val="single" w:sz="4" w:space="0" w:color="auto"/>
+              <w:right w:val="single" w:sz="4" w:space="0" w:color="auto"/>
+            </w:tcBorders>
+            <w:hideMark/>
+          </w:tcPr>
+          <w:p>
+            <w:pPr>
+              <w:jc w:val="both"/>
+            </w:pPr>
+            <w:r>
+              <w:t>Pracownik biura wpisuje dane wystawy do systemu.</w:t>
+            </w:r>
+          </w:p>
+        </w:tc>
+      </w:tr>
+      <w:tr>
+        <w:trPr>
+          <w:trHeight w:val="197"/>
+        </w:trPr>
+        <w:tc>
+          <w:tcPr>
+            <w:tcW w:w="4583" w:type="dxa"/>
+            <w:tcBorders>
+              <w:top w:val="single" w:sz="4" w:space="0" w:color="auto"/>
+              <w:left w:val="single" w:sz="4" w:space="0" w:color="auto"/>
+              <w:bottom w:val="single" w:sz="4" w:space="0" w:color="auto"/>
+              <w:right w:val="single" w:sz="4" w:space="0" w:color="auto"/>
+            </w:tcBorders>
+            <w:hideMark/>
+          </w:tcPr>
+          <w:p>
+            <w:pPr>
+              <w:jc w:val="both"/>
+            </w:pPr>
+            <w:r>
+              <w:t>Warunki wstępne</w:t>
+            </w:r>
+          </w:p>
+        </w:tc>
+        <w:tc>
+          <w:tcPr>
+            <w:tcW w:w="4583" w:type="dxa"/>
+            <w:tcBorders>
+              <w:top w:val="single" w:sz="4" w:space="0" w:color="auto"/>
+              <w:left w:val="single" w:sz="4" w:space="0" w:color="auto"/>
+              <w:bottom w:val="single" w:sz="4" w:space="0" w:color="auto"/>
+              <w:right w:val="single" w:sz="4" w:space="0" w:color="auto"/>
+            </w:tcBorders>
+            <w:hideMark/>
+          </w:tcPr>
+          <w:p>
+            <w:pPr>
+              <w:jc w:val="both"/>
+            </w:pPr>
+            <w:r>
+              <w:t>Dane dotyczące wystawy.</w:t>
+            </w:r>
+          </w:p>
+        </w:tc>
+      </w:tr>
+      <w:tr>
+        <w:trPr>
+          <w:trHeight w:val="207"/>
+        </w:trPr>
+        <w:tc>
+          <w:tcPr>
+            <w:tcW w:w="4583" w:type="dxa"/>
+            <w:tcBorders>
+              <w:top w:val="single" w:sz="4" w:space="0" w:color="auto"/>
+              <w:left w:val="single" w:sz="4" w:space="0" w:color="auto"/>
+              <w:bottom w:val="single" w:sz="4" w:space="0" w:color="auto"/>
+              <w:right w:val="single" w:sz="4" w:space="0" w:color="auto"/>
+            </w:tcBorders>
+            <w:hideMark/>
+          </w:tcPr>
+          <w:p>
+            <w:pPr>
+              <w:jc w:val="both"/>
+            </w:pPr>
+            <w:r>
+              <w:t>Warunki końcowe</w:t>
+            </w:r>
+          </w:p>
+        </w:tc>
+        <w:tc>
+          <w:tcPr>
+            <w:tcW w:w="4583" w:type="dxa"/>
+            <w:tcBorders>
+              <w:top w:val="single" w:sz="4" w:space="0" w:color="auto"/>
+              <w:left w:val="single" w:sz="4" w:space="0" w:color="auto"/>
+              <w:bottom w:val="single" w:sz="4" w:space="0" w:color="auto"/>
+              <w:right w:val="single" w:sz="4" w:space="0" w:color="auto"/>
+            </w:tcBorders>
+            <w:hideMark/>
+          </w:tcPr>
+          <w:p>
+            <w:pPr>
+              <w:jc w:val="both"/>
+            </w:pPr>
+            <w:r>
+              <w:t>Sprawdzenie poprawności danych i zapisanie ich.</w:t>
+            </w:r>
+          </w:p>
+        </w:tc>
+      </w:tr>
+      <w:tr>
+        <w:trPr>
+          <w:trHeight w:val="1812"/>
+        </w:trPr>
+        <w:tc>
+          <w:tcPr>
+            <w:tcW w:w="4583" w:type="dxa"/>
+            <w:tcBorders>
+              <w:top w:val="single" w:sz="4" w:space="0" w:color="auto"/>
+              <w:left w:val="single" w:sz="4" w:space="0" w:color="auto"/>
+              <w:bottom w:val="single" w:sz="4" w:space="0" w:color="auto"/>
+              <w:right w:val="single" w:sz="4" w:space="0" w:color="auto"/>
+            </w:tcBorders>
+            <w:hideMark/>
+          </w:tcPr>
+          <w:p>
+            <w:pPr>
+              <w:tabs>
+                <w:tab w:val="left" w:pos="2745"/>
+              </w:tabs>
+              <w:jc w:val="both"/>
+            </w:pPr>
+            <w:r>
+              <w:t>Główny przepływ zdarzeń</w:t>
+            </w:r>
+          </w:p>
+        </w:tc>
+        <w:tc>
+          <w:tcPr>
+            <w:tcW w:w="4583" w:type="dxa"/>
+            <w:tcBorders>
+              <w:top w:val="single" w:sz="4" w:space="0" w:color="auto"/>
+              <w:left w:val="single" w:sz="4" w:space="0" w:color="auto"/>
+              <w:bottom w:val="single" w:sz="4" w:space="0" w:color="auto"/>
+              <w:right w:val="single" w:sz="4" w:space="0" w:color="auto"/>
+            </w:tcBorders>
+            <w:hideMark/>
+          </w:tcPr>
+          <w:p>
+            <w:pPr>
+              <w:pStyle w:val="Akapitzlist"/>
+              <w:numPr>
+                <w:ilvl w:val="0"/>
+                <w:numId w:val="11"/>
+              </w:numPr>
+              <w:jc w:val="both"/>
+            </w:pPr>
+            <w:r>
+              <w:t>Pracownik sprawdza czy dane dotyczące wystawy są prawidłowe.</w:t>
+            </w:r>
+          </w:p>
+          <w:p>
+            <w:pPr>
+              <w:pStyle w:val="Akapitzlist"/>
+              <w:numPr>
+                <w:ilvl w:val="0"/>
+                <w:numId w:val="11"/>
+              </w:numPr>
+              <w:jc w:val="both"/>
+            </w:pPr>
+            <w:r>
+              <w:t>Pracownik biura otrzymuje dane dotyczące wystawy.</w:t>
+            </w:r>
+          </w:p>
+          <w:p>
+            <w:pPr>
+              <w:pStyle w:val="Akapitzlist"/>
+              <w:numPr>
+                <w:ilvl w:val="0"/>
+                <w:numId w:val="11"/>
+              </w:numPr>
+              <w:jc w:val="both"/>
+            </w:pPr>
+            <w:r>
+              <w:t>Pracownik biura wpisuje dane wystawy do systemu.</w:t>
+            </w:r>
+          </w:p>
+          <w:p>
+            <w:pPr>
+              <w:pStyle w:val="Akapitzlist"/>
+              <w:numPr>
+                <w:ilvl w:val="0"/>
+                <w:numId w:val="11"/>
+              </w:numPr>
+              <w:jc w:val="both"/>
+            </w:pPr>
+            <w:r>
+              <w:t>Pracownik biura sprawdza poprawność danych.</w:t>
+            </w:r>
+          </w:p>
+          <w:p>
+            <w:pPr>
+              <w:pStyle w:val="Akapitzlist"/>
+              <w:numPr>
+                <w:ilvl w:val="0"/>
+                <w:numId w:val="11"/>
+              </w:numPr>
+              <w:jc w:val="both"/>
+            </w:pPr>
+            <w:r>
+              <w:t>Pracownik biura zapisuje dane w systemie.</w:t>
+            </w:r>
+          </w:p>
+        </w:tc>
+      </w:tr>
+      <w:tr>
+        <w:trPr>
+          <w:trHeight w:val="593"/>
+        </w:trPr>
+        <w:tc>
+          <w:tcPr>
+            <w:tcW w:w="4583" w:type="dxa"/>
+            <w:tcBorders>
+              <w:top w:val="single" w:sz="4" w:space="0" w:color="auto"/>
+              <w:left w:val="single" w:sz="4" w:space="0" w:color="auto"/>
+              <w:bottom w:val="single" w:sz="4" w:space="0" w:color="auto"/>
+              <w:right w:val="single" w:sz="4" w:space="0" w:color="auto"/>
+            </w:tcBorders>
+            <w:hideMark/>
+          </w:tcPr>
+          <w:p>
+            <w:pPr>
+              <w:tabs>
+                <w:tab w:val="left" w:pos="2745"/>
+              </w:tabs>
+              <w:jc w:val="both"/>
+            </w:pPr>
+            <w:r>
+              <w:t>Alternatywny przepływ zdarzeń</w:t>
+            </w:r>
+          </w:p>
+        </w:tc>
+        <w:tc>
+          <w:tcPr>
+            <w:tcW w:w="4583" w:type="dxa"/>
+            <w:tcBorders>
+              <w:top w:val="single" w:sz="4" w:space="0" w:color="auto"/>
+              <w:left w:val="single" w:sz="4" w:space="0" w:color="auto"/>
+              <w:bottom w:val="single" w:sz="4" w:space="0" w:color="auto"/>
+              <w:right w:val="single" w:sz="4" w:space="0" w:color="auto"/>
+            </w:tcBorders>
+            <w:hideMark/>
+          </w:tcPr>
+          <w:p>
+            <w:pPr>
+              <w:jc w:val="both"/>
+            </w:pPr>
+            <w:r>
+              <w:t>1a.Jeśli dane nie są prawidłowe, Pracownik biura przekazuje informacje przełożonemu.</w:t>
+            </w:r>
+          </w:p>
+        </w:tc>
+      </w:tr>
+      <w:tr>
+        <w:trPr>
+          <w:trHeight w:val="405"/>
+        </w:trPr>
+        <w:tc>
+          <w:tcPr>
+            <w:tcW w:w="4583" w:type="dxa"/>
+            <w:tcBorders>
+              <w:top w:val="single" w:sz="4" w:space="0" w:color="auto"/>
+              <w:left w:val="single" w:sz="4" w:space="0" w:color="auto"/>
+              <w:bottom w:val="single" w:sz="4" w:space="0" w:color="auto"/>
+              <w:right w:val="single" w:sz="4" w:space="0" w:color="auto"/>
+            </w:tcBorders>
+            <w:hideMark/>
+          </w:tcPr>
+          <w:p>
+            <w:pPr>
+              <w:tabs>
+                <w:tab w:val="left" w:pos="2745"/>
+              </w:tabs>
+              <w:jc w:val="both"/>
+            </w:pPr>
+            <w:r>
+              <w:t>Specjalne wymagania</w:t>
+            </w:r>
+          </w:p>
+        </w:tc>
+        <w:tc>
+          <w:tcPr>
+            <w:tcW w:w="4583" w:type="dxa"/>
+            <w:tcBorders>
+              <w:top w:val="single" w:sz="4" w:space="0" w:color="auto"/>
+              <w:left w:val="single" w:sz="4" w:space="0" w:color="auto"/>
+              <w:bottom w:val="single" w:sz="4" w:space="0" w:color="auto"/>
+              <w:right w:val="single" w:sz="4" w:space="0" w:color="auto"/>
+            </w:tcBorders>
+            <w:hideMark/>
+          </w:tcPr>
+          <w:p>
+            <w:pPr>
+              <w:jc w:val="both"/>
+            </w:pPr>
+            <w:r>
+              <w:t>Brak.</w:t>
+            </w:r>
+          </w:p>
+        </w:tc>
+      </w:tr>
+      <w:tr>
+        <w:trPr>
+          <w:trHeight w:val="197"/>
+        </w:trPr>
+        <w:tc>
+          <w:tcPr>
+            <w:tcW w:w="4583" w:type="dxa"/>
+            <w:tcBorders>
+              <w:top w:val="single" w:sz="4" w:space="0" w:color="auto"/>
+              <w:left w:val="single" w:sz="4" w:space="0" w:color="auto"/>
+              <w:bottom w:val="single" w:sz="4" w:space="0" w:color="auto"/>
+              <w:right w:val="single" w:sz="4" w:space="0" w:color="auto"/>
+            </w:tcBorders>
+            <w:hideMark/>
+          </w:tcPr>
+          <w:p>
+            <w:pPr>
+              <w:tabs>
+                <w:tab w:val="left" w:pos="2745"/>
+              </w:tabs>
+              <w:jc w:val="both"/>
+            </w:pPr>
+            <w:r>
+              <w:t>Notatki i kwestie</w:t>
+            </w:r>
+          </w:p>
+        </w:tc>
+        <w:tc>
+          <w:tcPr>
+            <w:tcW w:w="4583" w:type="dxa"/>
+            <w:tcBorders>
+              <w:top w:val="single" w:sz="4" w:space="0" w:color="auto"/>
+              <w:left w:val="single" w:sz="4" w:space="0" w:color="auto"/>
+              <w:bottom w:val="single" w:sz="4" w:space="0" w:color="auto"/>
+              <w:right w:val="single" w:sz="4" w:space="0" w:color="auto"/>
+            </w:tcBorders>
+            <w:hideMark/>
+          </w:tcPr>
+          <w:p>
+            <w:pPr>
+              <w:jc w:val="both"/>
+            </w:pPr>
+            <w:r>
+              <w:t>Brak</w:t>
+            </w:r>
+          </w:p>
+        </w:tc>
+      </w:tr>
+    </w:tbl>
+    <w:p>
+      <w:pPr>
+        <w:jc w:val="both"/>
+      </w:pPr>
+    </w:p>
+    <w:p>
+      <w:pPr>
+        <w:jc w:val="both"/>
+      </w:pPr>
+    </w:p>
+    <w:p>
+      <w:pPr>
+        <w:jc w:val="both"/>
+      </w:pPr>
+    </w:p>
+    <w:p>
+      <w:pPr>
+        <w:jc w:val="both"/>
+      </w:pPr>
+    </w:p>
+    <w:p>
+      <w:pPr>
+        <w:jc w:val="both"/>
+      </w:pPr>
+    </w:p>
+    <w:tbl>
+      <w:tblPr>
+        <w:tblStyle w:val="Tabela-Siatka"/>
+        <w:tblpPr w:leftFromText="141" w:rightFromText="141" w:vertAnchor="page" w:horzAnchor="margin" w:tblpY="12817"/>
+        <w:tblW w:w="0" w:type="auto"/>
+        <w:tblInd w:w="0" w:type="dxa"/>
+        <w:tblLook w:val="04A0" w:firstRow="1" w:lastRow="0" w:firstColumn="1" w:lastColumn="0" w:noHBand="0" w:noVBand="1"/>
+      </w:tblPr>
+      <w:tblGrid>
+        <w:gridCol w:w="4531"/>
+        <w:gridCol w:w="4531"/>
+      </w:tblGrid>
+      <w:tr>
+        <w:tc>
+          <w:tcPr>
+            <w:tcW w:w="4531" w:type="dxa"/>
+            <w:tcBorders>
+              <w:top w:val="single" w:sz="4" w:space="0" w:color="auto"/>
+              <w:left w:val="single" w:sz="4" w:space="0" w:color="auto"/>
+              <w:bottom w:val="single" w:sz="4" w:space="0" w:color="auto"/>
+              <w:right w:val="single" w:sz="4" w:space="0" w:color="auto"/>
+            </w:tcBorders>
+            <w:hideMark/>
+          </w:tcPr>
+          <w:p>
+            <w:pPr>
+              <w:jc w:val="both"/>
+            </w:pPr>
+            <w:bookmarkStart w:id="0" w:name="_GoBack"/>
+            <w:r>
+              <w:lastRenderedPageBreak/>
+              <w:t>Nazwa</w:t>
+            </w:r>
+          </w:p>
+        </w:tc>
+        <w:tc>
+          <w:tcPr>
+            <w:tcW w:w="4531" w:type="dxa"/>
+            <w:tcBorders>
+              <w:top w:val="single" w:sz="4" w:space="0" w:color="auto"/>
+              <w:left w:val="single" w:sz="4" w:space="0" w:color="auto"/>
+              <w:bottom w:val="single" w:sz="4" w:space="0" w:color="auto"/>
+              <w:right w:val="single" w:sz="4" w:space="0" w:color="auto"/>
+            </w:tcBorders>
+            <w:hideMark/>
+          </w:tcPr>
+          <w:p>
+            <w:pPr>
+              <w:jc w:val="both"/>
+            </w:pPr>
+            <w:r>
+              <w:t>Przydzielenie grafiku pracy</w:t>
+            </w:r>
+          </w:p>
+        </w:tc>
+      </w:tr>
+      <w:bookmarkEnd w:id="0"/>
+      <w:tr>
+        <w:tc>
+          <w:tcPr>
+            <w:tcW w:w="4531" w:type="dxa"/>
+            <w:tcBorders>
+              <w:top w:val="single" w:sz="4" w:space="0" w:color="auto"/>
+              <w:left w:val="single" w:sz="4" w:space="0" w:color="auto"/>
+              <w:bottom w:val="single" w:sz="4" w:space="0" w:color="auto"/>
+              <w:right w:val="single" w:sz="4" w:space="0" w:color="auto"/>
+            </w:tcBorders>
+            <w:hideMark/>
+          </w:tcPr>
+          <w:p>
+            <w:pPr>
+              <w:jc w:val="both"/>
+            </w:pPr>
+            <w:r>
+              <w:t>Poziom ważności</w:t>
+            </w:r>
+          </w:p>
+        </w:tc>
+        <w:tc>
+          <w:tcPr>
+            <w:tcW w:w="4531" w:type="dxa"/>
+            <w:tcBorders>
+              <w:top w:val="single" w:sz="4" w:space="0" w:color="auto"/>
+              <w:left w:val="single" w:sz="4" w:space="0" w:color="auto"/>
+              <w:bottom w:val="single" w:sz="4" w:space="0" w:color="auto"/>
+              <w:right w:val="single" w:sz="4" w:space="0" w:color="auto"/>
+            </w:tcBorders>
+            <w:hideMark/>
+          </w:tcPr>
+          <w:p>
+            <w:pPr>
+              <w:jc w:val="both"/>
+            </w:pPr>
+            <w:r>
+              <w:t>Wysoki</w:t>
+            </w:r>
+          </w:p>
+        </w:tc>
+      </w:tr>
+      <w:tr>
+        <w:tc>
+          <w:tcPr>
+            <w:tcW w:w="4531" w:type="dxa"/>
+            <w:tcBorders>
+              <w:top w:val="single" w:sz="4" w:space="0" w:color="auto"/>
+              <w:left w:val="single" w:sz="4" w:space="0" w:color="auto"/>
+              <w:bottom w:val="single" w:sz="4" w:space="0" w:color="auto"/>
+              <w:right w:val="single" w:sz="4" w:space="0" w:color="auto"/>
+            </w:tcBorders>
+            <w:hideMark/>
+          </w:tcPr>
+          <w:p>
+            <w:pPr>
+              <w:jc w:val="both"/>
+            </w:pPr>
+            <w:r>
+              <w:t>Typ przypadku użycia</w:t>
+            </w:r>
+          </w:p>
+        </w:tc>
+        <w:tc>
+          <w:tcPr>
+            <w:tcW w:w="4531" w:type="dxa"/>
+            <w:tcBorders>
+              <w:top w:val="single" w:sz="4" w:space="0" w:color="auto"/>
+              <w:left w:val="single" w:sz="4" w:space="0" w:color="auto"/>
+              <w:bottom w:val="single" w:sz="4" w:space="0" w:color="auto"/>
+              <w:right w:val="single" w:sz="4" w:space="0" w:color="auto"/>
+            </w:tcBorders>
+            <w:hideMark/>
+          </w:tcPr>
+          <w:p>
+            <w:pPr>
+              <w:jc w:val="both"/>
+            </w:pPr>
+            <w:r>
+              <w:t>Ogólny, istotny</w:t>
+            </w:r>
+          </w:p>
+        </w:tc>
+      </w:tr>
+      <w:tr>
+        <w:tc>
+          <w:tcPr>
+            <w:tcW w:w="4531" w:type="dxa"/>
+            <w:tcBorders>
+              <w:top w:val="single" w:sz="4" w:space="0" w:color="auto"/>
+              <w:left w:val="single" w:sz="4" w:space="0" w:color="auto"/>
+              <w:bottom w:val="single" w:sz="4" w:space="0" w:color="auto"/>
+              <w:right w:val="single" w:sz="4" w:space="0" w:color="auto"/>
+            </w:tcBorders>
+            <w:hideMark/>
+          </w:tcPr>
+          <w:p>
+            <w:pPr>
+              <w:jc w:val="both"/>
+            </w:pPr>
+            <w:r>
+              <w:t>Aktorzy</w:t>
+            </w:r>
+          </w:p>
+        </w:tc>
+        <w:tc>
+          <w:tcPr>
+            <w:tcW w:w="4531" w:type="dxa"/>
+            <w:tcBorders>
+              <w:top w:val="single" w:sz="4" w:space="0" w:color="auto"/>
+              <w:left w:val="single" w:sz="4" w:space="0" w:color="auto"/>
+              <w:bottom w:val="single" w:sz="4" w:space="0" w:color="auto"/>
+              <w:right w:val="single" w:sz="4" w:space="0" w:color="auto"/>
+            </w:tcBorders>
+            <w:hideMark/>
+          </w:tcPr>
+          <w:p>
+            <w:pPr>
+              <w:jc w:val="both"/>
+            </w:pPr>
+            <w:r>
+              <w:t>Kierownik placówki, Kierownik ochrony, Kierownik biura</w:t>
+            </w:r>
+          </w:p>
+        </w:tc>
+      </w:tr>
+      <w:tr>
+        <w:tc>
+          <w:tcPr>
+            <w:tcW w:w="4531" w:type="dxa"/>
+            <w:tcBorders>
+              <w:top w:val="single" w:sz="4" w:space="0" w:color="auto"/>
+              <w:left w:val="single" w:sz="4" w:space="0" w:color="auto"/>
+              <w:bottom w:val="single" w:sz="4" w:space="0" w:color="auto"/>
+              <w:right w:val="single" w:sz="4" w:space="0" w:color="auto"/>
+            </w:tcBorders>
+            <w:hideMark/>
+          </w:tcPr>
+          <w:p>
+            <w:pPr>
+              <w:jc w:val="both"/>
+            </w:pPr>
+            <w:r>
+              <w:t>Krótki opis</w:t>
+            </w:r>
+          </w:p>
+        </w:tc>
+        <w:tc>
+          <w:tcPr>
+            <w:tcW w:w="4531" w:type="dxa"/>
+            <w:tcBorders>
+              <w:top w:val="single" w:sz="4" w:space="0" w:color="auto"/>
+              <w:left w:val="single" w:sz="4" w:space="0" w:color="auto"/>
+              <w:bottom w:val="single" w:sz="4" w:space="0" w:color="auto"/>
+              <w:right w:val="single" w:sz="4" w:space="0" w:color="auto"/>
+            </w:tcBorders>
+            <w:hideMark/>
+          </w:tcPr>
+          <w:p>
+            <w:r>
+              <w:t>Kierownik ustawia i przydziela grafik pracy dla swoich pracowników.</w:t>
+            </w:r>
+          </w:p>
+        </w:tc>
+      </w:tr>
+      <w:tr>
+        <w:tc>
+          <w:tcPr>
+            <w:tcW w:w="4531" w:type="dxa"/>
+            <w:tcBorders>
+              <w:top w:val="single" w:sz="4" w:space="0" w:color="auto"/>
+              <w:left w:val="single" w:sz="4" w:space="0" w:color="auto"/>
+              <w:bottom w:val="single" w:sz="4" w:space="0" w:color="auto"/>
+              <w:right w:val="single" w:sz="4" w:space="0" w:color="auto"/>
+            </w:tcBorders>
+            <w:hideMark/>
+          </w:tcPr>
+          <w:p>
+            <w:pPr>
+              <w:jc w:val="both"/>
+            </w:pPr>
+            <w:r>
+              <w:t xml:space="preserve">Warunki wstępne </w:t>
+            </w:r>
+          </w:p>
+        </w:tc>
+        <w:tc>
+          <w:tcPr>
+            <w:tcW w:w="4531" w:type="dxa"/>
+            <w:tcBorders>
+              <w:top w:val="single" w:sz="4" w:space="0" w:color="auto"/>
+              <w:left w:val="single" w:sz="4" w:space="0" w:color="auto"/>
+              <w:bottom w:val="single" w:sz="4" w:space="0" w:color="auto"/>
+              <w:right w:val="single" w:sz="4" w:space="0" w:color="auto"/>
+            </w:tcBorders>
+            <w:hideMark/>
+          </w:tcPr>
+          <w:p>
+            <w:pPr>
+              <w:jc w:val="both"/>
+            </w:pPr>
+            <w:r>
+              <w:t>Godziny otwarcia firmy oraz liczba pracowników.</w:t>
+            </w:r>
+          </w:p>
+        </w:tc>
+      </w:tr>
+      <w:tr>
+        <w:tc>
+          <w:tcPr>
+            <w:tcW w:w="4531" w:type="dxa"/>
+            <w:tcBorders>
+              <w:top w:val="single" w:sz="4" w:space="0" w:color="auto"/>
+              <w:left w:val="single" w:sz="4" w:space="0" w:color="auto"/>
+              <w:bottom w:val="single" w:sz="4" w:space="0" w:color="auto"/>
+              <w:right w:val="single" w:sz="4" w:space="0" w:color="auto"/>
+            </w:tcBorders>
+            <w:hideMark/>
+          </w:tcPr>
+          <w:p>
+            <w:pPr>
+              <w:jc w:val="both"/>
+            </w:pPr>
+            <w:r>
+              <w:t>Warunki końcowe</w:t>
+            </w:r>
+          </w:p>
+        </w:tc>
+        <w:tc>
+          <w:tcPr>
+            <w:tcW w:w="4531" w:type="dxa"/>
+            <w:tcBorders>
+              <w:top w:val="single" w:sz="4" w:space="0" w:color="auto"/>
+              <w:left w:val="single" w:sz="4" w:space="0" w:color="auto"/>
+              <w:bottom w:val="single" w:sz="4" w:space="0" w:color="auto"/>
+              <w:right w:val="single" w:sz="4" w:space="0" w:color="auto"/>
+            </w:tcBorders>
+            <w:hideMark/>
+          </w:tcPr>
+          <w:p>
+            <w:pPr>
+              <w:jc w:val="both"/>
+            </w:pPr>
+            <w:r>
+              <w:t>Przydzielenie grafiku pracy.</w:t>
+            </w:r>
+          </w:p>
+        </w:tc>
+      </w:tr>
+      <w:tr>
+        <w:tc>
+          <w:tcPr>
+            <w:tcW w:w="4531" w:type="dxa"/>
+            <w:tcBorders>
+              <w:top w:val="single" w:sz="4" w:space="0" w:color="auto"/>
+              <w:left w:val="single" w:sz="4" w:space="0" w:color="auto"/>
+              <w:bottom w:val="single" w:sz="4" w:space="0" w:color="auto"/>
+              <w:right w:val="single" w:sz="4" w:space="0" w:color="auto"/>
+            </w:tcBorders>
+            <w:hideMark/>
+          </w:tcPr>
+          <w:p>
+            <w:pPr>
+              <w:tabs>
+                <w:tab w:val="left" w:pos="2745"/>
+              </w:tabs>
+              <w:jc w:val="both"/>
+            </w:pPr>
+            <w:r>
+              <w:lastRenderedPageBreak/>
+              <w:t>Główny przepływ zdarzeń</w:t>
+            </w:r>
+            <w:r>
+              <w:tab/>
+            </w:r>
+          </w:p>
+        </w:tc>
+        <w:tc>
+          <w:tcPr>
+            <w:tcW w:w="4531" w:type="dxa"/>
+            <w:tcBorders>
+              <w:top w:val="single" w:sz="4" w:space="0" w:color="auto"/>
+              <w:left w:val="single" w:sz="4" w:space="0" w:color="auto"/>
+              <w:bottom w:val="single" w:sz="4" w:space="0" w:color="auto"/>
+              <w:right w:val="single" w:sz="4" w:space="0" w:color="auto"/>
+            </w:tcBorders>
+            <w:hideMark/>
+          </w:tcPr>
+          <w:p>
+            <w:pPr>
+              <w:pStyle w:val="Akapitzlist"/>
+              <w:numPr>
+                <w:ilvl w:val="0"/>
+                <w:numId w:val="12"/>
+              </w:numPr>
+              <w:jc w:val="both"/>
+            </w:pPr>
+            <w:r>
+              <w:t>Kierownik ustala grafik pracy dla swoich pracowników.</w:t>
+            </w:r>
+          </w:p>
+          <w:p>
+            <w:pPr>
+              <w:pStyle w:val="Akapitzlist"/>
+              <w:numPr>
+                <w:ilvl w:val="0"/>
+                <w:numId w:val="12"/>
+              </w:numPr>
+              <w:jc w:val="both"/>
+            </w:pPr>
+            <w:r>
+              <w:t>Kierownik przydziela grafik pracy swoim pracownikom.</w:t>
+            </w:r>
+          </w:p>
+        </w:tc>
+      </w:tr>
+      <w:tr>
+        <w:tc>
+          <w:tcPr>
+            <w:tcW w:w="4531" w:type="dxa"/>
+            <w:tcBorders>
+              <w:top w:val="single" w:sz="4" w:space="0" w:color="auto"/>
+              <w:left w:val="single" w:sz="4" w:space="0" w:color="auto"/>
+              <w:bottom w:val="single" w:sz="4" w:space="0" w:color="auto"/>
+              <w:right w:val="single" w:sz="4" w:space="0" w:color="auto"/>
+            </w:tcBorders>
+            <w:hideMark/>
+          </w:tcPr>
+          <w:p>
+            <w:pPr>
+              <w:tabs>
+                <w:tab w:val="left" w:pos="2745"/>
+              </w:tabs>
+              <w:jc w:val="both"/>
+            </w:pPr>
+            <w:r>
+              <w:t>Alternatywny przepływ zdarzeń</w:t>
+            </w:r>
+          </w:p>
+        </w:tc>
+        <w:tc>
+          <w:tcPr>
+            <w:tcW w:w="4531" w:type="dxa"/>
+            <w:tcBorders>
+              <w:top w:val="single" w:sz="4" w:space="0" w:color="auto"/>
+              <w:left w:val="single" w:sz="4" w:space="0" w:color="auto"/>
+              <w:bottom w:val="single" w:sz="4" w:space="0" w:color="auto"/>
+              <w:right w:val="single" w:sz="4" w:space="0" w:color="auto"/>
+            </w:tcBorders>
+            <w:hideMark/>
+          </w:tcPr>
+          <w:p>
+            <w:pPr>
+              <w:jc w:val="both"/>
+            </w:pPr>
+            <w:r>
+              <w:t>Brak.</w:t>
+            </w:r>
+          </w:p>
+        </w:tc>
+      </w:tr>
+      <w:tr>
+        <w:tc>
+          <w:tcPr>
+            <w:tcW w:w="4531" w:type="dxa"/>
+            <w:tcBorders>
+              <w:top w:val="single" w:sz="4" w:space="0" w:color="auto"/>
+              <w:left w:val="single" w:sz="4" w:space="0" w:color="auto"/>
+              <w:bottom w:val="single" w:sz="4" w:space="0" w:color="auto"/>
+              <w:right w:val="single" w:sz="4" w:space="0" w:color="auto"/>
+            </w:tcBorders>
+            <w:hideMark/>
+          </w:tcPr>
+          <w:p>
+            <w:pPr>
+              <w:tabs>
+                <w:tab w:val="left" w:pos="2745"/>
+              </w:tabs>
+              <w:jc w:val="both"/>
+            </w:pPr>
+            <w:r>
+              <w:t>Specjalne wymagania</w:t>
+            </w:r>
+          </w:p>
+        </w:tc>
+        <w:tc>
+          <w:tcPr>
+            <w:tcW w:w="4531" w:type="dxa"/>
+            <w:tcBorders>
+              <w:top w:val="single" w:sz="4" w:space="0" w:color="auto"/>
+              <w:left w:val="single" w:sz="4" w:space="0" w:color="auto"/>
+              <w:bottom w:val="single" w:sz="4" w:space="0" w:color="auto"/>
+              <w:right w:val="single" w:sz="4" w:space="0" w:color="auto"/>
+            </w:tcBorders>
+            <w:hideMark/>
+          </w:tcPr>
+          <w:p>
+            <w:pPr>
+              <w:jc w:val="both"/>
+            </w:pPr>
+            <w:r>
+              <w:t>Brak.</w:t>
+            </w:r>
+          </w:p>
+        </w:tc>
+      </w:tr>
+      <w:tr>
+        <w:tc>
+          <w:tcPr>
+            <w:tcW w:w="4531" w:type="dxa"/>
+            <w:tcBorders>
+              <w:top w:val="single" w:sz="4" w:space="0" w:color="auto"/>
+              <w:left w:val="single" w:sz="4" w:space="0" w:color="auto"/>
+              <w:bottom w:val="single" w:sz="4" w:space="0" w:color="auto"/>
+              <w:right w:val="single" w:sz="4" w:space="0" w:color="auto"/>
+            </w:tcBorders>
+            <w:hideMark/>
+          </w:tcPr>
+          <w:p>
+            <w:pPr>
+              <w:tabs>
+                <w:tab w:val="left" w:pos="2745"/>
+              </w:tabs>
+              <w:jc w:val="both"/>
+            </w:pPr>
+            <w:r>
+              <w:t>Notatki i kwestie</w:t>
+            </w:r>
+          </w:p>
+        </w:tc>
+        <w:tc>
+          <w:tcPr>
+            <w:tcW w:w="4531" w:type="dxa"/>
+            <w:tcBorders>
+              <w:top w:val="single" w:sz="4" w:space="0" w:color="auto"/>
+              <w:left w:val="single" w:sz="4" w:space="0" w:color="auto"/>
+              <w:bottom w:val="single" w:sz="4" w:space="0" w:color="auto"/>
+              <w:right w:val="single" w:sz="4" w:space="0" w:color="auto"/>
+            </w:tcBorders>
+            <w:hideMark/>
+          </w:tcPr>
+          <w:p>
+            <w:pPr>
+              <w:jc w:val="both"/>
+            </w:pPr>
+            <w:r>
+              <w:t>Brak</w:t>
+            </w:r>
+          </w:p>
+        </w:tc>
+      </w:tr>
+    </w:tbl>
+    <w:p>
+      <w:pPr>
+        <w:jc w:val="both"/>
+      </w:pPr>
+    </w:p>
+    <w:tbl>
+      <w:tblPr>
+        <w:tblStyle w:val="Tabela-Siatka"/>
+        <w:tblpPr w:leftFromText="141" w:rightFromText="141" w:vertAnchor="page" w:horzAnchor="margin" w:tblpY="3817"/>
+        <w:tblW w:w="0" w:type="auto"/>
+        <w:tblInd w:w="0" w:type="dxa"/>
+        <w:tblLook w:val="04A0" w:firstRow="1" w:lastRow="0" w:firstColumn="1" w:lastColumn="0" w:noHBand="0" w:noVBand="1"/>
+      </w:tblPr>
+      <w:tblGrid>
+        <w:gridCol w:w="4531"/>
+        <w:gridCol w:w="4531"/>
+      </w:tblGrid>
+      <w:tr>
+        <w:tc>
+          <w:tcPr>
+            <w:tcW w:w="4531" w:type="dxa"/>
+            <w:tcBorders>
+              <w:top w:val="single" w:sz="4" w:space="0" w:color="auto"/>
+              <w:left w:val="single" w:sz="4" w:space="0" w:color="auto"/>
+              <w:bottom w:val="single" w:sz="4" w:space="0" w:color="auto"/>
+              <w:right w:val="single" w:sz="4" w:space="0" w:color="auto"/>
+            </w:tcBorders>
+            <w:hideMark/>
+          </w:tcPr>
+          <w:p>
+            <w:pPr>
+              <w:jc w:val="both"/>
+            </w:pPr>
+            <w:r>
+              <w:t>Nazwa</w:t>
+            </w:r>
+          </w:p>
+        </w:tc>
+        <w:tc>
+          <w:tcPr>
+            <w:tcW w:w="4531" w:type="dxa"/>
+            <w:tcBorders>
+              <w:top w:val="single" w:sz="4" w:space="0" w:color="auto"/>
+              <w:left w:val="single" w:sz="4" w:space="0" w:color="auto"/>
+              <w:bottom w:val="single" w:sz="4" w:space="0" w:color="auto"/>
+              <w:right w:val="single" w:sz="4" w:space="0" w:color="auto"/>
+            </w:tcBorders>
+            <w:hideMark/>
+          </w:tcPr>
+          <w:p>
+            <w:pPr>
+              <w:jc w:val="both"/>
+            </w:pPr>
+            <w:r>
+              <w:t>Odczyt grafiku pracy</w:t>
+            </w:r>
+          </w:p>
+        </w:tc>
+      </w:tr>
+      <w:tr>
+        <w:tc>
+          <w:tcPr>
+            <w:tcW w:w="4531" w:type="dxa"/>
+            <w:tcBorders>
+              <w:top w:val="single" w:sz="4" w:space="0" w:color="auto"/>
+              <w:left w:val="single" w:sz="4" w:space="0" w:color="auto"/>
+              <w:bottom w:val="single" w:sz="4" w:space="0" w:color="auto"/>
+              <w:right w:val="single" w:sz="4" w:space="0" w:color="auto"/>
+            </w:tcBorders>
+            <w:hideMark/>
+          </w:tcPr>
+          <w:p>
+            <w:pPr>
+              <w:jc w:val="both"/>
+            </w:pPr>
+            <w:r>
+              <w:t>Poziom ważności</w:t>
+            </w:r>
+          </w:p>
+        </w:tc>
+        <w:tc>
+          <w:tcPr>
+            <w:tcW w:w="4531" w:type="dxa"/>
+            <w:tcBorders>
+              <w:top w:val="single" w:sz="4" w:space="0" w:color="auto"/>
+              <w:left w:val="single" w:sz="4" w:space="0" w:color="auto"/>
+              <w:bottom w:val="single" w:sz="4" w:space="0" w:color="auto"/>
+              <w:right w:val="single" w:sz="4" w:space="0" w:color="auto"/>
+            </w:tcBorders>
+            <w:hideMark/>
+          </w:tcPr>
+          <w:p>
+            <w:pPr>
+              <w:jc w:val="both"/>
+            </w:pPr>
+            <w:r>
+              <w:t>Wysoki</w:t>
+            </w:r>
+          </w:p>
+        </w:tc>
+      </w:tr>
+      <w:tr>
+        <w:tc>
+          <w:tcPr>
+            <w:tcW w:w="4531" w:type="dxa"/>
+            <w:tcBorders>
+              <w:top w:val="single" w:sz="4" w:space="0" w:color="auto"/>
+              <w:left w:val="single" w:sz="4" w:space="0" w:color="auto"/>
+              <w:bottom w:val="single" w:sz="4" w:space="0" w:color="auto"/>
+              <w:right w:val="single" w:sz="4" w:space="0" w:color="auto"/>
+            </w:tcBorders>
+            <w:hideMark/>
+          </w:tcPr>
+          <w:p>
+            <w:pPr>
+              <w:jc w:val="both"/>
+            </w:pPr>
+            <w:r>
+              <w:t>Typ przypadku użycia</w:t>
+            </w:r>
+          </w:p>
+        </w:tc>
+        <w:tc>
+          <w:tcPr>
+            <w:tcW w:w="4531" w:type="dxa"/>
+            <w:tcBorders>
+              <w:top w:val="single" w:sz="4" w:space="0" w:color="auto"/>
+              <w:left w:val="single" w:sz="4" w:space="0" w:color="auto"/>
+              <w:bottom w:val="single" w:sz="4" w:space="0" w:color="auto"/>
+              <w:right w:val="single" w:sz="4" w:space="0" w:color="auto"/>
+            </w:tcBorders>
+            <w:hideMark/>
+          </w:tcPr>
+          <w:p>
+            <w:pPr>
+              <w:jc w:val="both"/>
+            </w:pPr>
+            <w:r>
+              <w:t>Ogólny, istotny</w:t>
+            </w:r>
+          </w:p>
+        </w:tc>
+      </w:tr>
+      <w:tr>
+        <w:tc>
+          <w:tcPr>
+            <w:tcW w:w="4531" w:type="dxa"/>
+            <w:tcBorders>
+              <w:top w:val="single" w:sz="4" w:space="0" w:color="auto"/>
+              <w:left w:val="single" w:sz="4" w:space="0" w:color="auto"/>
+              <w:bottom w:val="single" w:sz="4" w:space="0" w:color="auto"/>
+              <w:right w:val="single" w:sz="4" w:space="0" w:color="auto"/>
+            </w:tcBorders>
+            <w:hideMark/>
+          </w:tcPr>
+          <w:p>
+            <w:pPr>
+              <w:jc w:val="both"/>
+            </w:pPr>
+            <w:r>
+              <w:t>Aktorzy</w:t>
+            </w:r>
+          </w:p>
+        </w:tc>
+        <w:tc>
+          <w:tcPr>
+            <w:tcW w:w="4531" w:type="dxa"/>
+            <w:tcBorders>
+              <w:top w:val="single" w:sz="4" w:space="0" w:color="auto"/>
+              <w:left w:val="single" w:sz="4" w:space="0" w:color="auto"/>
+              <w:bottom w:val="single" w:sz="4" w:space="0" w:color="auto"/>
+              <w:right w:val="single" w:sz="4" w:space="0" w:color="auto"/>
+            </w:tcBorders>
+            <w:hideMark/>
+          </w:tcPr>
+          <w:p>
+            <w:pPr>
+              <w:jc w:val="both"/>
+            </w:pPr>
+            <w:r>
+              <w:t>Pracownik biura, Pracownik ochrony, Pracownik porządkowy</w:t>
+            </w:r>
+          </w:p>
+        </w:tc>
+      </w:tr>
+      <w:tr>
+        <w:tc>
+          <w:tcPr>
+            <w:tcW w:w="4531" w:type="dxa"/>
+            <w:tcBorders>
+              <w:top w:val="single" w:sz="4" w:space="0" w:color="auto"/>
+              <w:left w:val="single" w:sz="4" w:space="0" w:color="auto"/>
+              <w:bottom w:val="single" w:sz="4" w:space="0" w:color="auto"/>
+              <w:right w:val="single" w:sz="4" w:space="0" w:color="auto"/>
+            </w:tcBorders>
+            <w:hideMark/>
+          </w:tcPr>
+          <w:p>
+            <w:pPr>
+              <w:jc w:val="both"/>
+            </w:pPr>
+            <w:r>
+              <w:t>Krótki opis</w:t>
+            </w:r>
+          </w:p>
+        </w:tc>
+        <w:tc>
+          <w:tcPr>
+            <w:tcW w:w="4531" w:type="dxa"/>
+            <w:tcBorders>
+              <w:top w:val="single" w:sz="4" w:space="0" w:color="auto"/>
+              <w:left w:val="single" w:sz="4" w:space="0" w:color="auto"/>
+              <w:bottom w:val="single" w:sz="4" w:space="0" w:color="auto"/>
+              <w:right w:val="single" w:sz="4" w:space="0" w:color="auto"/>
+            </w:tcBorders>
+            <w:hideMark/>
+          </w:tcPr>
+          <w:p>
+            <w:pPr>
+              <w:jc w:val="both"/>
+            </w:pPr>
+            <w:r>
+              <w:t xml:space="preserve">Pracownik odczytuje swój grafik pracy. </w:t>
+            </w:r>
+          </w:p>
+        </w:tc>
+      </w:tr>
+      <w:tr>
+        <w:tc>
+          <w:tcPr>
+            <w:tcW w:w="4531" w:type="dxa"/>
+            <w:tcBorders>
+              <w:top w:val="single" w:sz="4" w:space="0" w:color="auto"/>
+              <w:left w:val="single" w:sz="4" w:space="0" w:color="auto"/>
+              <w:bottom w:val="single" w:sz="4" w:space="0" w:color="auto"/>
+              <w:right w:val="single" w:sz="4" w:space="0" w:color="auto"/>
+            </w:tcBorders>
+            <w:hideMark/>
+          </w:tcPr>
+          <w:p>
+            <w:pPr>
+              <w:jc w:val="both"/>
+            </w:pPr>
+            <w:r>
+              <w:t xml:space="preserve">Warunki wstępne </w:t>
+            </w:r>
+          </w:p>
+        </w:tc>
+        <w:tc>
+          <w:tcPr>
+            <w:tcW w:w="4531" w:type="dxa"/>
+            <w:tcBorders>
+              <w:top w:val="single" w:sz="4" w:space="0" w:color="auto"/>
+              <w:left w:val="single" w:sz="4" w:space="0" w:color="auto"/>
+              <w:bottom w:val="single" w:sz="4" w:space="0" w:color="auto"/>
+              <w:right w:val="single" w:sz="4" w:space="0" w:color="auto"/>
+            </w:tcBorders>
+            <w:hideMark/>
+          </w:tcPr>
+          <w:p>
+            <w:pPr>
+              <w:jc w:val="both"/>
+            </w:pPr>
+            <w:r>
+              <w:t>Przydzielony grafik pracy.</w:t>
+            </w:r>
+          </w:p>
+        </w:tc>
+      </w:tr>
+      <w:tr>
+        <w:tc>
+          <w:tcPr>
+            <w:tcW w:w="4531" w:type="dxa"/>
+            <w:tcBorders>
+              <w:top w:val="single" w:sz="4" w:space="0" w:color="auto"/>
+              <w:left w:val="single" w:sz="4" w:space="0" w:color="auto"/>
+              <w:bottom w:val="single" w:sz="4" w:space="0" w:color="auto"/>
+              <w:right w:val="single" w:sz="4" w:space="0" w:color="auto"/>
+            </w:tcBorders>
+            <w:hideMark/>
+          </w:tcPr>
+          <w:p>
+            <w:pPr>
+              <w:jc w:val="both"/>
+            </w:pPr>
+            <w:r>
+              <w:t>Warunki końcowe</w:t>
+            </w:r>
+          </w:p>
+        </w:tc>
+        <w:tc>
+          <w:tcPr>
+            <w:tcW w:w="4531" w:type="dxa"/>
+            <w:tcBorders>
+              <w:top w:val="single" w:sz="4" w:space="0" w:color="auto"/>
+              <w:left w:val="single" w:sz="4" w:space="0" w:color="auto"/>
+              <w:bottom w:val="single" w:sz="4" w:space="0" w:color="auto"/>
+              <w:right w:val="single" w:sz="4" w:space="0" w:color="auto"/>
+            </w:tcBorders>
+            <w:hideMark/>
+          </w:tcPr>
+          <w:p>
+            <w:pPr>
+              <w:jc w:val="both"/>
+            </w:pPr>
+            <w:r>
+              <w:t>Komunikat z grafikiem pracy.</w:t>
+            </w:r>
+          </w:p>
+        </w:tc>
+      </w:tr>
+      <w:tr>
+        <w:tc>
+          <w:tcPr>
+            <w:tcW w:w="4531" w:type="dxa"/>
+            <w:tcBorders>
+              <w:top w:val="single" w:sz="4" w:space="0" w:color="auto"/>
+              <w:left w:val="single" w:sz="4" w:space="0" w:color="auto"/>
+              <w:bottom w:val="single" w:sz="4" w:space="0" w:color="auto"/>
+              <w:right w:val="single" w:sz="4" w:space="0" w:color="auto"/>
+            </w:tcBorders>
+            <w:hideMark/>
+          </w:tcPr>
+          <w:p>
+            <w:pPr>
+              <w:tabs>
+                <w:tab w:val="left" w:pos="2745"/>
+              </w:tabs>
+              <w:jc w:val="both"/>
+            </w:pPr>
+            <w:r>
+              <w:t>Główny przepływ zdarzeń</w:t>
+            </w:r>
+            <w:r>
+              <w:tab/>
+            </w:r>
+          </w:p>
+        </w:tc>
+        <w:tc>
+          <w:tcPr>
+            <w:tcW w:w="4531" w:type="dxa"/>
+            <w:tcBorders>
+              <w:top w:val="single" w:sz="4" w:space="0" w:color="auto"/>
+              <w:left w:val="single" w:sz="4" w:space="0" w:color="auto"/>
+              <w:bottom w:val="single" w:sz="4" w:space="0" w:color="auto"/>
+              <w:right w:val="single" w:sz="4" w:space="0" w:color="auto"/>
+            </w:tcBorders>
+            <w:hideMark/>
+          </w:tcPr>
+          <w:p>
+            <w:pPr>
+              <w:pStyle w:val="Akapitzlist"/>
+              <w:numPr>
+                <w:ilvl w:val="0"/>
+                <w:numId w:val="13"/>
+              </w:numPr>
+              <w:jc w:val="both"/>
+            </w:pPr>
+            <w:r>
+              <w:t>Pracownik wyszukuje swój grafik pracy</w:t>
+            </w:r>
+          </w:p>
+          <w:p>
+            <w:pPr>
+              <w:pStyle w:val="Akapitzlist"/>
+              <w:numPr>
+                <w:ilvl w:val="0"/>
+                <w:numId w:val="13"/>
+              </w:numPr>
+              <w:jc w:val="both"/>
+            </w:pPr>
+            <w:r>
+              <w:t>Pracownik wyświetla swój grafik pracy</w:t>
+            </w:r>
+          </w:p>
+          <w:p>
+            <w:pPr>
+              <w:jc w:val="both"/>
+            </w:pPr>
+          </w:p>
+        </w:tc>
+      </w:tr>
+      <w:tr>
+        <w:tc>
+          <w:tcPr>
+            <w:tcW w:w="4531" w:type="dxa"/>
+            <w:tcBorders>
+              <w:top w:val="single" w:sz="4" w:space="0" w:color="auto"/>
+              <w:left w:val="single" w:sz="4" w:space="0" w:color="auto"/>
+              <w:bottom w:val="single" w:sz="4" w:space="0" w:color="auto"/>
+              <w:right w:val="single" w:sz="4" w:space="0" w:color="auto"/>
+            </w:tcBorders>
+            <w:hideMark/>
+          </w:tcPr>
+          <w:p>
+            <w:pPr>
+              <w:tabs>
+                <w:tab w:val="left" w:pos="2745"/>
+              </w:tabs>
+              <w:jc w:val="both"/>
+            </w:pPr>
+            <w:r>
+              <w:t>Alternatywny przepływ zdarzeń</w:t>
+            </w:r>
+          </w:p>
+        </w:tc>
+        <w:tc>
+          <w:tcPr>
+            <w:tcW w:w="4531" w:type="dxa"/>
+            <w:tcBorders>
+              <w:top w:val="single" w:sz="4" w:space="0" w:color="auto"/>
+              <w:left w:val="single" w:sz="4" w:space="0" w:color="auto"/>
+              <w:bottom w:val="single" w:sz="4" w:space="0" w:color="auto"/>
+              <w:right w:val="single" w:sz="4" w:space="0" w:color="auto"/>
+            </w:tcBorders>
+            <w:hideMark/>
+          </w:tcPr>
+          <w:p>
+            <w:pPr>
+              <w:jc w:val="both"/>
+            </w:pPr>
+            <w:r>
+              <w:t xml:space="preserve">1a. Jeżeli </w:t>
+            </w:r>
+            <w:r>
+              <w:t>grafik pracy pracownika nie został, przydzielony zgłasza to swojemu przełożonemu.</w:t>
+            </w:r>
+          </w:p>
+        </w:tc>
+      </w:tr>
+      <w:tr>
+        <w:tc>
+          <w:tcPr>
+            <w:tcW w:w="4531" w:type="dxa"/>
+            <w:tcBorders>
+              <w:top w:val="single" w:sz="4" w:space="0" w:color="auto"/>
+              <w:left w:val="single" w:sz="4" w:space="0" w:color="auto"/>
+              <w:bottom w:val="single" w:sz="4" w:space="0" w:color="auto"/>
+              <w:right w:val="single" w:sz="4" w:space="0" w:color="auto"/>
+            </w:tcBorders>
+            <w:hideMark/>
+          </w:tcPr>
+          <w:p>
+            <w:pPr>
+              <w:tabs>
+                <w:tab w:val="left" w:pos="2745"/>
+              </w:tabs>
+              <w:jc w:val="both"/>
+            </w:pPr>
+            <w:r>
+              <w:t>Specjalne wymagania</w:t>
+            </w:r>
+          </w:p>
+        </w:tc>
+        <w:tc>
+          <w:tcPr>
+            <w:tcW w:w="4531" w:type="dxa"/>
+            <w:tcBorders>
+              <w:top w:val="single" w:sz="4" w:space="0" w:color="auto"/>
+              <w:left w:val="single" w:sz="4" w:space="0" w:color="auto"/>
+              <w:bottom w:val="single" w:sz="4" w:space="0" w:color="auto"/>
+              <w:right w:val="single" w:sz="4" w:space="0" w:color="auto"/>
+            </w:tcBorders>
+            <w:hideMark/>
+          </w:tcPr>
+          <w:p>
+            <w:pPr>
+              <w:jc w:val="both"/>
+            </w:pPr>
+            <w:r>
+              <w:t>Brak.</w:t>
+            </w:r>
+          </w:p>
+        </w:tc>
+      </w:tr>
+      <w:tr>
+        <w:tc>
+          <w:tcPr>
+            <w:tcW w:w="4531" w:type="dxa"/>
+            <w:tcBorders>
+              <w:top w:val="single" w:sz="4" w:space="0" w:color="auto"/>
+              <w:left w:val="single" w:sz="4" w:space="0" w:color="auto"/>
+              <w:bottom w:val="single" w:sz="4" w:space="0" w:color="auto"/>
+              <w:right w:val="single" w:sz="4" w:space="0" w:color="auto"/>
+            </w:tcBorders>
+            <w:hideMark/>
+          </w:tcPr>
+          <w:p>
+            <w:pPr>
+              <w:tabs>
+                <w:tab w:val="left" w:pos="2745"/>
+              </w:tabs>
+              <w:jc w:val="both"/>
+            </w:pPr>
+            <w:r>
+              <w:t>Notatki i kwestie</w:t>
+            </w:r>
+          </w:p>
+        </w:tc>
+        <w:tc>
+          <w:tcPr>
+            <w:tcW w:w="4531" w:type="dxa"/>
+            <w:tcBorders>
+              <w:top w:val="single" w:sz="4" w:space="0" w:color="auto"/>
+              <w:left w:val="single" w:sz="4" w:space="0" w:color="auto"/>
+              <w:bottom w:val="single" w:sz="4" w:space="0" w:color="auto"/>
+              <w:right w:val="single" w:sz="4" w:space="0" w:color="auto"/>
+            </w:tcBorders>
+            <w:hideMark/>
+          </w:tcPr>
+          <w:p>
+            <w:pPr>
+              <w:jc w:val="both"/>
+            </w:pPr>
+            <w:r>
+              <w:t>Brak</w:t>
+            </w:r>
+          </w:p>
+        </w:tc>
+      </w:tr>
+    </w:tbl>
+    <w:p>
+      <w:pPr>
+        <w:jc w:val="both"/>
+      </w:pPr>
+    </w:p>
+    <w:p>
+      <w:pPr>
+        <w:jc w:val="both"/>
+      </w:pPr>
+    </w:p>
+    <w:p>
+      <w:pPr>
+        <w:pStyle w:val="Akapitzlist"/>
+        <w:jc w:val="both"/>
+      </w:pPr>
+      <w:r>
         <w:t>Słownik:</w:t>
       </w:r>
     </w:p>
     <w:p>
       <w:pPr>
-        <w:pStyle w:val="ListParagraph"/>
+        <w:pStyle w:val="Akapitzlist"/>
+        <w:jc w:val="both"/>
       </w:pPr>
       <w:r>
         <w:t>Przydzielanie grafiku pracy – każdy kierownik organizuje odpowiedni harmonogram pracy swoim pracownikom</w:t>
       </w:r>
-      <w:bookmarkStart w:id="0" w:name="_GoBack"/>
-      <w:bookmarkEnd w:id="0"/>
+    </w:p>
+    <w:p>
+      <w:pPr>
+        <w:pStyle w:val="Akapitzlist"/>
+        <w:jc w:val="both"/>
+      </w:pPr>
+      <w:r>
+        <w:t>Archiwizacja danych – zapisanie danych dotyczących wystawy w systemie</w:t>
+      </w:r>
+    </w:p>
+    <w:p>
+      <w:pPr>
+        <w:pStyle w:val="Akapitzlist"/>
+      </w:pPr>
     </w:p>
     <w:sectPr>
       <w:pgSz w:w="11906" w:h="16838"/>
@@ -1591,6 +3792,95 @@
 <file path=word/numbering.xml><?xml version="1.0" encoding="utf-8"?>
 <w:numbering xmlns:wpc="http://schemas.microsoft.com/office/word/2010/wordprocessingCanvas" xmlns:cx="http://schemas.microsoft.com/office/drawing/2014/chartex" xmlns:cx1="http://schemas.microsoft.com/office/drawing/2015/9/8/chartex" xmlns:cx2="http://schemas.microsoft.com/office/drawing/2015/10/21/chartex" xmlns:cx3="http://schemas.microsoft.com/office/drawing/2016/5/9/chartex" xmlns:cx4="http://schemas.microsoft.com/office/drawing/2016/5/10/chartex" xmlns:cx5="http://schemas.microsoft.com/office/drawing/2016/5/11/chartex" xmlns:cx6="http://schemas.microsoft.com/office/drawing/2016/5/12/chartex" xmlns:cx7="http://schemas.microsoft.com/office/drawing/2016/5/13/chartex" xmlns:cx8="http://schemas.microsoft.com/office/drawing/2016/5/14/chartex" xmlns:mc="http://schemas.openxmlformats.org/markup-compatibility/2006" xmlns:aink="http://schemas.microsoft.com/office/drawing/2016/ink" xmlns:am3d="http://schemas.microsoft.com/office/drawing/2017/model3d" xmlns:o="urn:schemas-microsoft-com:office:office" xmlns:r="http://schemas.openxmlformats.org/officeDocument/2006/relationships" xmlns:m="http://schemas.openxmlformats.org/officeDocument/2006/math" xmlns:v="urn:schemas-microsoft-com:vml" xmlns:wp14="http://schemas.microsoft.com/office/word/2010/wordprocessingDrawing" xmlns:wp="http://schemas.openxmlformats.org/drawingml/2006/wordprocessingDrawing" xmlns:w10="urn:schemas-microsoft-com:office:word" xmlns:w="http://schemas.openxmlformats.org/wordprocessingml/2006/main" xmlns:w14="http://schemas.microsoft.com/office/word/2010/wordml" xmlns:w15="http://schemas.microsoft.com/office/word/2012/wordml" xmlns:w16cid="http://schemas.microsoft.com/office/word/2016/wordml/cid" xmlns:w16se="http://schemas.microsoft.com/office/word/2015/wordml/symex" xmlns:wpg="http://schemas.microsoft.com/office/word/2010/wordprocessingGroup" xmlns:wpi="http://schemas.microsoft.com/office/word/2010/wordprocessingInk" xmlns:wne="http://schemas.microsoft.com/office/word/2006/wordml" xmlns:wps="http://schemas.microsoft.com/office/word/2010/wordprocessingShape" mc:Ignorable="w14 w15 w16se w16cid wp14">
   <w:abstractNum w:abstractNumId="0" w15:restartNumberingAfterBreak="0">
+    <w:nsid w:val="0A701110"/>
+    <w:multiLevelType w:val="hybridMultilevel"/>
+    <w:tmpl w:val="36B2BA24"/>
+    <w:lvl w:ilvl="0" w:tplc="F5DA32EE">
+      <w:start w:val="1"/>
+      <w:numFmt w:val="decimal"/>
+      <w:lvlText w:val="%1."/>
+      <w:lvlJc w:val="left"/>
+      <w:pPr>
+        <w:ind w:left="1068" w:hanging="360"/>
+      </w:pPr>
+      <w:rPr>
+        <w:rFonts w:hint="default"/>
+      </w:rPr>
+    </w:lvl>
+    <w:lvl w:ilvl="1" w:tplc="04150019" w:tentative="1">
+      <w:start w:val="1"/>
+      <w:numFmt w:val="lowerLetter"/>
+      <w:lvlText w:val="%2."/>
+      <w:lvlJc w:val="left"/>
+      <w:pPr>
+        <w:ind w:left="1788" w:hanging="360"/>
+      </w:pPr>
+    </w:lvl>
+    <w:lvl w:ilvl="2" w:tplc="0415001B" w:tentative="1">
+      <w:start w:val="1"/>
+      <w:numFmt w:val="lowerRoman"/>
+      <w:lvlText w:val="%3."/>
+      <w:lvlJc w:val="right"/>
+      <w:pPr>
+        <w:ind w:left="2508" w:hanging="180"/>
+      </w:pPr>
+    </w:lvl>
+    <w:lvl w:ilvl="3" w:tplc="0415000F" w:tentative="1">
+      <w:start w:val="1"/>
+      <w:numFmt w:val="decimal"/>
+      <w:lvlText w:val="%4."/>
+      <w:lvlJc w:val="left"/>
+      <w:pPr>
+        <w:ind w:left="3228" w:hanging="360"/>
+      </w:pPr>
+    </w:lvl>
+    <w:lvl w:ilvl="4" w:tplc="04150019" w:tentative="1">
+      <w:start w:val="1"/>
+      <w:numFmt w:val="lowerLetter"/>
+      <w:lvlText w:val="%5."/>
+      <w:lvlJc w:val="left"/>
+      <w:pPr>
+        <w:ind w:left="3948" w:hanging="360"/>
+      </w:pPr>
+    </w:lvl>
+    <w:lvl w:ilvl="5" w:tplc="0415001B" w:tentative="1">
+      <w:start w:val="1"/>
+      <w:numFmt w:val="lowerRoman"/>
+      <w:lvlText w:val="%6."/>
+      <w:lvlJc w:val="right"/>
+      <w:pPr>
+        <w:ind w:left="4668" w:hanging="180"/>
+      </w:pPr>
+    </w:lvl>
+    <w:lvl w:ilvl="6" w:tplc="0415000F" w:tentative="1">
+      <w:start w:val="1"/>
+      <w:numFmt w:val="decimal"/>
+      <w:lvlText w:val="%7."/>
+      <w:lvlJc w:val="left"/>
+      <w:pPr>
+        <w:ind w:left="5388" w:hanging="360"/>
+      </w:pPr>
+    </w:lvl>
+    <w:lvl w:ilvl="7" w:tplc="04150019" w:tentative="1">
+      <w:start w:val="1"/>
+      <w:numFmt w:val="lowerLetter"/>
+      <w:lvlText w:val="%8."/>
+      <w:lvlJc w:val="left"/>
+      <w:pPr>
+        <w:ind w:left="6108" w:hanging="360"/>
+      </w:pPr>
+    </w:lvl>
+    <w:lvl w:ilvl="8" w:tplc="0415001B" w:tentative="1">
+      <w:start w:val="1"/>
+      <w:numFmt w:val="lowerRoman"/>
+      <w:lvlText w:val="%9."/>
+      <w:lvlJc w:val="right"/>
+      <w:pPr>
+        <w:ind w:left="6828" w:hanging="180"/>
+      </w:pPr>
+    </w:lvl>
+  </w:abstractNum>
+  <w:abstractNum w:abstractNumId="1" w15:restartNumberingAfterBreak="0">
     <w:nsid w:val="0B4B65CA"/>
     <w:multiLevelType w:val="hybridMultilevel"/>
     <w:tmpl w:val="A4C232C0"/>
@@ -1703,7 +3993,185 @@
       </w:rPr>
     </w:lvl>
   </w:abstractNum>
-  <w:abstractNum w:abstractNumId="1" w15:restartNumberingAfterBreak="0">
+  <w:abstractNum w:abstractNumId="2" w15:restartNumberingAfterBreak="0">
+    <w:nsid w:val="104A10AF"/>
+    <w:multiLevelType w:val="hybridMultilevel"/>
+    <w:tmpl w:val="414A3798"/>
+    <w:lvl w:ilvl="0" w:tplc="0415000F">
+      <w:start w:val="1"/>
+      <w:numFmt w:val="decimal"/>
+      <w:lvlText w:val="%1."/>
+      <w:lvlJc w:val="left"/>
+      <w:pPr>
+        <w:ind w:left="720" w:hanging="360"/>
+      </w:pPr>
+      <w:rPr>
+        <w:rFonts w:hint="default"/>
+      </w:rPr>
+    </w:lvl>
+    <w:lvl w:ilvl="1" w:tplc="04150019" w:tentative="1">
+      <w:start w:val="1"/>
+      <w:numFmt w:val="lowerLetter"/>
+      <w:lvlText w:val="%2."/>
+      <w:lvlJc w:val="left"/>
+      <w:pPr>
+        <w:ind w:left="1440" w:hanging="360"/>
+      </w:pPr>
+    </w:lvl>
+    <w:lvl w:ilvl="2" w:tplc="0415001B" w:tentative="1">
+      <w:start w:val="1"/>
+      <w:numFmt w:val="lowerRoman"/>
+      <w:lvlText w:val="%3."/>
+      <w:lvlJc w:val="right"/>
+      <w:pPr>
+        <w:ind w:left="2160" w:hanging="180"/>
+      </w:pPr>
+    </w:lvl>
+    <w:lvl w:ilvl="3" w:tplc="0415000F" w:tentative="1">
+      <w:start w:val="1"/>
+      <w:numFmt w:val="decimal"/>
+      <w:lvlText w:val="%4."/>
+      <w:lvlJc w:val="left"/>
+      <w:pPr>
+        <w:ind w:left="2880" w:hanging="360"/>
+      </w:pPr>
+    </w:lvl>
+    <w:lvl w:ilvl="4" w:tplc="04150019" w:tentative="1">
+      <w:start w:val="1"/>
+      <w:numFmt w:val="lowerLetter"/>
+      <w:lvlText w:val="%5."/>
+      <w:lvlJc w:val="left"/>
+      <w:pPr>
+        <w:ind w:left="3600" w:hanging="360"/>
+      </w:pPr>
+    </w:lvl>
+    <w:lvl w:ilvl="5" w:tplc="0415001B" w:tentative="1">
+      <w:start w:val="1"/>
+      <w:numFmt w:val="lowerRoman"/>
+      <w:lvlText w:val="%6."/>
+      <w:lvlJc w:val="right"/>
+      <w:pPr>
+        <w:ind w:left="4320" w:hanging="180"/>
+      </w:pPr>
+    </w:lvl>
+    <w:lvl w:ilvl="6" w:tplc="0415000F" w:tentative="1">
+      <w:start w:val="1"/>
+      <w:numFmt w:val="decimal"/>
+      <w:lvlText w:val="%7."/>
+      <w:lvlJc w:val="left"/>
+      <w:pPr>
+        <w:ind w:left="5040" w:hanging="360"/>
+      </w:pPr>
+    </w:lvl>
+    <w:lvl w:ilvl="7" w:tplc="04150019" w:tentative="1">
+      <w:start w:val="1"/>
+      <w:numFmt w:val="lowerLetter"/>
+      <w:lvlText w:val="%8."/>
+      <w:lvlJc w:val="left"/>
+      <w:pPr>
+        <w:ind w:left="5760" w:hanging="360"/>
+      </w:pPr>
+    </w:lvl>
+    <w:lvl w:ilvl="8" w:tplc="0415001B" w:tentative="1">
+      <w:start w:val="1"/>
+      <w:numFmt w:val="lowerRoman"/>
+      <w:lvlText w:val="%9."/>
+      <w:lvlJc w:val="right"/>
+      <w:pPr>
+        <w:ind w:left="6480" w:hanging="180"/>
+      </w:pPr>
+    </w:lvl>
+  </w:abstractNum>
+  <w:abstractNum w:abstractNumId="3" w15:restartNumberingAfterBreak="0">
+    <w:nsid w:val="23B04D0C"/>
+    <w:multiLevelType w:val="hybridMultilevel"/>
+    <w:tmpl w:val="8DC6788C"/>
+    <w:lvl w:ilvl="0" w:tplc="0415000F">
+      <w:start w:val="1"/>
+      <w:numFmt w:val="decimal"/>
+      <w:lvlText w:val="%1."/>
+      <w:lvlJc w:val="left"/>
+      <w:pPr>
+        <w:ind w:left="720" w:hanging="360"/>
+      </w:pPr>
+      <w:rPr>
+        <w:rFonts w:hint="default"/>
+      </w:rPr>
+    </w:lvl>
+    <w:lvl w:ilvl="1" w:tplc="04150019" w:tentative="1">
+      <w:start w:val="1"/>
+      <w:numFmt w:val="lowerLetter"/>
+      <w:lvlText w:val="%2."/>
+      <w:lvlJc w:val="left"/>
+      <w:pPr>
+        <w:ind w:left="1440" w:hanging="360"/>
+      </w:pPr>
+    </w:lvl>
+    <w:lvl w:ilvl="2" w:tplc="0415001B" w:tentative="1">
+      <w:start w:val="1"/>
+      <w:numFmt w:val="lowerRoman"/>
+      <w:lvlText w:val="%3."/>
+      <w:lvlJc w:val="right"/>
+      <w:pPr>
+        <w:ind w:left="2160" w:hanging="180"/>
+      </w:pPr>
+    </w:lvl>
+    <w:lvl w:ilvl="3" w:tplc="0415000F" w:tentative="1">
+      <w:start w:val="1"/>
+      <w:numFmt w:val="decimal"/>
+      <w:lvlText w:val="%4."/>
+      <w:lvlJc w:val="left"/>
+      <w:pPr>
+        <w:ind w:left="2880" w:hanging="360"/>
+      </w:pPr>
+    </w:lvl>
+    <w:lvl w:ilvl="4" w:tplc="04150019" w:tentative="1">
+      <w:start w:val="1"/>
+      <w:numFmt w:val="lowerLetter"/>
+      <w:lvlText w:val="%5."/>
+      <w:lvlJc w:val="left"/>
+      <w:pPr>
+        <w:ind w:left="3600" w:hanging="360"/>
+      </w:pPr>
+    </w:lvl>
+    <w:lvl w:ilvl="5" w:tplc="0415001B" w:tentative="1">
+      <w:start w:val="1"/>
+      <w:numFmt w:val="lowerRoman"/>
+      <w:lvlText w:val="%6."/>
+      <w:lvlJc w:val="right"/>
+      <w:pPr>
+        <w:ind w:left="4320" w:hanging="180"/>
+      </w:pPr>
+    </w:lvl>
+    <w:lvl w:ilvl="6" w:tplc="0415000F" w:tentative="1">
+      <w:start w:val="1"/>
+      <w:numFmt w:val="decimal"/>
+      <w:lvlText w:val="%7."/>
+      <w:lvlJc w:val="left"/>
+      <w:pPr>
+        <w:ind w:left="5040" w:hanging="360"/>
+      </w:pPr>
+    </w:lvl>
+    <w:lvl w:ilvl="7" w:tplc="04150019" w:tentative="1">
+      <w:start w:val="1"/>
+      <w:numFmt w:val="lowerLetter"/>
+      <w:lvlText w:val="%8."/>
+      <w:lvlJc w:val="left"/>
+      <w:pPr>
+        <w:ind w:left="5760" w:hanging="360"/>
+      </w:pPr>
+    </w:lvl>
+    <w:lvl w:ilvl="8" w:tplc="0415001B" w:tentative="1">
+      <w:start w:val="1"/>
+      <w:numFmt w:val="lowerRoman"/>
+      <w:lvlText w:val="%9."/>
+      <w:lvlJc w:val="right"/>
+      <w:pPr>
+        <w:ind w:left="6480" w:hanging="180"/>
+      </w:pPr>
+    </w:lvl>
+  </w:abstractNum>
+  <w:abstractNum w:abstractNumId="4" w15:restartNumberingAfterBreak="0">
     <w:nsid w:val="28AA44FD"/>
     <w:multiLevelType w:val="hybridMultilevel"/>
     <w:tmpl w:val="E1C85336"/>
@@ -1816,7 +4284,7 @@
       </w:rPr>
     </w:lvl>
   </w:abstractNum>
-  <w:abstractNum w:abstractNumId="2" w15:restartNumberingAfterBreak="0">
+  <w:abstractNum w:abstractNumId="5" w15:restartNumberingAfterBreak="0">
     <w:nsid w:val="36522B71"/>
     <w:multiLevelType w:val="hybridMultilevel"/>
     <w:tmpl w:val="A3429796"/>
@@ -1929,7 +4397,96 @@
       </w:rPr>
     </w:lvl>
   </w:abstractNum>
-  <w:abstractNum w:abstractNumId="3" w15:restartNumberingAfterBreak="0">
+  <w:abstractNum w:abstractNumId="6" w15:restartNumberingAfterBreak="0">
+    <w:nsid w:val="369D6607"/>
+    <w:multiLevelType w:val="hybridMultilevel"/>
+    <w:tmpl w:val="7486CCC8"/>
+    <w:lvl w:ilvl="0" w:tplc="0415000F">
+      <w:start w:val="1"/>
+      <w:numFmt w:val="decimal"/>
+      <w:lvlText w:val="%1."/>
+      <w:lvlJc w:val="left"/>
+      <w:pPr>
+        <w:ind w:left="720" w:hanging="360"/>
+      </w:pPr>
+      <w:rPr>
+        <w:rFonts w:hint="default"/>
+      </w:rPr>
+    </w:lvl>
+    <w:lvl w:ilvl="1" w:tplc="04150019" w:tentative="1">
+      <w:start w:val="1"/>
+      <w:numFmt w:val="lowerLetter"/>
+      <w:lvlText w:val="%2."/>
+      <w:lvlJc w:val="left"/>
+      <w:pPr>
+        <w:ind w:left="1440" w:hanging="360"/>
+      </w:pPr>
+    </w:lvl>
+    <w:lvl w:ilvl="2" w:tplc="0415001B" w:tentative="1">
+      <w:start w:val="1"/>
+      <w:numFmt w:val="lowerRoman"/>
+      <w:lvlText w:val="%3."/>
+      <w:lvlJc w:val="right"/>
+      <w:pPr>
+        <w:ind w:left="2160" w:hanging="180"/>
+      </w:pPr>
+    </w:lvl>
+    <w:lvl w:ilvl="3" w:tplc="0415000F" w:tentative="1">
+      <w:start w:val="1"/>
+      <w:numFmt w:val="decimal"/>
+      <w:lvlText w:val="%4."/>
+      <w:lvlJc w:val="left"/>
+      <w:pPr>
+        <w:ind w:left="2880" w:hanging="360"/>
+      </w:pPr>
+    </w:lvl>
+    <w:lvl w:ilvl="4" w:tplc="04150019" w:tentative="1">
+      <w:start w:val="1"/>
+      <w:numFmt w:val="lowerLetter"/>
+      <w:lvlText w:val="%5."/>
+      <w:lvlJc w:val="left"/>
+      <w:pPr>
+        <w:ind w:left="3600" w:hanging="360"/>
+      </w:pPr>
+    </w:lvl>
+    <w:lvl w:ilvl="5" w:tplc="0415001B" w:tentative="1">
+      <w:start w:val="1"/>
+      <w:numFmt w:val="lowerRoman"/>
+      <w:lvlText w:val="%6."/>
+      <w:lvlJc w:val="right"/>
+      <w:pPr>
+        <w:ind w:left="4320" w:hanging="180"/>
+      </w:pPr>
+    </w:lvl>
+    <w:lvl w:ilvl="6" w:tplc="0415000F" w:tentative="1">
+      <w:start w:val="1"/>
+      <w:numFmt w:val="decimal"/>
+      <w:lvlText w:val="%7."/>
+      <w:lvlJc w:val="left"/>
+      <w:pPr>
+        <w:ind w:left="5040" w:hanging="360"/>
+      </w:pPr>
+    </w:lvl>
+    <w:lvl w:ilvl="7" w:tplc="04150019" w:tentative="1">
+      <w:start w:val="1"/>
+      <w:numFmt w:val="lowerLetter"/>
+      <w:lvlText w:val="%8."/>
+      <w:lvlJc w:val="left"/>
+      <w:pPr>
+        <w:ind w:left="5760" w:hanging="360"/>
+      </w:pPr>
+    </w:lvl>
+    <w:lvl w:ilvl="8" w:tplc="0415001B" w:tentative="1">
+      <w:start w:val="1"/>
+      <w:numFmt w:val="lowerRoman"/>
+      <w:lvlText w:val="%9."/>
+      <w:lvlJc w:val="right"/>
+      <w:pPr>
+        <w:ind w:left="6480" w:hanging="180"/>
+      </w:pPr>
+    </w:lvl>
+  </w:abstractNum>
+  <w:abstractNum w:abstractNumId="7" w15:restartNumberingAfterBreak="0">
     <w:nsid w:val="440420AE"/>
     <w:multiLevelType w:val="hybridMultilevel"/>
     <w:tmpl w:val="E61C3CC2"/>
@@ -2042,7 +4599,7 @@
       </w:rPr>
     </w:lvl>
   </w:abstractNum>
-  <w:abstractNum w:abstractNumId="4" w15:restartNumberingAfterBreak="0">
+  <w:abstractNum w:abstractNumId="8" w15:restartNumberingAfterBreak="0">
     <w:nsid w:val="50E22AF6"/>
     <w:multiLevelType w:val="hybridMultilevel"/>
     <w:tmpl w:val="D20471F2"/>
@@ -2155,7 +4712,7 @@
       </w:rPr>
     </w:lvl>
   </w:abstractNum>
-  <w:abstractNum w:abstractNumId="5" w15:restartNumberingAfterBreak="0">
+  <w:abstractNum w:abstractNumId="9" w15:restartNumberingAfterBreak="0">
     <w:nsid w:val="584D52DD"/>
     <w:multiLevelType w:val="hybridMultilevel"/>
     <w:tmpl w:val="3F3C6922"/>
@@ -2241,7 +4798,7 @@
       </w:pPr>
     </w:lvl>
   </w:abstractNum>
-  <w:abstractNum w:abstractNumId="6" w15:restartNumberingAfterBreak="0">
+  <w:abstractNum w:abstractNumId="10" w15:restartNumberingAfterBreak="0">
     <w:nsid w:val="5B005CE4"/>
     <w:multiLevelType w:val="hybridMultilevel"/>
     <w:tmpl w:val="BD168342"/>
@@ -2354,7 +4911,96 @@
       </w:rPr>
     </w:lvl>
   </w:abstractNum>
-  <w:abstractNum w:abstractNumId="7" w15:restartNumberingAfterBreak="0">
+  <w:abstractNum w:abstractNumId="11" w15:restartNumberingAfterBreak="0">
+    <w:nsid w:val="628D0081"/>
+    <w:multiLevelType w:val="hybridMultilevel"/>
+    <w:tmpl w:val="5F3CE962"/>
+    <w:lvl w:ilvl="0" w:tplc="0415000F">
+      <w:start w:val="1"/>
+      <w:numFmt w:val="decimal"/>
+      <w:lvlText w:val="%1."/>
+      <w:lvlJc w:val="left"/>
+      <w:pPr>
+        <w:ind w:left="720" w:hanging="360"/>
+      </w:pPr>
+      <w:rPr>
+        <w:rFonts w:hint="default"/>
+      </w:rPr>
+    </w:lvl>
+    <w:lvl w:ilvl="1" w:tplc="04150019" w:tentative="1">
+      <w:start w:val="1"/>
+      <w:numFmt w:val="lowerLetter"/>
+      <w:lvlText w:val="%2."/>
+      <w:lvlJc w:val="left"/>
+      <w:pPr>
+        <w:ind w:left="1440" w:hanging="360"/>
+      </w:pPr>
+    </w:lvl>
+    <w:lvl w:ilvl="2" w:tplc="0415001B" w:tentative="1">
+      <w:start w:val="1"/>
+      <w:numFmt w:val="lowerRoman"/>
+      <w:lvlText w:val="%3."/>
+      <w:lvlJc w:val="right"/>
+      <w:pPr>
+        <w:ind w:left="2160" w:hanging="180"/>
+      </w:pPr>
+    </w:lvl>
+    <w:lvl w:ilvl="3" w:tplc="0415000F" w:tentative="1">
+      <w:start w:val="1"/>
+      <w:numFmt w:val="decimal"/>
+      <w:lvlText w:val="%4."/>
+      <w:lvlJc w:val="left"/>
+      <w:pPr>
+        <w:ind w:left="2880" w:hanging="360"/>
+      </w:pPr>
+    </w:lvl>
+    <w:lvl w:ilvl="4" w:tplc="04150019" w:tentative="1">
+      <w:start w:val="1"/>
+      <w:numFmt w:val="lowerLetter"/>
+      <w:lvlText w:val="%5."/>
+      <w:lvlJc w:val="left"/>
+      <w:pPr>
+        <w:ind w:left="3600" w:hanging="360"/>
+      </w:pPr>
+    </w:lvl>
+    <w:lvl w:ilvl="5" w:tplc="0415001B" w:tentative="1">
+      <w:start w:val="1"/>
+      <w:numFmt w:val="lowerRoman"/>
+      <w:lvlText w:val="%6."/>
+      <w:lvlJc w:val="right"/>
+      <w:pPr>
+        <w:ind w:left="4320" w:hanging="180"/>
+      </w:pPr>
+    </w:lvl>
+    <w:lvl w:ilvl="6" w:tplc="0415000F" w:tentative="1">
+      <w:start w:val="1"/>
+      <w:numFmt w:val="decimal"/>
+      <w:lvlText w:val="%7."/>
+      <w:lvlJc w:val="left"/>
+      <w:pPr>
+        <w:ind w:left="5040" w:hanging="360"/>
+      </w:pPr>
+    </w:lvl>
+    <w:lvl w:ilvl="7" w:tplc="04150019" w:tentative="1">
+      <w:start w:val="1"/>
+      <w:numFmt w:val="lowerLetter"/>
+      <w:lvlText w:val="%8."/>
+      <w:lvlJc w:val="left"/>
+      <w:pPr>
+        <w:ind w:left="5760" w:hanging="360"/>
+      </w:pPr>
+    </w:lvl>
+    <w:lvl w:ilvl="8" w:tplc="0415001B" w:tentative="1">
+      <w:start w:val="1"/>
+      <w:numFmt w:val="lowerRoman"/>
+      <w:lvlText w:val="%9."/>
+      <w:lvlJc w:val="right"/>
+      <w:pPr>
+        <w:ind w:left="6480" w:hanging="180"/>
+      </w:pPr>
+    </w:lvl>
+  </w:abstractNum>
+  <w:abstractNum w:abstractNumId="12" w15:restartNumberingAfterBreak="0">
     <w:nsid w:val="664B2855"/>
     <w:multiLevelType w:val="hybridMultilevel"/>
     <w:tmpl w:val="E964359E"/>
@@ -2467,28 +5113,159 @@
       </w:rPr>
     </w:lvl>
   </w:abstractNum>
+  <w:abstractNum w:abstractNumId="13" w15:restartNumberingAfterBreak="0">
+    <w:nsid w:val="7A0A1E01"/>
+    <w:multiLevelType w:val="hybridMultilevel"/>
+    <w:tmpl w:val="93E415FA"/>
+    <w:lvl w:ilvl="0" w:tplc="04150001">
+      <w:start w:val="1"/>
+      <w:numFmt w:val="bullet"/>
+      <w:lvlText w:val=""/>
+      <w:lvlJc w:val="left"/>
+      <w:pPr>
+        <w:ind w:left="720" w:hanging="360"/>
+      </w:pPr>
+      <w:rPr>
+        <w:rFonts w:ascii="Symbol" w:hAnsi="Symbol" w:hint="default"/>
+      </w:rPr>
+    </w:lvl>
+    <w:lvl w:ilvl="1" w:tplc="04150003" w:tentative="1">
+      <w:start w:val="1"/>
+      <w:numFmt w:val="bullet"/>
+      <w:lvlText w:val="o"/>
+      <w:lvlJc w:val="left"/>
+      <w:pPr>
+        <w:ind w:left="1440" w:hanging="360"/>
+      </w:pPr>
+      <w:rPr>
+        <w:rFonts w:ascii="Courier New" w:hAnsi="Courier New" w:cs="Courier New" w:hint="default"/>
+      </w:rPr>
+    </w:lvl>
+    <w:lvl w:ilvl="2" w:tplc="04150005" w:tentative="1">
+      <w:start w:val="1"/>
+      <w:numFmt w:val="bullet"/>
+      <w:lvlText w:val=""/>
+      <w:lvlJc w:val="left"/>
+      <w:pPr>
+        <w:ind w:left="2160" w:hanging="360"/>
+      </w:pPr>
+      <w:rPr>
+        <w:rFonts w:ascii="Wingdings" w:hAnsi="Wingdings" w:hint="default"/>
+      </w:rPr>
+    </w:lvl>
+    <w:lvl w:ilvl="3" w:tplc="04150001" w:tentative="1">
+      <w:start w:val="1"/>
+      <w:numFmt w:val="bullet"/>
+      <w:lvlText w:val=""/>
+      <w:lvlJc w:val="left"/>
+      <w:pPr>
+        <w:ind w:left="2880" w:hanging="360"/>
+      </w:pPr>
+      <w:rPr>
+        <w:rFonts w:ascii="Symbol" w:hAnsi="Symbol" w:hint="default"/>
+      </w:rPr>
+    </w:lvl>
+    <w:lvl w:ilvl="4" w:tplc="04150003" w:tentative="1">
+      <w:start w:val="1"/>
+      <w:numFmt w:val="bullet"/>
+      <w:lvlText w:val="o"/>
+      <w:lvlJc w:val="left"/>
+      <w:pPr>
+        <w:ind w:left="3600" w:hanging="360"/>
+      </w:pPr>
+      <w:rPr>
+        <w:rFonts w:ascii="Courier New" w:hAnsi="Courier New" w:cs="Courier New" w:hint="default"/>
+      </w:rPr>
+    </w:lvl>
+    <w:lvl w:ilvl="5" w:tplc="04150005" w:tentative="1">
+      <w:start w:val="1"/>
+      <w:numFmt w:val="bullet"/>
+      <w:lvlText w:val=""/>
+      <w:lvlJc w:val="left"/>
+      <w:pPr>
+        <w:ind w:left="4320" w:hanging="360"/>
+      </w:pPr>
+      <w:rPr>
+        <w:rFonts w:ascii="Wingdings" w:hAnsi="Wingdings" w:hint="default"/>
+      </w:rPr>
+    </w:lvl>
+    <w:lvl w:ilvl="6" w:tplc="04150001" w:tentative="1">
+      <w:start w:val="1"/>
+      <w:numFmt w:val="bullet"/>
+      <w:lvlText w:val=""/>
+      <w:lvlJc w:val="left"/>
+      <w:pPr>
+        <w:ind w:left="5040" w:hanging="360"/>
+      </w:pPr>
+      <w:rPr>
+        <w:rFonts w:ascii="Symbol" w:hAnsi="Symbol" w:hint="default"/>
+      </w:rPr>
+    </w:lvl>
+    <w:lvl w:ilvl="7" w:tplc="04150003" w:tentative="1">
+      <w:start w:val="1"/>
+      <w:numFmt w:val="bullet"/>
+      <w:lvlText w:val="o"/>
+      <w:lvlJc w:val="left"/>
+      <w:pPr>
+        <w:ind w:left="5760" w:hanging="360"/>
+      </w:pPr>
+      <w:rPr>
+        <w:rFonts w:ascii="Courier New" w:hAnsi="Courier New" w:cs="Courier New" w:hint="default"/>
+      </w:rPr>
+    </w:lvl>
+    <w:lvl w:ilvl="8" w:tplc="04150005" w:tentative="1">
+      <w:start w:val="1"/>
+      <w:numFmt w:val="bullet"/>
+      <w:lvlText w:val=""/>
+      <w:lvlJc w:val="left"/>
+      <w:pPr>
+        <w:ind w:left="6480" w:hanging="360"/>
+      </w:pPr>
+      <w:rPr>
+        <w:rFonts w:ascii="Wingdings" w:hAnsi="Wingdings" w:hint="default"/>
+      </w:rPr>
+    </w:lvl>
+  </w:abstractNum>
   <w:num w:numId="1">
+    <w:abstractNumId w:val="9"/>
+  </w:num>
+  <w:num w:numId="2">
+    <w:abstractNumId w:val="12"/>
+  </w:num>
+  <w:num w:numId="3">
+    <w:abstractNumId w:val="4"/>
+  </w:num>
+  <w:num w:numId="4">
+    <w:abstractNumId w:val="1"/>
+  </w:num>
+  <w:num w:numId="5">
+    <w:abstractNumId w:val="10"/>
+  </w:num>
+  <w:num w:numId="6">
+    <w:abstractNumId w:val="8"/>
+  </w:num>
+  <w:num w:numId="7">
     <w:abstractNumId w:val="5"/>
   </w:num>
-  <w:num w:numId="2">
+  <w:num w:numId="8">
     <w:abstractNumId w:val="7"/>
   </w:num>
-  <w:num w:numId="3">
-    <w:abstractNumId w:val="1"/>
-  </w:num>
-  <w:num w:numId="4">
+  <w:num w:numId="9">
     <w:abstractNumId w:val="0"/>
   </w:num>
-  <w:num w:numId="5">
+  <w:num w:numId="10">
+    <w:abstractNumId w:val="13"/>
+  </w:num>
+  <w:num w:numId="11">
+    <w:abstractNumId w:val="2"/>
+  </w:num>
+  <w:num w:numId="12">
     <w:abstractNumId w:val="6"/>
   </w:num>
-  <w:num w:numId="6">
-    <w:abstractNumId w:val="4"/>
+  <w:num w:numId="13">
+    <w:abstractNumId w:val="11"/>
   </w:num>
-  <w:num w:numId="7">
-    <w:abstractNumId w:val="2"/>
-  </w:num>
-  <w:num w:numId="8">
+  <w:num w:numId="14">
     <w:abstractNumId w:val="3"/>
   </w:num>
 </w:numbering>
@@ -2889,15 +5666,15 @@
     <w:lsdException w:name="Unresolved Mention" w:semiHidden="1" w:unhideWhenUsed="1"/>
     <w:lsdException w:name="Smart Link" w:semiHidden="1" w:unhideWhenUsed="1"/>
   </w:latentStyles>
-  <w:style w:type="paragraph" w:default="1" w:styleId="Normal">
+  <w:style w:type="paragraph" w:default="1" w:styleId="Normalny">
     <w:name w:val="Normal"/>
     <w:qFormat/>
   </w:style>
-  <w:style w:type="paragraph" w:styleId="Heading1">
+  <w:style w:type="paragraph" w:styleId="Nagwek1">
     <w:name w:val="heading 1"/>
-    <w:basedOn w:val="Normal"/>
-    <w:next w:val="Normal"/>
-    <w:link w:val="Heading1Char"/>
+    <w:basedOn w:val="Normalny"/>
+    <w:next w:val="Normalny"/>
+    <w:link w:val="Nagwek1Znak"/>
     <w:uiPriority w:val="9"/>
     <w:qFormat/>
     <w:rsid w:val="005A37BC"/>
@@ -2914,13 +5691,13 @@
       <w:szCs w:val="32"/>
     </w:rPr>
   </w:style>
-  <w:style w:type="character" w:default="1" w:styleId="DefaultParagraphFont">
+  <w:style w:type="character" w:default="1" w:styleId="Domylnaczcionkaakapitu">
     <w:name w:val="Default Paragraph Font"/>
     <w:uiPriority w:val="1"/>
     <w:semiHidden/>
     <w:unhideWhenUsed/>
   </w:style>
-  <w:style w:type="table" w:default="1" w:styleId="TableNormal">
+  <w:style w:type="table" w:default="1" w:styleId="Standardowy">
     <w:name w:val="Normal Table"/>
     <w:uiPriority w:val="99"/>
     <w:semiHidden/>
@@ -2935,16 +5712,16 @@
       </w:tblCellMar>
     </w:tblPr>
   </w:style>
-  <w:style w:type="numbering" w:default="1" w:styleId="NoList">
+  <w:style w:type="numbering" w:default="1" w:styleId="Bezlisty">
     <w:name w:val="No List"/>
     <w:uiPriority w:val="99"/>
     <w:semiHidden/>
     <w:unhideWhenUsed/>
   </w:style>
-  <w:style w:type="character" w:customStyle="1" w:styleId="Heading1Char">
-    <w:name w:val="Heading 1 Char"/>
-    <w:basedOn w:val="DefaultParagraphFont"/>
-    <w:link w:val="Heading1"/>
+  <w:style w:type="character" w:customStyle="1" w:styleId="Nagwek1Znak">
+    <w:name w:val="Nagłówek 1 Znak"/>
+    <w:basedOn w:val="Domylnaczcionkaakapitu"/>
+    <w:link w:val="Nagwek1"/>
     <w:uiPriority w:val="9"/>
     <w:rsid w:val="005A37BC"/>
     <w:rPr>
@@ -2954,9 +5731,9 @@
       <w:szCs w:val="32"/>
     </w:rPr>
   </w:style>
-  <w:style w:type="paragraph" w:styleId="ListParagraph">
+  <w:style w:type="paragraph" w:styleId="Akapitzlist">
     <w:name w:val="List Paragraph"/>
-    <w:basedOn w:val="Normal"/>
+    <w:basedOn w:val="Normalny"/>
     <w:uiPriority w:val="34"/>
     <w:qFormat/>
     <w:rsid w:val="00E813FA"/>
@@ -2964,6 +5741,47 @@
       <w:ind w:left="720"/>
       <w:contextualSpacing/>
     </w:pPr>
+  </w:style>
+  <w:style w:type="table" w:styleId="Tabela-Siatka">
+    <w:name w:val="Table Grid"/>
+    <w:basedOn w:val="Standardowy"/>
+    <w:uiPriority w:val="39"/>
+    <w:rsid w:val="006E5AF2"/>
+    <w:pPr>
+      <w:spacing w:after="0" w:line="240" w:lineRule="auto"/>
+    </w:pPr>
+    <w:rPr>
+      <w:rFonts w:eastAsiaTheme="minorEastAsia"/>
+      <w:sz w:val="20"/>
+      <w:szCs w:val="20"/>
+    </w:rPr>
+    <w:tblPr>
+      <w:tblInd w:w="0" w:type="nil"/>
+      <w:tblBorders>
+        <w:top w:val="single" w:sz="4" w:space="0" w:color="auto"/>
+        <w:left w:val="single" w:sz="4" w:space="0" w:color="auto"/>
+        <w:bottom w:val="single" w:sz="4" w:space="0" w:color="auto"/>
+        <w:right w:val="single" w:sz="4" w:space="0" w:color="auto"/>
+        <w:insideH w:val="single" w:sz="4" w:space="0" w:color="auto"/>
+        <w:insideV w:val="single" w:sz="4" w:space="0" w:color="auto"/>
+      </w:tblBorders>
+    </w:tblPr>
+  </w:style>
+  <w:style w:type="paragraph" w:customStyle="1" w:styleId="Standard">
+    <w:name w:val="Standard"/>
+    <w:rsid w:val="00636143"/>
+    <w:pPr>
+      <w:suppressAutoHyphens/>
+      <w:autoSpaceDN w:val="0"/>
+      <w:spacing w:after="0" w:line="240" w:lineRule="auto"/>
+    </w:pPr>
+    <w:rPr>
+      <w:rFonts w:ascii="Liberation Serif" w:eastAsia="NSimSun" w:hAnsi="Liberation Serif" w:cs="Mangal"/>
+      <w:kern w:val="3"/>
+      <w:sz w:val="24"/>
+      <w:szCs w:val="24"/>
+      <w:lang w:eastAsia="zh-CN" w:bidi="hi-IN"/>
+    </w:rPr>
   </w:style>
 </w:styles>
 </file>
@@ -3268,7 +6086,7 @@
 </file>
 
 <file path=customXml/itemProps1.xml><?xml version="1.0" encoding="utf-8"?>
-<ds:datastoreItem xmlns:ds="http://schemas.openxmlformats.org/officeDocument/2006/customXml" ds:itemID="{B78AD381-E256-4C9A-9CBC-EB3C4A6477A7}">
+<ds:datastoreItem xmlns:ds="http://schemas.openxmlformats.org/officeDocument/2006/customXml" ds:itemID="{37A1E90F-BA9C-40D2-AF23-C3141E9EABCF}">
   <ds:schemaRefs>
     <ds:schemaRef ds:uri="http://schemas.openxmlformats.org/officeDocument/2006/bibliography"/>
   </ds:schemaRefs>

</xml_diff>

<commit_message>
poprawa dla scenariusza pu archiwizacja danych
</commit_message>
<xml_diff>
--- a/projekt.docx
+++ b/projekt.docx
@@ -1413,8 +1413,6 @@
           </wp:inline>
         </w:drawing>
       </w:r>
-      <w:bookmarkStart w:id="0" w:name="_GoBack"/>
-      <w:bookmarkEnd w:id="0"/>
     </w:p>
     <w:p>
       <w:r>
@@ -2480,12 +2478,12 @@
               <w:pStyle w:val="ListParagraph"/>
               <w:numPr>
                 <w:ilvl w:val="0"/>
-                <w:numId w:val="11"/>
+                <w:numId w:val="17"/>
               </w:numPr>
               <w:jc w:val="both"/>
             </w:pPr>
             <w:r>
-              <w:t>Pracownik sprawdza czy dane dotyczące wystawy są prawidłowe.</w:t>
+              <w:t>Pracownik biura otrzymuje dane dotyczące wystawy.</w:t>
             </w:r>
           </w:p>
           <w:p>
@@ -2493,12 +2491,12 @@
               <w:pStyle w:val="ListParagraph"/>
               <w:numPr>
                 <w:ilvl w:val="0"/>
-                <w:numId w:val="11"/>
+                <w:numId w:val="17"/>
               </w:numPr>
               <w:jc w:val="both"/>
             </w:pPr>
             <w:r>
-              <w:t>Pracownik biura otrzymuje dane dotyczące wystawy.</w:t>
+              <w:t>Pracownik biura wpisuje dane wystawy do systemu.</w:t>
             </w:r>
           </w:p>
           <w:p>
@@ -2506,12 +2504,15 @@
               <w:pStyle w:val="ListParagraph"/>
               <w:numPr>
                 <w:ilvl w:val="0"/>
-                <w:numId w:val="11"/>
+                <w:numId w:val="17"/>
               </w:numPr>
               <w:jc w:val="both"/>
             </w:pPr>
             <w:r>
-              <w:t>Pracownik biura wpisuje dane wystawy do systemu.</w:t>
+              <w:t xml:space="preserve">Pracownik biura sprawdza poprawność </w:t>
+            </w:r>
+            <w:r>
+              <w:t>składni.</w:t>
             </w:r>
           </w:p>
           <w:p>
@@ -2519,20 +2520,7 @@
               <w:pStyle w:val="ListParagraph"/>
               <w:numPr>
                 <w:ilvl w:val="0"/>
-                <w:numId w:val="11"/>
-              </w:numPr>
-              <w:jc w:val="both"/>
-            </w:pPr>
-            <w:r>
-              <w:t>Pracownik biura sprawdza poprawność danych.</w:t>
-            </w:r>
-          </w:p>
-          <w:p>
-            <w:pPr>
-              <w:pStyle w:val="ListParagraph"/>
-              <w:numPr>
-                <w:ilvl w:val="0"/>
-                <w:numId w:val="11"/>
+                <w:numId w:val="17"/>
               </w:numPr>
               <w:jc w:val="both"/>
             </w:pPr>
@@ -2585,7 +2573,12 @@
               <w:jc w:val="both"/>
             </w:pPr>
             <w:r>
-              <w:t>1a.Jeśli dane nie są prawidłowe, Pracownik biura przekazuje informacje przełożonemu.</w:t>
+              <w:t>3</w:t>
+            </w:r>
+            <w:bookmarkStart w:id="0" w:name="_GoBack"/>
+            <w:bookmarkEnd w:id="0"/>
+            <w:r>
+              <w:t>a.Jeśli dane nie są prawidłowe, Pracownik biura przekazuje informacje przełożonemu.</w:t>
             </w:r>
           </w:p>
         </w:tc>
@@ -4603,6 +4596,92 @@
     </w:lvl>
   </w:abstractNum>
   <w:abstractNum w:abstractNumId="8" w15:restartNumberingAfterBreak="0">
+    <w:nsid w:val="4D213D54"/>
+    <w:multiLevelType w:val="hybridMultilevel"/>
+    <w:tmpl w:val="1E700BA0"/>
+    <w:lvl w:ilvl="0" w:tplc="0415000F">
+      <w:start w:val="1"/>
+      <w:numFmt w:val="decimal"/>
+      <w:lvlText w:val="%1."/>
+      <w:lvlJc w:val="left"/>
+      <w:pPr>
+        <w:ind w:left="720" w:hanging="360"/>
+      </w:pPr>
+    </w:lvl>
+    <w:lvl w:ilvl="1" w:tplc="04150019">
+      <w:start w:val="1"/>
+      <w:numFmt w:val="lowerLetter"/>
+      <w:lvlText w:val="%2."/>
+      <w:lvlJc w:val="left"/>
+      <w:pPr>
+        <w:ind w:left="1440" w:hanging="360"/>
+      </w:pPr>
+    </w:lvl>
+    <w:lvl w:ilvl="2" w:tplc="0415001B" w:tentative="1">
+      <w:start w:val="1"/>
+      <w:numFmt w:val="lowerRoman"/>
+      <w:lvlText w:val="%3."/>
+      <w:lvlJc w:val="right"/>
+      <w:pPr>
+        <w:ind w:left="2160" w:hanging="180"/>
+      </w:pPr>
+    </w:lvl>
+    <w:lvl w:ilvl="3" w:tplc="0415000F" w:tentative="1">
+      <w:start w:val="1"/>
+      <w:numFmt w:val="decimal"/>
+      <w:lvlText w:val="%4."/>
+      <w:lvlJc w:val="left"/>
+      <w:pPr>
+        <w:ind w:left="2880" w:hanging="360"/>
+      </w:pPr>
+    </w:lvl>
+    <w:lvl w:ilvl="4" w:tplc="04150019" w:tentative="1">
+      <w:start w:val="1"/>
+      <w:numFmt w:val="lowerLetter"/>
+      <w:lvlText w:val="%5."/>
+      <w:lvlJc w:val="left"/>
+      <w:pPr>
+        <w:ind w:left="3600" w:hanging="360"/>
+      </w:pPr>
+    </w:lvl>
+    <w:lvl w:ilvl="5" w:tplc="0415001B" w:tentative="1">
+      <w:start w:val="1"/>
+      <w:numFmt w:val="lowerRoman"/>
+      <w:lvlText w:val="%6."/>
+      <w:lvlJc w:val="right"/>
+      <w:pPr>
+        <w:ind w:left="4320" w:hanging="180"/>
+      </w:pPr>
+    </w:lvl>
+    <w:lvl w:ilvl="6" w:tplc="0415000F" w:tentative="1">
+      <w:start w:val="1"/>
+      <w:numFmt w:val="decimal"/>
+      <w:lvlText w:val="%7."/>
+      <w:lvlJc w:val="left"/>
+      <w:pPr>
+        <w:ind w:left="5040" w:hanging="360"/>
+      </w:pPr>
+    </w:lvl>
+    <w:lvl w:ilvl="7" w:tplc="04150019" w:tentative="1">
+      <w:start w:val="1"/>
+      <w:numFmt w:val="lowerLetter"/>
+      <w:lvlText w:val="%8."/>
+      <w:lvlJc w:val="left"/>
+      <w:pPr>
+        <w:ind w:left="5760" w:hanging="360"/>
+      </w:pPr>
+    </w:lvl>
+    <w:lvl w:ilvl="8" w:tplc="0415001B" w:tentative="1">
+      <w:start w:val="1"/>
+      <w:numFmt w:val="lowerRoman"/>
+      <w:lvlText w:val="%9."/>
+      <w:lvlJc w:val="right"/>
+      <w:pPr>
+        <w:ind w:left="6480" w:hanging="180"/>
+      </w:pPr>
+    </w:lvl>
+  </w:abstractNum>
+  <w:abstractNum w:abstractNumId="9" w15:restartNumberingAfterBreak="0">
     <w:nsid w:val="50E22AF6"/>
     <w:multiLevelType w:val="hybridMultilevel"/>
     <w:tmpl w:val="D20471F2"/>
@@ -4715,7 +4794,7 @@
       </w:rPr>
     </w:lvl>
   </w:abstractNum>
-  <w:abstractNum w:abstractNumId="9" w15:restartNumberingAfterBreak="0">
+  <w:abstractNum w:abstractNumId="10" w15:restartNumberingAfterBreak="0">
     <w:nsid w:val="584D52DD"/>
     <w:multiLevelType w:val="hybridMultilevel"/>
     <w:tmpl w:val="3F3C6922"/>
@@ -4801,7 +4880,7 @@
       </w:pPr>
     </w:lvl>
   </w:abstractNum>
-  <w:abstractNum w:abstractNumId="10" w15:restartNumberingAfterBreak="0">
+  <w:abstractNum w:abstractNumId="11" w15:restartNumberingAfterBreak="0">
     <w:nsid w:val="5B005CE4"/>
     <w:multiLevelType w:val="hybridMultilevel"/>
     <w:tmpl w:val="BD168342"/>
@@ -4914,7 +4993,7 @@
       </w:rPr>
     </w:lvl>
   </w:abstractNum>
-  <w:abstractNum w:abstractNumId="11" w15:restartNumberingAfterBreak="0">
+  <w:abstractNum w:abstractNumId="12" w15:restartNumberingAfterBreak="0">
     <w:nsid w:val="628D0081"/>
     <w:multiLevelType w:val="hybridMultilevel"/>
     <w:tmpl w:val="5F3CE962"/>
@@ -5003,7 +5082,7 @@
       </w:pPr>
     </w:lvl>
   </w:abstractNum>
-  <w:abstractNum w:abstractNumId="12" w15:restartNumberingAfterBreak="0">
+  <w:abstractNum w:abstractNumId="13" w15:restartNumberingAfterBreak="0">
     <w:nsid w:val="664B2855"/>
     <w:multiLevelType w:val="hybridMultilevel"/>
     <w:tmpl w:val="E964359E"/>
@@ -5116,7 +5195,179 @@
       </w:rPr>
     </w:lvl>
   </w:abstractNum>
-  <w:abstractNum w:abstractNumId="13" w15:restartNumberingAfterBreak="0">
+  <w:abstractNum w:abstractNumId="14" w15:restartNumberingAfterBreak="0">
+    <w:nsid w:val="6B614161"/>
+    <w:multiLevelType w:val="hybridMultilevel"/>
+    <w:tmpl w:val="CA0EF8E8"/>
+    <w:lvl w:ilvl="0" w:tplc="0415000F">
+      <w:start w:val="1"/>
+      <w:numFmt w:val="decimal"/>
+      <w:lvlText w:val="%1."/>
+      <w:lvlJc w:val="left"/>
+      <w:pPr>
+        <w:ind w:left="720" w:hanging="360"/>
+      </w:pPr>
+    </w:lvl>
+    <w:lvl w:ilvl="1" w:tplc="04150019">
+      <w:start w:val="1"/>
+      <w:numFmt w:val="lowerLetter"/>
+      <w:lvlText w:val="%2."/>
+      <w:lvlJc w:val="left"/>
+      <w:pPr>
+        <w:ind w:left="1440" w:hanging="360"/>
+      </w:pPr>
+    </w:lvl>
+    <w:lvl w:ilvl="2" w:tplc="0415001B" w:tentative="1">
+      <w:start w:val="1"/>
+      <w:numFmt w:val="lowerRoman"/>
+      <w:lvlText w:val="%3."/>
+      <w:lvlJc w:val="right"/>
+      <w:pPr>
+        <w:ind w:left="2160" w:hanging="180"/>
+      </w:pPr>
+    </w:lvl>
+    <w:lvl w:ilvl="3" w:tplc="0415000F" w:tentative="1">
+      <w:start w:val="1"/>
+      <w:numFmt w:val="decimal"/>
+      <w:lvlText w:val="%4."/>
+      <w:lvlJc w:val="left"/>
+      <w:pPr>
+        <w:ind w:left="2880" w:hanging="360"/>
+      </w:pPr>
+    </w:lvl>
+    <w:lvl w:ilvl="4" w:tplc="04150019" w:tentative="1">
+      <w:start w:val="1"/>
+      <w:numFmt w:val="lowerLetter"/>
+      <w:lvlText w:val="%5."/>
+      <w:lvlJc w:val="left"/>
+      <w:pPr>
+        <w:ind w:left="3600" w:hanging="360"/>
+      </w:pPr>
+    </w:lvl>
+    <w:lvl w:ilvl="5" w:tplc="0415001B" w:tentative="1">
+      <w:start w:val="1"/>
+      <w:numFmt w:val="lowerRoman"/>
+      <w:lvlText w:val="%6."/>
+      <w:lvlJc w:val="right"/>
+      <w:pPr>
+        <w:ind w:left="4320" w:hanging="180"/>
+      </w:pPr>
+    </w:lvl>
+    <w:lvl w:ilvl="6" w:tplc="0415000F" w:tentative="1">
+      <w:start w:val="1"/>
+      <w:numFmt w:val="decimal"/>
+      <w:lvlText w:val="%7."/>
+      <w:lvlJc w:val="left"/>
+      <w:pPr>
+        <w:ind w:left="5040" w:hanging="360"/>
+      </w:pPr>
+    </w:lvl>
+    <w:lvl w:ilvl="7" w:tplc="04150019" w:tentative="1">
+      <w:start w:val="1"/>
+      <w:numFmt w:val="lowerLetter"/>
+      <w:lvlText w:val="%8."/>
+      <w:lvlJc w:val="left"/>
+      <w:pPr>
+        <w:ind w:left="5760" w:hanging="360"/>
+      </w:pPr>
+    </w:lvl>
+    <w:lvl w:ilvl="8" w:tplc="0415001B" w:tentative="1">
+      <w:start w:val="1"/>
+      <w:numFmt w:val="lowerRoman"/>
+      <w:lvlText w:val="%9."/>
+      <w:lvlJc w:val="right"/>
+      <w:pPr>
+        <w:ind w:left="6480" w:hanging="180"/>
+      </w:pPr>
+    </w:lvl>
+  </w:abstractNum>
+  <w:abstractNum w:abstractNumId="15" w15:restartNumberingAfterBreak="0">
+    <w:nsid w:val="6F6D7E74"/>
+    <w:multiLevelType w:val="hybridMultilevel"/>
+    <w:tmpl w:val="E0B884CE"/>
+    <w:lvl w:ilvl="0" w:tplc="0415000F">
+      <w:start w:val="1"/>
+      <w:numFmt w:val="decimal"/>
+      <w:lvlText w:val="%1."/>
+      <w:lvlJc w:val="left"/>
+      <w:pPr>
+        <w:ind w:left="720" w:hanging="360"/>
+      </w:pPr>
+    </w:lvl>
+    <w:lvl w:ilvl="1" w:tplc="04150019" w:tentative="1">
+      <w:start w:val="1"/>
+      <w:numFmt w:val="lowerLetter"/>
+      <w:lvlText w:val="%2."/>
+      <w:lvlJc w:val="left"/>
+      <w:pPr>
+        <w:ind w:left="1440" w:hanging="360"/>
+      </w:pPr>
+    </w:lvl>
+    <w:lvl w:ilvl="2" w:tplc="0415001B" w:tentative="1">
+      <w:start w:val="1"/>
+      <w:numFmt w:val="lowerRoman"/>
+      <w:lvlText w:val="%3."/>
+      <w:lvlJc w:val="right"/>
+      <w:pPr>
+        <w:ind w:left="2160" w:hanging="180"/>
+      </w:pPr>
+    </w:lvl>
+    <w:lvl w:ilvl="3" w:tplc="0415000F" w:tentative="1">
+      <w:start w:val="1"/>
+      <w:numFmt w:val="decimal"/>
+      <w:lvlText w:val="%4."/>
+      <w:lvlJc w:val="left"/>
+      <w:pPr>
+        <w:ind w:left="2880" w:hanging="360"/>
+      </w:pPr>
+    </w:lvl>
+    <w:lvl w:ilvl="4" w:tplc="04150019" w:tentative="1">
+      <w:start w:val="1"/>
+      <w:numFmt w:val="lowerLetter"/>
+      <w:lvlText w:val="%5."/>
+      <w:lvlJc w:val="left"/>
+      <w:pPr>
+        <w:ind w:left="3600" w:hanging="360"/>
+      </w:pPr>
+    </w:lvl>
+    <w:lvl w:ilvl="5" w:tplc="0415001B" w:tentative="1">
+      <w:start w:val="1"/>
+      <w:numFmt w:val="lowerRoman"/>
+      <w:lvlText w:val="%6."/>
+      <w:lvlJc w:val="right"/>
+      <w:pPr>
+        <w:ind w:left="4320" w:hanging="180"/>
+      </w:pPr>
+    </w:lvl>
+    <w:lvl w:ilvl="6" w:tplc="0415000F" w:tentative="1">
+      <w:start w:val="1"/>
+      <w:numFmt w:val="decimal"/>
+      <w:lvlText w:val="%7."/>
+      <w:lvlJc w:val="left"/>
+      <w:pPr>
+        <w:ind w:left="5040" w:hanging="360"/>
+      </w:pPr>
+    </w:lvl>
+    <w:lvl w:ilvl="7" w:tplc="04150019" w:tentative="1">
+      <w:start w:val="1"/>
+      <w:numFmt w:val="lowerLetter"/>
+      <w:lvlText w:val="%8."/>
+      <w:lvlJc w:val="left"/>
+      <w:pPr>
+        <w:ind w:left="5760" w:hanging="360"/>
+      </w:pPr>
+    </w:lvl>
+    <w:lvl w:ilvl="8" w:tplc="0415001B" w:tentative="1">
+      <w:start w:val="1"/>
+      <w:numFmt w:val="lowerRoman"/>
+      <w:lvlText w:val="%9."/>
+      <w:lvlJc w:val="right"/>
+      <w:pPr>
+        <w:ind w:left="6480" w:hanging="180"/>
+      </w:pPr>
+    </w:lvl>
+  </w:abstractNum>
+  <w:abstractNum w:abstractNumId="16" w15:restartNumberingAfterBreak="0">
     <w:nsid w:val="7A0A1E01"/>
     <w:multiLevelType w:val="hybridMultilevel"/>
     <w:tmpl w:val="93E415FA"/>
@@ -5230,10 +5481,10 @@
     </w:lvl>
   </w:abstractNum>
   <w:num w:numId="1">
-    <w:abstractNumId w:val="9"/>
+    <w:abstractNumId w:val="10"/>
   </w:num>
   <w:num w:numId="2">
-    <w:abstractNumId w:val="12"/>
+    <w:abstractNumId w:val="13"/>
   </w:num>
   <w:num w:numId="3">
     <w:abstractNumId w:val="4"/>
@@ -5242,10 +5493,10 @@
     <w:abstractNumId w:val="1"/>
   </w:num>
   <w:num w:numId="5">
-    <w:abstractNumId w:val="10"/>
+    <w:abstractNumId w:val="11"/>
   </w:num>
   <w:num w:numId="6">
-    <w:abstractNumId w:val="8"/>
+    <w:abstractNumId w:val="9"/>
   </w:num>
   <w:num w:numId="7">
     <w:abstractNumId w:val="5"/>
@@ -5257,7 +5508,7 @@
     <w:abstractNumId w:val="0"/>
   </w:num>
   <w:num w:numId="10">
-    <w:abstractNumId w:val="13"/>
+    <w:abstractNumId w:val="16"/>
   </w:num>
   <w:num w:numId="11">
     <w:abstractNumId w:val="2"/>
@@ -5266,10 +5517,19 @@
     <w:abstractNumId w:val="6"/>
   </w:num>
   <w:num w:numId="13">
-    <w:abstractNumId w:val="11"/>
+    <w:abstractNumId w:val="12"/>
   </w:num>
   <w:num w:numId="14">
     <w:abstractNumId w:val="3"/>
+  </w:num>
+  <w:num w:numId="15">
+    <w:abstractNumId w:val="14"/>
+  </w:num>
+  <w:num w:numId="16">
+    <w:abstractNumId w:val="8"/>
+  </w:num>
+  <w:num w:numId="17">
+    <w:abstractNumId w:val="15"/>
   </w:num>
 </w:numbering>
 </file>
@@ -6089,7 +6349,7 @@
 </file>
 
 <file path=customXml/itemProps1.xml><?xml version="1.0" encoding="utf-8"?>
-<ds:datastoreItem xmlns:ds="http://schemas.openxmlformats.org/officeDocument/2006/customXml" ds:itemID="{B7067150-0E66-4796-BDF5-1E2480F64073}">
+<ds:datastoreItem xmlns:ds="http://schemas.openxmlformats.org/officeDocument/2006/customXml" ds:itemID="{74F3D8E9-8128-4D0B-8A8F-E939F483D03B}">
   <ds:schemaRefs>
     <ds:schemaRef ds:uri="http://schemas.openxmlformats.org/officeDocument/2006/bibliography"/>
   </ds:schemaRefs>

</xml_diff>

<commit_message>
Poprawienie scenariusza przydzielenie grafiku
</commit_message>
<xml_diff>
--- a/projekt.docx
+++ b/projekt.docx
@@ -2575,8 +2575,6 @@
             <w:r>
               <w:t>3</w:t>
             </w:r>
-            <w:bookmarkStart w:id="0" w:name="_GoBack"/>
-            <w:bookmarkEnd w:id="0"/>
             <w:r>
               <w:t>a.Jeśli dane nie są prawidłowe, Pracownik biura przekazuje informacje przełożonemu.</w:t>
             </w:r>
@@ -3029,7 +3027,6 @@
               <w:jc w:val="both"/>
             </w:pPr>
             <w:r>
-              <w:lastRenderedPageBreak/>
               <w:t>Główny przepływ zdarzeń</w:t>
             </w:r>
             <w:r>
@@ -3058,7 +3055,7 @@
               <w:jc w:val="both"/>
             </w:pPr>
             <w:r>
-              <w:t>Kierownik ustala grafik pracy dla swoich pracowników.</w:t>
+              <w:t>Kierownik loguje się do systemu</w:t>
             </w:r>
           </w:p>
           <w:p>
@@ -3071,7 +3068,24 @@
               <w:jc w:val="both"/>
             </w:pPr>
             <w:r>
-              <w:t>Kierownik przydziela grafik pracy swoim pracownikom.</w:t>
+              <w:t xml:space="preserve">Kierownik </w:t>
+            </w:r>
+            <w:r>
+              <w:t>wybiera w systemie pracownika, któremu chce przyznać grafik</w:t>
+            </w:r>
+          </w:p>
+          <w:p>
+            <w:pPr>
+              <w:pStyle w:val="ListParagraph"/>
+              <w:numPr>
+                <w:ilvl w:val="0"/>
+                <w:numId w:val="12"/>
+              </w:numPr>
+              <w:jc w:val="both"/>
+            </w:pPr>
+            <w:r>
+              <w:lastRenderedPageBreak/>
+              <w:t>Kierownik przyznaje pracownikowi odpowiednią zmianę</w:t>
             </w:r>
           </w:p>
         </w:tc>
@@ -3096,6 +3110,7 @@
               <w:jc w:val="both"/>
             </w:pPr>
             <w:r>
+              <w:lastRenderedPageBreak/>
               <w:t>Alternatywny przepływ zdarzeń</w:t>
             </w:r>
           </w:p>
@@ -3116,8 +3131,10 @@
               <w:jc w:val="both"/>
             </w:pPr>
             <w:r>
-              <w:t>Brak.</w:t>
-            </w:r>
+              <w:t>1a. W przypadku błędnego loginu lub hasła system nie pozwala się zalogować</w:t>
+            </w:r>
+            <w:bookmarkStart w:id="0" w:name="_GoBack"/>
+            <w:bookmarkEnd w:id="0"/>
           </w:p>
         </w:tc>
       </w:tr>
@@ -3161,7 +3178,7 @@
               <w:jc w:val="both"/>
             </w:pPr>
             <w:r>
-              <w:t>Brak.</w:t>
+              <w:t>Uprawnienia kierownika</w:t>
             </w:r>
           </w:p>
         </w:tc>
@@ -6349,7 +6366,7 @@
 </file>
 
 <file path=customXml/itemProps1.xml><?xml version="1.0" encoding="utf-8"?>
-<ds:datastoreItem xmlns:ds="http://schemas.openxmlformats.org/officeDocument/2006/customXml" ds:itemID="{74F3D8E9-8128-4D0B-8A8F-E939F483D03B}">
+<ds:datastoreItem xmlns:ds="http://schemas.openxmlformats.org/officeDocument/2006/customXml" ds:itemID="{392EBCC6-B192-4408-9ED7-0CFDFD6AAAAB}">
   <ds:schemaRefs>
     <ds:schemaRef ds:uri="http://schemas.openxmlformats.org/officeDocument/2006/bibliography"/>
   </ds:schemaRefs>

</xml_diff>

<commit_message>
Poprawienie scenariusza wyswietlenie grafiku pracy
</commit_message>
<xml_diff>
--- a/projekt.docx
+++ b/projekt.docx
@@ -3133,8 +3133,6 @@
             <w:r>
               <w:t>1a. W przypadku błędnego loginu lub hasła system nie pozwala się zalogować</w:t>
             </w:r>
-            <w:bookmarkStart w:id="0" w:name="_GoBack"/>
-            <w:bookmarkEnd w:id="0"/>
           </w:p>
         </w:tc>
       </w:tr>
@@ -3588,7 +3586,10 @@
               <w:jc w:val="both"/>
             </w:pPr>
             <w:r>
-              <w:t>Pracownik wyszukuje swój grafik pracy</w:t>
+              <w:t>Pracownik</w:t>
+            </w:r>
+            <w:r>
+              <w:t xml:space="preserve"> loguje się do systemu</w:t>
             </w:r>
           </w:p>
           <w:p>
@@ -3630,6 +3631,7 @@
               </w:tabs>
               <w:jc w:val="both"/>
             </w:pPr>
+            <w:bookmarkStart w:id="0" w:name="_GoBack" w:colFirst="1" w:colLast="1"/>
             <w:r>
               <w:t>Alternatywny przepływ zdarzeń</w:t>
             </w:r>
@@ -3651,14 +3653,12 @@
               <w:jc w:val="both"/>
             </w:pPr>
             <w:r>
-              <w:t xml:space="preserve">1a. Jeżeli </w:t>
-            </w:r>
-            <w:r>
-              <w:t>grafik pracy pracownika nie został, przydzielony zgłasza to swojemu przełożonemu.</w:t>
+              <w:t>1a. W przypadku błędnego loginu lub hasła system nie pozwala się zalogować</w:t>
             </w:r>
           </w:p>
         </w:tc>
       </w:tr>
+      <w:bookmarkEnd w:id="0"/>
       <w:tr>
         <w:tc>
           <w:tcPr>
@@ -6366,7 +6366,7 @@
 </file>
 
 <file path=customXml/itemProps1.xml><?xml version="1.0" encoding="utf-8"?>
-<ds:datastoreItem xmlns:ds="http://schemas.openxmlformats.org/officeDocument/2006/customXml" ds:itemID="{392EBCC6-B192-4408-9ED7-0CFDFD6AAAAB}">
+<ds:datastoreItem xmlns:ds="http://schemas.openxmlformats.org/officeDocument/2006/customXml" ds:itemID="{7EB9D4FF-6446-4695-B562-744691FDE820}">
   <ds:schemaRefs>
     <ds:schemaRef ds:uri="http://schemas.openxmlformats.org/officeDocument/2006/bibliography"/>
   </ds:schemaRefs>

</xml_diff>

<commit_message>
Poprawienie scenariuszy żeby nie uwzględniało logowania
</commit_message>
<xml_diff>
--- a/projekt.docx
+++ b/projekt.docx
@@ -2688,26 +2688,11 @@
         <w:jc w:val="both"/>
       </w:pPr>
     </w:p>
-    <w:p>
-      <w:pPr>
-        <w:jc w:val="both"/>
-      </w:pPr>
-    </w:p>
-    <w:p>
-      <w:pPr>
-        <w:jc w:val="both"/>
-      </w:pPr>
-    </w:p>
-    <w:p>
-      <w:pPr>
-        <w:jc w:val="both"/>
-      </w:pPr>
-    </w:p>
     <w:tbl>
       <w:tblPr>
         <w:tblStyle w:val="TableGrid"/>
-        <w:tblpPr w:leftFromText="141" w:rightFromText="141" w:vertAnchor="page" w:horzAnchor="margin" w:tblpY="12817"/>
         <w:tblW w:w="0" w:type="auto"/>
+        <w:jc w:val="center"/>
         <w:tblInd w:w="0" w:type="dxa"/>
         <w:tblLook w:val="04A0" w:firstRow="1" w:lastRow="0" w:firstColumn="1" w:lastColumn="0" w:noHBand="0" w:noVBand="1"/>
       </w:tblPr>
@@ -2716,6 +2701,9 @@
         <w:gridCol w:w="4531"/>
       </w:tblGrid>
       <w:tr>
+        <w:trPr>
+          <w:jc w:val="center"/>
+        </w:trPr>
         <w:tc>
           <w:tcPr>
             <w:tcW w:w="4531" w:type="dxa"/>
@@ -2732,7 +2720,6 @@
               <w:jc w:val="both"/>
             </w:pPr>
             <w:r>
-              <w:lastRenderedPageBreak/>
               <w:t>Nazwa</w:t>
             </w:r>
           </w:p>
@@ -2759,6 +2746,9 @@
         </w:tc>
       </w:tr>
       <w:tr>
+        <w:trPr>
+          <w:jc w:val="center"/>
+        </w:trPr>
         <w:tc>
           <w:tcPr>
             <w:tcW w:w="4531" w:type="dxa"/>
@@ -2801,6 +2791,9 @@
         </w:tc>
       </w:tr>
       <w:tr>
+        <w:trPr>
+          <w:jc w:val="center"/>
+        </w:trPr>
         <w:tc>
           <w:tcPr>
             <w:tcW w:w="4531" w:type="dxa"/>
@@ -2843,6 +2836,9 @@
         </w:tc>
       </w:tr>
       <w:tr>
+        <w:trPr>
+          <w:jc w:val="center"/>
+        </w:trPr>
         <w:tc>
           <w:tcPr>
             <w:tcW w:w="4531" w:type="dxa"/>
@@ -2885,6 +2881,9 @@
         </w:tc>
       </w:tr>
       <w:tr>
+        <w:trPr>
+          <w:jc w:val="center"/>
+        </w:trPr>
         <w:tc>
           <w:tcPr>
             <w:tcW w:w="4531" w:type="dxa"/>
@@ -2924,6 +2923,9 @@
         </w:tc>
       </w:tr>
       <w:tr>
+        <w:trPr>
+          <w:jc w:val="center"/>
+        </w:trPr>
         <w:tc>
           <w:tcPr>
             <w:tcW w:w="4531" w:type="dxa"/>
@@ -2966,6 +2968,9 @@
         </w:tc>
       </w:tr>
       <w:tr>
+        <w:trPr>
+          <w:jc w:val="center"/>
+        </w:trPr>
         <w:tc>
           <w:tcPr>
             <w:tcW w:w="4531" w:type="dxa"/>
@@ -3008,6 +3013,10 @@
         </w:tc>
       </w:tr>
       <w:tr>
+        <w:trPr>
+          <w:cantSplit/>
+          <w:jc w:val="center"/>
+        </w:trPr>
         <w:tc>
           <w:tcPr>
             <w:tcW w:w="4531" w:type="dxa"/>
@@ -3027,7 +3036,13 @@
               <w:jc w:val="both"/>
             </w:pPr>
             <w:r>
-              <w:t>Główny przepływ zdarzeń</w:t>
+              <w:lastRenderedPageBreak/>
+              <w:t>Główny przep</w:t>
+            </w:r>
+            <w:bookmarkStart w:id="0" w:name="_GoBack"/>
+            <w:bookmarkEnd w:id="0"/>
+            <w:r>
+              <w:t>ływ zdarzeń</w:t>
             </w:r>
             <w:r>
               <w:tab/>
@@ -3045,6 +3060,11 @@
             </w:tcBorders>
             <w:hideMark/>
           </w:tcPr>
+          <w:p>
+            <w:pPr>
+              <w:jc w:val="both"/>
+            </w:pPr>
+          </w:p>
           <w:p>
             <w:pPr>
               <w:pStyle w:val="ListParagraph"/>
@@ -3055,7 +3075,10 @@
               <w:jc w:val="both"/>
             </w:pPr>
             <w:r>
-              <w:t>Kierownik loguje się do systemu</w:t>
+              <w:t xml:space="preserve">Kierownik </w:t>
+            </w:r>
+            <w:r>
+              <w:t>wybiera w systemie pracownika, któremu chce przyznać grafik</w:t>
             </w:r>
           </w:p>
           <w:p>
@@ -3068,29 +3091,15 @@
               <w:jc w:val="both"/>
             </w:pPr>
             <w:r>
-              <w:t xml:space="preserve">Kierownik </w:t>
-            </w:r>
-            <w:r>
-              <w:t>wybiera w systemie pracownika, któremu chce przyznać grafik</w:t>
-            </w:r>
-          </w:p>
-          <w:p>
-            <w:pPr>
-              <w:pStyle w:val="ListParagraph"/>
-              <w:numPr>
-                <w:ilvl w:val="0"/>
-                <w:numId w:val="12"/>
-              </w:numPr>
-              <w:jc w:val="both"/>
-            </w:pPr>
-            <w:r>
-              <w:lastRenderedPageBreak/>
               <w:t>Kierownik przyznaje pracownikowi odpowiednią zmianę</w:t>
             </w:r>
           </w:p>
         </w:tc>
       </w:tr>
       <w:tr>
+        <w:trPr>
+          <w:jc w:val="center"/>
+        </w:trPr>
         <w:tc>
           <w:tcPr>
             <w:tcW w:w="4531" w:type="dxa"/>
@@ -3110,7 +3119,6 @@
               <w:jc w:val="both"/>
             </w:pPr>
             <w:r>
-              <w:lastRenderedPageBreak/>
               <w:t>Alternatywny przepływ zdarzeń</w:t>
             </w:r>
           </w:p>
@@ -3137,6 +3145,9 @@
         </w:tc>
       </w:tr>
       <w:tr>
+        <w:trPr>
+          <w:jc w:val="center"/>
+        </w:trPr>
         <w:tc>
           <w:tcPr>
             <w:tcW w:w="4531" w:type="dxa"/>
@@ -3182,6 +3193,9 @@
         </w:tc>
       </w:tr>
       <w:tr>
+        <w:trPr>
+          <w:jc w:val="center"/>
+        </w:trPr>
         <w:tc>
           <w:tcPr>
             <w:tcW w:w="4531" w:type="dxa"/>
@@ -3631,7 +3645,6 @@
               </w:tabs>
               <w:jc w:val="both"/>
             </w:pPr>
-            <w:bookmarkStart w:id="0" w:name="_GoBack" w:colFirst="1" w:colLast="1"/>
             <w:r>
               <w:t>Alternatywny przepływ zdarzeń</w:t>
             </w:r>
@@ -3658,7 +3671,6 @@
           </w:p>
         </w:tc>
       </w:tr>
-      <w:bookmarkEnd w:id="0"/>
       <w:tr>
         <w:tc>
           <w:tcPr>
@@ -6366,7 +6378,7 @@
 </file>
 
 <file path=customXml/itemProps1.xml><?xml version="1.0" encoding="utf-8"?>
-<ds:datastoreItem xmlns:ds="http://schemas.openxmlformats.org/officeDocument/2006/customXml" ds:itemID="{7EB9D4FF-6446-4695-B562-744691FDE820}">
+<ds:datastoreItem xmlns:ds="http://schemas.openxmlformats.org/officeDocument/2006/customXml" ds:itemID="{8594F58A-99AC-4D2B-9F93-2D803EC75342}">
   <ds:schemaRefs>
     <ds:schemaRef ds:uri="http://schemas.openxmlformats.org/officeDocument/2006/bibliography"/>
   </ds:schemaRefs>

</xml_diff>

<commit_message>
poprawka scenariuszy dla ekranów
</commit_message>
<xml_diff>
--- a/projekt.docx
+++ b/projekt.docx
@@ -1763,16 +1763,7 @@
         </w:numPr>
       </w:pPr>
       <w:r>
-        <w:t xml:space="preserve">Klientka Iwona Czereśnia wysłała email do prezesa Jana Pastucha z zleceniem o zorganizowanie wystawy podając szczegóły(wystawa </w:t>
-      </w:r>
-      <w:r>
-        <w:t>psów</w:t>
-      </w:r>
-      <w:r>
-        <w:t xml:space="preserve">, </w:t>
-      </w:r>
-      <w:r>
-        <w:t>16 uczestników,3 sędziów, nagrody za miejsce: 1.50kg karmy i voucher do spa dla zwierząt, 2.25kg karmy, 3.15kg karmy,4-8.5kg karmy).</w:t>
+        <w:t>Kierownik Adam Jasny chce przydzielić pracownikowi biura Krzysztofowi Kowalskiemu grafik pracy na dnia 15.04.2020r.</w:t>
       </w:r>
     </w:p>
     <w:p>
@@ -1830,7 +1821,7 @@
         <w:rPr>
           <w:color w:val="C00000"/>
         </w:rPr>
-        <w:t>Ekran główny Pracownika biurowego</w:t>
+        <w:t>Ekran z opcjami wystaw</w:t>
       </w:r>
     </w:p>
     <w:p>
@@ -1842,7 +1833,10 @@
         </w:rPr>
       </w:pPr>
       <w:r>
-        <w:t>1. Pracownik biurowy wybiera opcję dotyczącą wystaw</w:t>
+        <w:t>1</w:t>
+      </w:r>
+      <w:r>
+        <w:t>. Pracownik biurowy wybiera opcję archiwizacji wystaw</w:t>
       </w:r>
     </w:p>
     <w:p>
@@ -1858,7 +1852,7 @@
         <w:rPr>
           <w:color w:val="C00000"/>
         </w:rPr>
-        <w:t>Ekran z opcjami wystaw</w:t>
+        <w:t>Ekran z wybraną opcją archiwizacji</w:t>
       </w:r>
     </w:p>
     <w:p>
@@ -1870,7 +1864,10 @@
         </w:rPr>
       </w:pPr>
       <w:r>
-        <w:t>2. Pracownik biurowy wybiera opcję archiwizacji wystaw</w:t>
+        <w:t>2</w:t>
+      </w:r>
+      <w:r>
+        <w:t>. Pracownik biurowy wpisuje podane przez kierownika wcześniej dane</w:t>
       </w:r>
     </w:p>
     <w:p>
@@ -1886,7 +1883,7 @@
         <w:rPr>
           <w:color w:val="C00000"/>
         </w:rPr>
-        <w:t>Ekran z wybraną opcją archiwizacji</w:t>
+        <w:t>Ekran pokazujący że wykonana czynność została przyjęta/zatwierdzona</w:t>
       </w:r>
     </w:p>
     <w:p>
@@ -1898,7 +1895,10 @@
         </w:rPr>
       </w:pPr>
       <w:r>
-        <w:t>3. Pracownik biurowy wpisuje podane przez kierownika wcześniej dane</w:t>
+        <w:t>3</w:t>
+      </w:r>
+      <w:r>
+        <w:t>. System potwierdza</w:t>
       </w:r>
     </w:p>
     <w:p>
@@ -1907,15 +1907,10 @@
         <w:ind w:left="708"/>
         <w:rPr>
           <w:rFonts w:hint="eastAsia"/>
-          <w:color w:val="C00000"/>
-        </w:rPr>
-      </w:pPr>
-      <w:r>
-        <w:rPr>
-          <w:color w:val="C00000"/>
-        </w:rPr>
-        <w:t>Ekran z miejscami na wpisanie danych</w:t>
-      </w:r>
+        </w:rPr>
+      </w:pPr>
+      <w:bookmarkStart w:id="0" w:name="_GoBack"/>
+      <w:bookmarkEnd w:id="0"/>
     </w:p>
     <w:p>
       <w:pPr>
@@ -1926,7 +1921,7 @@
         </w:rPr>
       </w:pPr>
       <w:r>
-        <w:t>4. Pracownik biurowy sprawdza poprawność danych</w:t>
+        <w:t>Scenariusz do zadania 2:</w:t>
       </w:r>
     </w:p>
     <w:p>
@@ -1935,72 +1930,77 @@
         <w:ind w:left="708"/>
         <w:rPr>
           <w:rFonts w:hint="eastAsia"/>
-          <w:color w:val="C00000"/>
-        </w:rPr>
-      </w:pPr>
-      <w:r>
-        <w:rPr>
-          <w:color w:val="C00000"/>
-        </w:rPr>
-        <w:lastRenderedPageBreak/>
-        <w:t>Ekran taki sam jak w pkt 3 tylko uzupełniony</w:t>
-      </w:r>
+        </w:rPr>
+      </w:pPr>
     </w:p>
     <w:p>
       <w:pPr>
         <w:pStyle w:val="Standard"/>
         <w:ind w:left="708"/>
-        <w:rPr>
-          <w:rFonts w:hint="eastAsia"/>
-        </w:rPr>
-      </w:pPr>
-      <w:r>
-        <w:t>5. Pracownik biurowy zapisuje wystawę jako zarchiwizowaną</w:t>
+      </w:pPr>
+      <w:r>
+        <w:t xml:space="preserve">Ustalamy, że </w:t>
+      </w:r>
+      <w:r>
+        <w:t>Kierownik jest zalogowany</w:t>
       </w:r>
     </w:p>
     <w:p>
       <w:pPr>
         <w:pStyle w:val="Standard"/>
         <w:ind w:left="708"/>
-        <w:rPr>
-          <w:rFonts w:hint="eastAsia"/>
-          <w:color w:val="C00000"/>
-        </w:rPr>
-      </w:pPr>
-      <w:r>
-        <w:rPr>
-          <w:color w:val="C00000"/>
-        </w:rPr>
-        <w:t>Ekran pokazujący że wykonana czynność została przyjęta/zatwierdzona</w:t>
+      </w:pPr>
+      <w:r>
+        <w:lastRenderedPageBreak/>
+        <w:t>1.Kierownik wybiera opcję ustal grafik</w:t>
+      </w:r>
+      <w:r>
+        <w:t xml:space="preserve"> – </w:t>
+      </w:r>
+      <w:r>
+        <w:rPr>
+          <w:color w:val="FF0000"/>
+        </w:rPr>
+        <w:t>ekran główny</w:t>
       </w:r>
     </w:p>
     <w:p>
       <w:pPr>
         <w:pStyle w:val="Standard"/>
         <w:ind w:left="708"/>
-        <w:rPr>
-          <w:rFonts w:hint="eastAsia"/>
-        </w:rPr>
-      </w:pPr>
-      <w:r>
-        <w:t>6. System potwierdza</w:t>
+      </w:pPr>
+      <w:r>
+        <w:t>2.Kierownik uzupełnia formularz(wybiera pracownika i datę zmiany)</w:t>
+      </w:r>
+      <w:r>
+        <w:t xml:space="preserve"> – </w:t>
+      </w:r>
+      <w:r>
+        <w:rPr>
+          <w:color w:val="FF0000"/>
+        </w:rPr>
+        <w:t>formularz</w:t>
       </w:r>
     </w:p>
     <w:p>
       <w:pPr>
         <w:pStyle w:val="Standard"/>
         <w:ind w:left="708"/>
-        <w:rPr>
-          <w:rFonts w:hint="eastAsia"/>
-          <w:color w:val="C00000"/>
-        </w:rPr>
-      </w:pPr>
-      <w:r>
-        <w:rPr>
-          <w:color w:val="C00000"/>
-        </w:rPr>
-        <w:t>Ekran z potwierdzeniem</w:t>
-      </w:r>
+      </w:pPr>
+      <w:r>
+        <w:t xml:space="preserve">3. system potwierdza - </w:t>
+      </w:r>
+      <w:r>
+        <w:rPr>
+          <w:color w:val="FF0000"/>
+        </w:rPr>
+        <w:t>ekran zatwierdzający</w:t>
+      </w:r>
+    </w:p>
+    <w:p>
+      <w:pPr>
+        <w:pStyle w:val="Standard"/>
+      </w:pPr>
     </w:p>
     <w:p>
       <w:pPr>
@@ -2010,9 +2010,6 @@
           <w:rFonts w:hint="eastAsia"/>
         </w:rPr>
       </w:pPr>
-      <w:r>
-        <w:t>7. Pracownik wraca do ekranu głównego</w:t>
-      </w:r>
     </w:p>
     <w:p>
       <w:pPr>
@@ -2022,441 +2019,6 @@
           <w:rFonts w:hint="eastAsia"/>
         </w:rPr>
       </w:pPr>
-    </w:p>
-    <w:p>
-      <w:pPr>
-        <w:pStyle w:val="Standard"/>
-        <w:ind w:left="708"/>
-        <w:rPr>
-          <w:rFonts w:hint="eastAsia"/>
-        </w:rPr>
-      </w:pPr>
-      <w:r>
-        <w:t>Scenariusz do zadania 2:</w:t>
-      </w:r>
-    </w:p>
-    <w:p>
-      <w:pPr>
-        <w:pStyle w:val="Standard"/>
-        <w:ind w:left="708"/>
-        <w:rPr>
-          <w:rFonts w:hint="eastAsia"/>
-        </w:rPr>
-      </w:pPr>
-    </w:p>
-    <w:p>
-      <w:pPr>
-        <w:pStyle w:val="Standard"/>
-        <w:ind w:left="708"/>
-        <w:rPr>
-          <w:rFonts w:hint="eastAsia"/>
-        </w:rPr>
-      </w:pPr>
-      <w:r>
-        <w:t>Ustalamy, że Klient oraz Prezes są zalogowani:</w:t>
-      </w:r>
-    </w:p>
-    <w:p>
-      <w:pPr>
-        <w:pStyle w:val="Standard"/>
-        <w:ind w:left="708"/>
-        <w:rPr>
-          <w:rFonts w:hint="eastAsia"/>
-        </w:rPr>
-      </w:pPr>
-    </w:p>
-    <w:p>
-      <w:pPr>
-        <w:pStyle w:val="Standard"/>
-        <w:ind w:left="708"/>
-        <w:rPr>
-          <w:rFonts w:hint="eastAsia"/>
-          <w:color w:val="C00000"/>
-        </w:rPr>
-      </w:pPr>
-      <w:r>
-        <w:rPr>
-          <w:color w:val="C00000"/>
-        </w:rPr>
-        <w:t>Ekran główny Klienta</w:t>
-      </w:r>
-    </w:p>
-    <w:p>
-      <w:pPr>
-        <w:pStyle w:val="Standard"/>
-        <w:ind w:left="708"/>
-        <w:rPr>
-          <w:rFonts w:hint="eastAsia"/>
-        </w:rPr>
-      </w:pPr>
-      <w:r>
-        <w:t>1a. Klient wybiera opcję dotyczącą wystaw</w:t>
-      </w:r>
-    </w:p>
-    <w:p>
-      <w:pPr>
-        <w:pStyle w:val="Standard"/>
-        <w:ind w:left="708"/>
-        <w:rPr>
-          <w:rFonts w:hint="eastAsia"/>
-          <w:color w:val="C00000"/>
-        </w:rPr>
-      </w:pPr>
-      <w:r>
-        <w:rPr>
-          <w:color w:val="C00000"/>
-        </w:rPr>
-        <w:t>Ekran z opcjami wystaw</w:t>
-      </w:r>
-    </w:p>
-    <w:p>
-      <w:pPr>
-        <w:pStyle w:val="Standard"/>
-        <w:ind w:left="708"/>
-        <w:rPr>
-          <w:rFonts w:hint="eastAsia"/>
-        </w:rPr>
-      </w:pPr>
-      <w:r>
-        <w:t>2a. Klient wybiera opcję zgłoszenia wystawy do zorganizowania</w:t>
-      </w:r>
-    </w:p>
-    <w:p>
-      <w:pPr>
-        <w:pStyle w:val="Standard"/>
-        <w:ind w:left="708"/>
-        <w:rPr>
-          <w:rFonts w:hint="eastAsia"/>
-        </w:rPr>
-      </w:pPr>
-      <w:r>
-        <w:rPr>
-          <w:color w:val="C00000"/>
-        </w:rPr>
-        <w:t>Ekran zgłoszenia wystawy do zorganizowania</w:t>
-      </w:r>
-    </w:p>
-    <w:p>
-      <w:pPr>
-        <w:pStyle w:val="Standard"/>
-        <w:ind w:left="708"/>
-        <w:rPr>
-          <w:rFonts w:hint="eastAsia"/>
-        </w:rPr>
-      </w:pPr>
-      <w:r>
-        <w:t>3a. Klient wysyła e-mail z danymi dotyczącymi wystawy do Prezesa</w:t>
-      </w:r>
-    </w:p>
-    <w:p>
-      <w:pPr>
-        <w:pStyle w:val="Standard"/>
-        <w:ind w:left="708"/>
-        <w:rPr>
-          <w:rFonts w:hint="eastAsia"/>
-        </w:rPr>
-      </w:pPr>
-      <w:r>
-        <w:rPr>
-          <w:color w:val="C00000"/>
-        </w:rPr>
-        <w:t>Ekran z wiadomością e-mail</w:t>
-      </w:r>
-    </w:p>
-    <w:p>
-      <w:pPr>
-        <w:pStyle w:val="Standard"/>
-        <w:ind w:left="708"/>
-        <w:rPr>
-          <w:rFonts w:hint="eastAsia"/>
-        </w:rPr>
-      </w:pPr>
-      <w:r>
-        <w:t>4a. System potwierdza</w:t>
-      </w:r>
-    </w:p>
-    <w:p>
-      <w:pPr>
-        <w:pStyle w:val="Standard"/>
-        <w:ind w:left="708"/>
-        <w:rPr>
-          <w:rFonts w:hint="eastAsia"/>
-        </w:rPr>
-      </w:pPr>
-      <w:r>
-        <w:rPr>
-          <w:color w:val="C00000"/>
-        </w:rPr>
-        <w:t>Ekran z potwierdzeniem</w:t>
-      </w:r>
-      <w:r>
-        <w:t xml:space="preserve"> </w:t>
-      </w:r>
-    </w:p>
-    <w:p>
-      <w:pPr>
-        <w:pStyle w:val="Standard"/>
-        <w:ind w:left="708"/>
-        <w:rPr>
-          <w:rFonts w:hint="eastAsia"/>
-        </w:rPr>
-      </w:pPr>
-      <w:r>
-        <w:t>95a. Klient powraca do ekranu głównego</w:t>
-      </w:r>
-    </w:p>
-    <w:p>
-      <w:pPr>
-        <w:pStyle w:val="Standard"/>
-        <w:ind w:left="708"/>
-        <w:rPr>
-          <w:rFonts w:hint="eastAsia"/>
-        </w:rPr>
-      </w:pPr>
-    </w:p>
-    <w:p>
-      <w:pPr>
-        <w:pStyle w:val="Standard"/>
-        <w:ind w:left="708"/>
-        <w:rPr>
-          <w:rFonts w:hint="eastAsia"/>
-        </w:rPr>
-      </w:pPr>
-      <w:r>
-        <w:rPr>
-          <w:color w:val="C00000"/>
-        </w:rPr>
-        <w:t>Ekran główny Prezesa</w:t>
-      </w:r>
-    </w:p>
-    <w:p>
-      <w:pPr>
-        <w:pStyle w:val="Standard"/>
-        <w:ind w:left="708"/>
-        <w:rPr>
-          <w:rFonts w:hint="eastAsia"/>
-        </w:rPr>
-      </w:pPr>
-      <w:r>
-        <w:t>1b. Prezes wybiera opcję przeglądania wiadomości</w:t>
-      </w:r>
-    </w:p>
-    <w:p>
-      <w:pPr>
-        <w:pStyle w:val="Standard"/>
-        <w:ind w:left="708"/>
-        <w:rPr>
-          <w:rFonts w:hint="eastAsia"/>
-        </w:rPr>
-      </w:pPr>
-      <w:r>
-        <w:rPr>
-          <w:color w:val="C00000"/>
-        </w:rPr>
-        <w:t>Ekran przeglądania wiadomości</w:t>
-      </w:r>
-    </w:p>
-    <w:p>
-      <w:pPr>
-        <w:pStyle w:val="Standard"/>
-        <w:ind w:left="708"/>
-        <w:rPr>
-          <w:rFonts w:hint="eastAsia"/>
-        </w:rPr>
-      </w:pPr>
-      <w:r>
-        <w:t>2b. Prezes otwiera e-mail od Klient</w:t>
-      </w:r>
-    </w:p>
-    <w:p>
-      <w:pPr>
-        <w:pStyle w:val="Standard"/>
-        <w:ind w:left="708"/>
-        <w:rPr>
-          <w:rFonts w:hint="eastAsia"/>
-        </w:rPr>
-      </w:pPr>
-      <w:r>
-        <w:rPr>
-          <w:color w:val="C00000"/>
-        </w:rPr>
-        <w:t>Ekran z wyświetloną zawartością e-maila</w:t>
-      </w:r>
-    </w:p>
-    <w:p>
-      <w:pPr>
-        <w:pStyle w:val="Standard"/>
-        <w:ind w:left="708"/>
-        <w:rPr>
-          <w:rFonts w:hint="eastAsia"/>
-        </w:rPr>
-      </w:pPr>
-      <w:r>
-        <w:t>3b. Prezes wraca do ekranu głównego</w:t>
-      </w:r>
-    </w:p>
-    <w:p>
-      <w:pPr>
-        <w:pStyle w:val="Standard"/>
-        <w:ind w:left="708"/>
-        <w:rPr>
-          <w:rFonts w:hint="eastAsia"/>
-        </w:rPr>
-      </w:pPr>
-      <w:r>
-        <w:rPr>
-          <w:color w:val="C00000"/>
-        </w:rPr>
-        <w:t>Ekran główny Prezesa</w:t>
-      </w:r>
-    </w:p>
-    <w:p>
-      <w:pPr>
-        <w:pStyle w:val="Standard"/>
-        <w:ind w:left="708"/>
-        <w:rPr>
-          <w:rFonts w:hint="eastAsia"/>
-        </w:rPr>
-      </w:pPr>
-      <w:r>
-        <w:t>4b. Prezes wybiera opcję dotyczącą wystaw</w:t>
-      </w:r>
-    </w:p>
-    <w:p>
-      <w:pPr>
-        <w:pStyle w:val="Standard"/>
-        <w:ind w:left="708"/>
-        <w:rPr>
-          <w:rFonts w:hint="eastAsia"/>
-        </w:rPr>
-      </w:pPr>
-      <w:r>
-        <w:rPr>
-          <w:color w:val="C00000"/>
-        </w:rPr>
-        <w:t>Ekran z opcjami wystaw</w:t>
-      </w:r>
-    </w:p>
-    <w:p>
-      <w:pPr>
-        <w:pStyle w:val="Standard"/>
-        <w:ind w:left="708"/>
-        <w:rPr>
-          <w:rFonts w:hint="eastAsia"/>
-        </w:rPr>
-      </w:pPr>
-      <w:r>
-        <w:t>5b. Prezes wybiera opcję dotyczącą zorganizowania wystawy</w:t>
-      </w:r>
-    </w:p>
-    <w:p>
-      <w:pPr>
-        <w:pStyle w:val="Standard"/>
-        <w:ind w:left="708"/>
-        <w:rPr>
-          <w:rFonts w:hint="eastAsia"/>
-        </w:rPr>
-      </w:pPr>
-      <w:r>
-        <w:rPr>
-          <w:color w:val="C00000"/>
-        </w:rPr>
-        <w:t>Ekran z wybraną opcją zorganizowania wystawy</w:t>
-      </w:r>
-    </w:p>
-    <w:p>
-      <w:pPr>
-        <w:pStyle w:val="Standard"/>
-        <w:ind w:left="708"/>
-        <w:rPr>
-          <w:rFonts w:hint="eastAsia"/>
-        </w:rPr>
-      </w:pPr>
-      <w:r>
-        <w:t>6b. Prezes wypełnia formularz(w imieniu Klienta) uzyskanymi danymi</w:t>
-      </w:r>
-    </w:p>
-    <w:p>
-      <w:pPr>
-        <w:pStyle w:val="Standard"/>
-        <w:ind w:left="708"/>
-        <w:rPr>
-          <w:rFonts w:hint="eastAsia"/>
-        </w:rPr>
-      </w:pPr>
-      <w:r>
-        <w:rPr>
-          <w:color w:val="C00000"/>
-        </w:rPr>
-        <w:t>Ekran główny Klienta</w:t>
-      </w:r>
-    </w:p>
-    <w:p>
-      <w:pPr>
-        <w:pStyle w:val="Standard"/>
-        <w:ind w:left="708"/>
-        <w:rPr>
-          <w:rFonts w:hint="eastAsia"/>
-        </w:rPr>
-      </w:pPr>
-      <w:r>
-        <w:t>7b. Prezes wysyła formularz do realizacji</w:t>
-      </w:r>
-    </w:p>
-    <w:p>
-      <w:pPr>
-        <w:pStyle w:val="Standard"/>
-        <w:ind w:left="708"/>
-        <w:rPr>
-          <w:rFonts w:hint="eastAsia"/>
-        </w:rPr>
-      </w:pPr>
-      <w:r>
-        <w:rPr>
-          <w:color w:val="C00000"/>
-        </w:rPr>
-        <w:t>Ekran główny Klienta</w:t>
-      </w:r>
-    </w:p>
-    <w:p>
-      <w:pPr>
-        <w:pStyle w:val="Standard"/>
-        <w:ind w:left="708"/>
-        <w:rPr>
-          <w:rFonts w:hint="eastAsia"/>
-        </w:rPr>
-      </w:pPr>
-      <w:r>
-        <w:t>8b. System potwierdza</w:t>
-      </w:r>
-    </w:p>
-    <w:p>
-      <w:pPr>
-        <w:pStyle w:val="Standard"/>
-        <w:ind w:left="708"/>
-        <w:rPr>
-          <w:rFonts w:hint="eastAsia"/>
-          <w:color w:val="C00000"/>
-        </w:rPr>
-      </w:pPr>
-      <w:r>
-        <w:rPr>
-          <w:color w:val="C00000"/>
-        </w:rPr>
-        <w:t>Ekran z potwierdzeniem</w:t>
-      </w:r>
-    </w:p>
-    <w:p>
-      <w:pPr>
-        <w:pStyle w:val="Standard"/>
-        <w:ind w:left="708"/>
-        <w:rPr>
-          <w:rFonts w:hint="eastAsia"/>
-        </w:rPr>
-      </w:pPr>
-      <w:r>
-        <w:t>9b. Prezes wraca do ekranu głównego</w:t>
-      </w:r>
     </w:p>
     <w:p>
       <w:pPr>
@@ -2830,7 +2392,6 @@
               <w:jc w:val="both"/>
             </w:pPr>
             <w:r>
-              <w:lastRenderedPageBreak/>
               <w:t>Główny przepływ zdarzeń</w:t>
             </w:r>
           </w:p>
@@ -3760,6 +3321,7 @@
               <w:jc w:val="both"/>
             </w:pPr>
             <w:r>
+              <w:lastRenderedPageBreak/>
               <w:t>Typ przypadku użycia</w:t>
             </w:r>
           </w:p>
@@ -4317,7 +3879,6 @@
               <w:jc w:val="both"/>
             </w:pPr>
             <w:r>
-              <w:lastRenderedPageBreak/>
               <w:t>Typ przypadku użycia</w:t>
             </w:r>
           </w:p>
@@ -4388,8 +3949,6 @@
             </w:r>
           </w:p>
         </w:tc>
-        <w:bookmarkStart w:id="0" w:name="_GoBack"/>
-        <w:bookmarkEnd w:id="0"/>
       </w:tr>
       <w:tr>
         <w:trPr>
@@ -7460,7 +7019,7 @@
 </file>
 
 <file path=customXml/itemProps1.xml><?xml version="1.0" encoding="utf-8"?>
-<ds:datastoreItem xmlns:ds="http://schemas.openxmlformats.org/officeDocument/2006/customXml" ds:itemID="{FEF8302D-1A5E-4D0F-B103-3DEF5EC7D148}">
+<ds:datastoreItem xmlns:ds="http://schemas.openxmlformats.org/officeDocument/2006/customXml" ds:itemID="{BAE325BB-AFC8-4253-BB69-7E82D22981CB}">
   <ds:schemaRefs>
     <ds:schemaRef ds:uri="http://schemas.openxmlformats.org/officeDocument/2006/bibliography"/>
   </ds:schemaRefs>

</xml_diff>

<commit_message>
Dodanie FHD i przeniesienie charakterystyki użytkowników
</commit_message>
<xml_diff>
--- a/projekt.docx
+++ b/projekt.docx
@@ -1081,6 +1081,176 @@
       </w:pPr>
       <w:r>
         <w:lastRenderedPageBreak/>
+        <w:t>Diagram FHD</w:t>
+      </w:r>
+    </w:p>
+    <w:p>
+      <w:pPr>
+        <w:pStyle w:val="Heading1"/>
+        <w:jc w:val="center"/>
+      </w:pPr>
+      <w:r>
+        <w:t>:</w:t>
+      </w:r>
+      <w:r>
+        <w:rPr>
+          <w:noProof/>
+        </w:rPr>
+        <w:drawing>
+          <wp:inline distT="0" distB="0" distL="0" distR="0" wp14:anchorId="2900FB9D" wp14:editId="55E5B496">
+            <wp:extent cx="2691771" cy="3781425"/>
+            <wp:effectExtent l="0" t="0" r="0" b="0"/>
+            <wp:docPr id="4" name="Picture 4" descr="A close up of a map&#10;&#10;Description automatically generated"/>
+            <wp:cNvGraphicFramePr>
+              <a:graphicFrameLocks xmlns:a="http://schemas.openxmlformats.org/drawingml/2006/main" noChangeAspect="1"/>
+            </wp:cNvGraphicFramePr>
+            <a:graphic xmlns:a="http://schemas.openxmlformats.org/drawingml/2006/main">
+              <a:graphicData uri="http://schemas.openxmlformats.org/drawingml/2006/picture">
+                <pic:pic xmlns:pic="http://schemas.openxmlformats.org/drawingml/2006/picture">
+                  <pic:nvPicPr>
+                    <pic:cNvPr id="4" name="diagram_fhd.png"/>
+                    <pic:cNvPicPr/>
+                  </pic:nvPicPr>
+                  <pic:blipFill>
+                    <a:blip r:embed="rId6">
+                      <a:extLst>
+                        <a:ext uri="{28A0092B-C50C-407E-A947-70E740481C1C}">
+                          <a14:useLocalDpi xmlns:a14="http://schemas.microsoft.com/office/drawing/2010/main" val="0"/>
+                        </a:ext>
+                      </a:extLst>
+                    </a:blip>
+                    <a:stretch>
+                      <a:fillRect/>
+                    </a:stretch>
+                  </pic:blipFill>
+                  <pic:spPr>
+                    <a:xfrm>
+                      <a:off x="0" y="0"/>
+                      <a:ext cx="2727287" cy="3831318"/>
+                    </a:xfrm>
+                    <a:prstGeom prst="rect">
+                      <a:avLst/>
+                    </a:prstGeom>
+                  </pic:spPr>
+                </pic:pic>
+              </a:graphicData>
+            </a:graphic>
+          </wp:inline>
+        </w:drawing>
+      </w:r>
+    </w:p>
+    <w:p/>
+    <w:p>
+      <w:r>
+        <w:t>Użytkownicy: Prezes, Klient, Kierownik biura, Kierownik placówki, Kierownik ochrony, Pracownik biura, Pracownik biura, Pracownik porządkowy, Pracownik ochrony</w:t>
+      </w:r>
+    </w:p>
+    <w:p>
+      <w:pPr>
+        <w:pStyle w:val="Standard"/>
+        <w:rPr>
+          <w:rFonts w:hint="eastAsia"/>
+        </w:rPr>
+      </w:pPr>
+    </w:p>
+    <w:p>
+      <w:r>
+        <w:rPr>
+          <w:u w:val="single"/>
+        </w:rPr>
+        <w:t>Prezes</w:t>
+      </w:r>
+      <w:r>
+        <w:t>: 40-65 lat, wykształcenie średnie, obycie komputerowe: średnie, znajomość tematyki SI – średnia, język – prosty, j. polski.</w:t>
+      </w:r>
+    </w:p>
+    <w:p>
+      <w:r>
+        <w:rPr>
+          <w:u w:val="single"/>
+        </w:rPr>
+        <w:t>Klient</w:t>
+      </w:r>
+      <w:r>
+        <w:t>: 18-65 lat, wykształcenie podstawowe, obycie komputerowe: średnie, znajomość tematyki SI – średnia,  język – prosty, j. polski.</w:t>
+      </w:r>
+    </w:p>
+    <w:p>
+      <w:r>
+        <w:rPr>
+          <w:u w:val="single"/>
+        </w:rPr>
+        <w:t>Kierownik biura</w:t>
+      </w:r>
+      <w:r>
+        <w:t>: 30-55 lat, wykształcenie średnie, obycie komputerowe: wysokie, znajomość tematyki SI – duża, język – prosty, j. polski.</w:t>
+      </w:r>
+    </w:p>
+    <w:p>
+      <w:r>
+        <w:rPr>
+          <w:u w:val="single"/>
+        </w:rPr>
+        <w:t>Kierownik placówki</w:t>
+      </w:r>
+      <w:r>
+        <w:t>: 30-45 lat, wykształcenie średnie, obycie komputerowe: wysokie, znajomość tematyki SI – duża, język – prosty, j. polski.</w:t>
+      </w:r>
+    </w:p>
+    <w:p>
+      <w:r>
+        <w:rPr>
+          <w:u w:val="single"/>
+        </w:rPr>
+        <w:t>Kierownik ochrony</w:t>
+      </w:r>
+      <w:r>
+        <w:t>: 30-55 lat, wykształcenie średnie, obycie komputerowe: średnie, znajomość tematyki SI – średnia, język – prosty, j. polski.</w:t>
+      </w:r>
+    </w:p>
+    <w:p>
+      <w:r>
+        <w:rPr>
+          <w:u w:val="single"/>
+        </w:rPr>
+        <w:t>Pracownik biura</w:t>
+      </w:r>
+      <w:r>
+        <w:t>: 26-50 lat, wykształcenie średnie, obycie komputerowe: wysokie, znajomość tematyki SI – duża, język – prosty, j. polski.</w:t>
+      </w:r>
+    </w:p>
+    <w:p>
+      <w:r>
+        <w:rPr>
+          <w:u w:val="single"/>
+        </w:rPr>
+        <w:t>Pracownik porządkowy</w:t>
+      </w:r>
+      <w:r>
+        <w:t>: 20-35 lat, wykształcenie podstawowe, obycie komputerowe: niskie, znajomość tematyki SI – mała, język – prosty, j. polski.</w:t>
+      </w:r>
+    </w:p>
+    <w:p>
+      <w:r>
+        <w:rPr>
+          <w:u w:val="single"/>
+        </w:rPr>
+        <w:t>Pracownik ochrony</w:t>
+      </w:r>
+      <w:r>
+        <w:t>: 26-50 lat, wykształcenie podstawowe, obycie komputerowe: niskie, znajomość tematyki SI – mała, język – prosty, j. polski.</w:t>
+      </w:r>
+    </w:p>
+    <w:p>
+      <w:pPr>
+        <w:pStyle w:val="Heading1"/>
+      </w:pPr>
+    </w:p>
+    <w:p>
+      <w:pPr>
+        <w:pStyle w:val="Heading1"/>
+      </w:pPr>
+      <w:r>
         <w:t>Biznesowy diagram przypadków użycia</w:t>
       </w:r>
     </w:p>
@@ -1106,7 +1276,7 @@
                     <pic:cNvPicPr/>
                   </pic:nvPicPr>
                   <pic:blipFill>
-                    <a:blip r:embed="rId6">
+                    <a:blip r:embed="rId7">
                       <a:extLst>
                         <a:ext uri="{28A0092B-C50C-407E-A947-70E740481C1C}">
                           <a14:useLocalDpi xmlns:a14="http://schemas.microsoft.com/office/drawing/2010/main" val="0"/>
@@ -1356,6 +1526,7 @@
         </w:numPr>
       </w:pPr>
       <w:r>
+        <w:lastRenderedPageBreak/>
         <w:t>Ustalanie wytycznych</w:t>
       </w:r>
     </w:p>
@@ -1376,7 +1547,6 @@
         <w:pStyle w:val="Heading1"/>
       </w:pPr>
       <w:r>
-        <w:lastRenderedPageBreak/>
         <w:t>Diagram systemowy</w:t>
       </w:r>
     </w:p>
@@ -1401,7 +1571,7 @@
                     <pic:cNvPicPr/>
                   </pic:nvPicPr>
                   <pic:blipFill>
-                    <a:blip r:embed="rId7">
+                    <a:blip r:embed="rId8">
                       <a:extLst>
                         <a:ext uri="{28A0092B-C50C-407E-A947-70E740481C1C}">
                           <a14:useLocalDpi xmlns:a14="http://schemas.microsoft.com/office/drawing/2010/main" val="0"/>
@@ -1620,122 +1790,10 @@
         </w:numPr>
       </w:pPr>
       <w:r>
+        <w:lastRenderedPageBreak/>
         <w:t>Odczyt planu pracy</w:t>
       </w:r>
     </w:p>
-    <w:p>
-      <w:pPr>
-        <w:pStyle w:val="ListParagraph"/>
-      </w:pPr>
-    </w:p>
-    <w:p>
-      <w:pPr>
-        <w:pStyle w:val="ListParagraph"/>
-      </w:pPr>
-    </w:p>
-    <w:p>
-      <w:r>
-        <w:lastRenderedPageBreak/>
-        <w:t>Użytkownicy: Prezes, Klient, Kierownik biura, Kierownik placówki, Kierownik ochrony, Pracownik biura, Pracownik biura, Pracownik porządkowy, Pracownik ochrony</w:t>
-      </w:r>
-    </w:p>
-    <w:p>
-      <w:pPr>
-        <w:pStyle w:val="Standard"/>
-        <w:rPr>
-          <w:rFonts w:hint="eastAsia"/>
-        </w:rPr>
-      </w:pPr>
-    </w:p>
-    <w:p>
-      <w:r>
-        <w:rPr>
-          <w:u w:val="single"/>
-        </w:rPr>
-        <w:t>Prezes</w:t>
-      </w:r>
-      <w:r>
-        <w:t>: 40-65 lat, wykształcenie średnie, obycie komputerowe: średnie, znajomość tematyki SI – średnia, język – prosty, j. polski.</w:t>
-      </w:r>
-    </w:p>
-    <w:p>
-      <w:r>
-        <w:rPr>
-          <w:u w:val="single"/>
-        </w:rPr>
-        <w:t>Klient</w:t>
-      </w:r>
-      <w:r>
-        <w:t>: 18-65 lat, wykształcenie podstawowe, obycie komputerowe: średnie, znajomość tematyki SI – średnia,  język – prosty, j. polski.</w:t>
-      </w:r>
-    </w:p>
-    <w:p>
-      <w:r>
-        <w:rPr>
-          <w:u w:val="single"/>
-        </w:rPr>
-        <w:t>Kierownik biura</w:t>
-      </w:r>
-      <w:r>
-        <w:t>: 30-55 lat, wykształcenie średnie, obycie komputerowe: wysokie, znajomość tematyki SI – duża, język – prosty, j. polski.</w:t>
-      </w:r>
-    </w:p>
-    <w:p>
-      <w:r>
-        <w:rPr>
-          <w:u w:val="single"/>
-        </w:rPr>
-        <w:t>Kierownik placówki</w:t>
-      </w:r>
-      <w:r>
-        <w:t>: 30-45 lat, wykształcenie średnie, obycie komputerowe: wysokie, znajomość tematyki SI – duża, język – prosty, j. polski.</w:t>
-      </w:r>
-    </w:p>
-    <w:p>
-      <w:r>
-        <w:rPr>
-          <w:u w:val="single"/>
-        </w:rPr>
-        <w:t>Kierownik ochrony</w:t>
-      </w:r>
-      <w:r>
-        <w:t>: 30-55 lat, wykształcenie średnie, obycie komputerowe: średnie, znajomość tematyki SI – średnia, język – prosty, j. polski.</w:t>
-      </w:r>
-    </w:p>
-    <w:p>
-      <w:r>
-        <w:rPr>
-          <w:u w:val="single"/>
-        </w:rPr>
-        <w:t>Pracownik biura</w:t>
-      </w:r>
-      <w:r>
-        <w:t>: 26-50 lat, wykształcenie średnie, obycie komputerowe: wysokie, znajomość tematyki SI – duża, język – prosty, j. polski.</w:t>
-      </w:r>
-    </w:p>
-    <w:p>
-      <w:r>
-        <w:rPr>
-          <w:u w:val="single"/>
-        </w:rPr>
-        <w:t>Pracownik porządkowy</w:t>
-      </w:r>
-      <w:r>
-        <w:t>: 20-35 lat, wykształcenie podstawowe, obycie komputerowe: niskie, znajomość tematyki SI – mała, język – prosty, j. polski.</w:t>
-      </w:r>
-    </w:p>
-    <w:p>
-      <w:r>
-        <w:rPr>
-          <w:u w:val="single"/>
-        </w:rPr>
-        <w:t>Pracownik ochrony</w:t>
-      </w:r>
-      <w:r>
-        <w:t>: 26-50 lat, wykształcenie podstawowe, obycie komputerowe: niskie, znajomość tematyki SI – mała, język – prosty, j. polski.</w:t>
-      </w:r>
-    </w:p>
-    <w:p/>
     <w:p/>
     <w:p>
       <w:r>
@@ -1909,8 +1967,6 @@
           <w:rFonts w:hint="eastAsia"/>
         </w:rPr>
       </w:pPr>
-      <w:bookmarkStart w:id="0" w:name="_GoBack"/>
-      <w:bookmarkEnd w:id="0"/>
     </w:p>
     <w:p>
       <w:pPr>
@@ -1937,6 +1993,9 @@
       <w:pPr>
         <w:pStyle w:val="Standard"/>
         <w:ind w:left="708"/>
+        <w:rPr>
+          <w:rFonts w:hint="eastAsia"/>
+        </w:rPr>
       </w:pPr>
       <w:r>
         <w:t xml:space="preserve">Ustalamy, że </w:t>
@@ -1949,9 +2008,11 @@
       <w:pPr>
         <w:pStyle w:val="Standard"/>
         <w:ind w:left="708"/>
-      </w:pPr>
-      <w:r>
-        <w:lastRenderedPageBreak/>
+        <w:rPr>
+          <w:rFonts w:hint="eastAsia"/>
+        </w:rPr>
+      </w:pPr>
+      <w:r>
         <w:t>1.Kierownik wybiera opcję ustal grafik</w:t>
       </w:r>
       <w:r>
@@ -1968,6 +2029,9 @@
       <w:pPr>
         <w:pStyle w:val="Standard"/>
         <w:ind w:left="708"/>
+        <w:rPr>
+          <w:rFonts w:hint="eastAsia"/>
+        </w:rPr>
       </w:pPr>
       <w:r>
         <w:t>2.Kierownik uzupełnia formularz(wybiera pracownika i datę zmiany)</w:t>
@@ -1986,6 +2050,9 @@
       <w:pPr>
         <w:pStyle w:val="Standard"/>
         <w:ind w:left="708"/>
+        <w:rPr>
+          <w:rFonts w:hint="eastAsia"/>
+        </w:rPr>
       </w:pPr>
       <w:r>
         <w:t xml:space="preserve">3. system potwierdza - </w:t>
@@ -2000,6 +2067,9 @@
     <w:p>
       <w:pPr>
         <w:pStyle w:val="Standard"/>
+        <w:rPr>
+          <w:rFonts w:hint="eastAsia"/>
+        </w:rPr>
       </w:pPr>
     </w:p>
     <w:p>
@@ -2533,6 +2603,7 @@
               <w:jc w:val="both"/>
             </w:pPr>
             <w:r>
+              <w:lastRenderedPageBreak/>
               <w:t>Specjalne wymagania</w:t>
             </w:r>
           </w:p>
@@ -3321,7 +3392,6 @@
               <w:jc w:val="both"/>
             </w:pPr>
             <w:r>
-              <w:lastRenderedPageBreak/>
               <w:t>Typ przypadku użycia</w:t>
             </w:r>
           </w:p>
@@ -4239,6 +4309,7 @@
               <w:jc w:val="both"/>
             </w:pPr>
             <w:r>
+              <w:lastRenderedPageBreak/>
               <w:t>Specjalne wymagania</w:t>
             </w:r>
           </w:p>
@@ -4355,6 +4426,8 @@
       <w:pPr>
         <w:pStyle w:val="ListParagraph"/>
       </w:pPr>
+      <w:bookmarkStart w:id="0" w:name="_GoBack"/>
+      <w:bookmarkEnd w:id="0"/>
     </w:p>
     <w:sectPr>
       <w:pgSz w:w="11906" w:h="16838"/>
@@ -7019,7 +7092,7 @@
 </file>
 
 <file path=customXml/itemProps1.xml><?xml version="1.0" encoding="utf-8"?>
-<ds:datastoreItem xmlns:ds="http://schemas.openxmlformats.org/officeDocument/2006/customXml" ds:itemID="{BAE325BB-AFC8-4253-BB69-7E82D22981CB}">
+<ds:datastoreItem xmlns:ds="http://schemas.openxmlformats.org/officeDocument/2006/customXml" ds:itemID="{D3A92370-4D00-4702-8557-74AEB2BC5B00}">
   <ds:schemaRefs>
     <ds:schemaRef ds:uri="http://schemas.openxmlformats.org/officeDocument/2006/bibliography"/>
   </ds:schemaRefs>

</xml_diff>

<commit_message>
zwiekszenie opisu - ciąg dalszy
</commit_message>
<xml_diff>
--- a/projekt.docx
+++ b/projekt.docx
@@ -255,8 +255,6 @@
         </w:rPr>
         <w:t xml:space="preserve"> bądź mailowo</w:t>
       </w:r>
-      <w:bookmarkStart w:id="0" w:name="_GoBack"/>
-      <w:bookmarkEnd w:id="0"/>
       <w:r>
         <w:rPr>
           <w:sz w:val="28"/>
@@ -440,7 +438,21 @@
           <w:sz w:val="28"/>
           <w:szCs w:val="28"/>
         </w:rPr>
-        <w:t xml:space="preserve">, a następnie są zarchiwizowane przez pracowników. Po ich archiwizacji </w:t>
+        <w:t>, a następnie są zarchiwizowane przez pracowników</w:t>
+      </w:r>
+      <w:r>
+        <w:rPr>
+          <w:sz w:val="28"/>
+          <w:szCs w:val="28"/>
+        </w:rPr>
+        <w:t xml:space="preserve"> biura</w:t>
+      </w:r>
+      <w:r>
+        <w:rPr>
+          <w:sz w:val="28"/>
+          <w:szCs w:val="28"/>
+        </w:rPr>
+        <w:t xml:space="preserve">. Po ich archiwizacji </w:t>
       </w:r>
       <w:r>
         <w:rPr>
@@ -468,7 +480,58 @@
           <w:sz w:val="28"/>
           <w:szCs w:val="28"/>
         </w:rPr>
-        <w:t xml:space="preserve"> grafiku pracy pracowników. Potem transportowane są wszystkie eksponaty potrzebne do przeprowadzenia wystawy(dostarcza je klient chcący tą wystawę zorganizować) do magazynu firmy. Kiedy kierownik stwierdzi, że nadszedł czas</w:t>
+        <w:t xml:space="preserve"> grafiku pracy </w:t>
+      </w:r>
+      <w:r>
+        <w:rPr>
+          <w:sz w:val="28"/>
+          <w:szCs w:val="28"/>
+        </w:rPr>
+        <w:t xml:space="preserve">ich </w:t>
+      </w:r>
+      <w:bookmarkStart w:id="0" w:name="_GoBack"/>
+      <w:bookmarkEnd w:id="0"/>
+      <w:r>
+        <w:rPr>
+          <w:sz w:val="28"/>
+          <w:szCs w:val="28"/>
+        </w:rPr>
+        <w:t>pracowników. Potem transportowane są wszystkie eksponaty potrzebne do przeprowadzenia wystawy(dostarcza je klient chcący tą wystawę zorganizować) do magazynu firmy. Kiedy kierownik stwierdzi, że nadszedł</w:t>
+      </w:r>
+      <w:r>
+        <w:rPr>
+          <w:sz w:val="28"/>
+          <w:szCs w:val="28"/>
+        </w:rPr>
+        <w:t xml:space="preserve"> odpowiedni</w:t>
+      </w:r>
+      <w:r>
+        <w:rPr>
+          <w:sz w:val="28"/>
+          <w:szCs w:val="28"/>
+        </w:rPr>
+        <w:t xml:space="preserve"> czas</w:t>
+      </w:r>
+      <w:r>
+        <w:rPr>
+          <w:sz w:val="28"/>
+          <w:szCs w:val="28"/>
+        </w:rPr>
+        <w:t xml:space="preserve"> na zaczęćie organizacji,</w:t>
+      </w:r>
+      <w:r>
+        <w:rPr>
+          <w:sz w:val="28"/>
+          <w:szCs w:val="28"/>
+        </w:rPr>
+        <w:t xml:space="preserve"> </w:t>
+      </w:r>
+      <w:r>
+        <w:rPr>
+          <w:sz w:val="28"/>
+          <w:szCs w:val="28"/>
+        </w:rPr>
+        <w:t>pracownicy porządkowi wyciągają eksponaty z magazynów a następnie ustawiają je według ustalonego wcześniej przez kierownika planu. Na koniec zachodzi jeszcze ostatnie sprzątanie i placówka jest gotowa do wystawy.</w:t>
       </w:r>
     </w:p>
     <w:p>
@@ -484,6 +547,29 @@
           <w:sz w:val="28"/>
           <w:szCs w:val="28"/>
         </w:rPr>
+        <w:t>Możliwa jest organizacja wystaw charytatywnych, w których dodatkowo</w:t>
+      </w:r>
+      <w:r>
+        <w:rPr>
+          <w:sz w:val="28"/>
+          <w:szCs w:val="28"/>
+        </w:rPr>
+        <w:t xml:space="preserve"> zatrudniani są wolontariusze, którzy pomagają uzbierać pieniądze na szczytny cel. Robią to za pomocą staromodnych puszek</w:t>
+      </w:r>
+    </w:p>
+    <w:p>
+      <w:pPr>
+        <w:jc w:val="both"/>
+        <w:rPr>
+          <w:sz w:val="28"/>
+          <w:szCs w:val="28"/>
+        </w:rPr>
+      </w:pPr>
+      <w:r>
+        <w:rPr>
+          <w:sz w:val="28"/>
+          <w:szCs w:val="28"/>
+        </w:rPr>
         <w:t xml:space="preserve">W Firmie pracuje </w:t>
       </w:r>
       <w:r>
@@ -555,6 +641,7 @@
           <w:sz w:val="28"/>
           <w:szCs w:val="28"/>
         </w:rPr>
+        <w:lastRenderedPageBreak/>
         <w:t>archiwizacją (</w:t>
       </w:r>
       <w:r>
@@ -680,36 +767,49 @@
           <w:sz w:val="28"/>
           <w:szCs w:val="28"/>
         </w:rPr>
-        <w:t xml:space="preserve">, mogą sprawdzić swój grafik pracy, zapisać w ewidencji </w:t>
-      </w:r>
-      <w:r>
-        <w:rPr>
-          <w:sz w:val="28"/>
-          <w:szCs w:val="28"/>
-        </w:rPr>
-        <w:t>wykonane prace takie jak</w:t>
-      </w:r>
-      <w:r>
-        <w:rPr>
-          <w:sz w:val="28"/>
-          <w:szCs w:val="28"/>
-        </w:rPr>
-        <w:t xml:space="preserve"> rozkładaniem całego </w:t>
-      </w:r>
-      <w:r>
-        <w:rPr>
-          <w:sz w:val="28"/>
-          <w:szCs w:val="28"/>
-        </w:rPr>
-        <w:lastRenderedPageBreak/>
-        <w:t xml:space="preserve">sprzętu pod wystawę oraz przygotowywaniem danej lokalizacji pod wystawę w danej placówce, </w:t>
-      </w:r>
-      <w:r>
-        <w:rPr>
-          <w:sz w:val="28"/>
-          <w:szCs w:val="28"/>
-        </w:rPr>
-        <w:t>zarządzanej</w:t>
+        <w:t xml:space="preserve">, mogą sprawdzić swój grafik pracy, </w:t>
+      </w:r>
+      <w:r>
+        <w:rPr>
+          <w:sz w:val="28"/>
+          <w:szCs w:val="28"/>
+        </w:rPr>
+        <w:t>zajmują się oni</w:t>
+      </w:r>
+      <w:r>
+        <w:rPr>
+          <w:sz w:val="28"/>
+          <w:szCs w:val="28"/>
+        </w:rPr>
+        <w:t xml:space="preserve"> rozkładanie</w:t>
+      </w:r>
+      <w:r>
+        <w:rPr>
+          <w:sz w:val="28"/>
+          <w:szCs w:val="28"/>
+        </w:rPr>
+        <w:t>m</w:t>
+      </w:r>
+      <w:r>
+        <w:rPr>
+          <w:sz w:val="28"/>
+          <w:szCs w:val="28"/>
+        </w:rPr>
+        <w:t xml:space="preserve"> całego sprzętu pod wystawę</w:t>
+      </w:r>
+      <w:r>
+        <w:rPr>
+          <w:sz w:val="28"/>
+          <w:szCs w:val="28"/>
+        </w:rPr>
+        <w:t xml:space="preserve"> oraz sprzątaniem z</w:t>
+      </w:r>
+      <w:r>
+        <w:rPr>
+          <w:sz w:val="28"/>
+          <w:szCs w:val="28"/>
+        </w:rPr>
+        <w:t>arządzanej</w:t>
       </w:r>
       <w:r>
         <w:rPr>
@@ -820,6 +920,13 @@
           <w:szCs w:val="28"/>
         </w:rPr>
         <w:t>oraz opisać zdarzenia które miały miejsce.</w:t>
+      </w:r>
+      <w:r>
+        <w:rPr>
+          <w:sz w:val="28"/>
+          <w:szCs w:val="28"/>
+        </w:rPr>
+        <w:t xml:space="preserve"> Ochroniarze komunikauą się między sobą za pomocą krótkofalówek.</w:t>
       </w:r>
     </w:p>
     <w:p>
@@ -1032,7 +1139,6 @@
         <w:pStyle w:val="Heading1"/>
       </w:pPr>
       <w:r>
-        <w:lastRenderedPageBreak/>
         <w:t>Diagram FHD</w:t>
       </w:r>
     </w:p>
@@ -1165,6 +1271,7 @@
         <w:rPr>
           <w:u w:val="single"/>
         </w:rPr>
+        <w:lastRenderedPageBreak/>
         <w:t>Pracownik biura</w:t>
       </w:r>
       <w:r>
@@ -1198,7 +1305,6 @@
         <w:pStyle w:val="Heading1"/>
       </w:pPr>
       <w:r>
-        <w:lastRenderedPageBreak/>
         <w:t>Biznesowy diagram przypadków użycia</w:t>
       </w:r>
     </w:p>
@@ -1414,6 +1520,7 @@
         </w:numPr>
       </w:pPr>
       <w:r>
+        <w:lastRenderedPageBreak/>
         <w:t>Ustalenie umowy</w:t>
       </w:r>
     </w:p>
@@ -1494,7 +1601,6 @@
         <w:pStyle w:val="Heading1"/>
       </w:pPr>
       <w:r>
-        <w:lastRenderedPageBreak/>
         <w:t>Diagram systemowy</w:t>
       </w:r>
     </w:p>
@@ -1678,6 +1784,7 @@
     </w:p>
     <w:p>
       <w:r>
+        <w:lastRenderedPageBreak/>
         <w:t>Lista systemowych przypadków użycia:</w:t>
       </w:r>
     </w:p>
@@ -1733,7 +1840,6 @@
     <w:p/>
     <w:p>
       <w:r>
-        <w:lastRenderedPageBreak/>
         <w:t>2 przykładowe sytuacje do SI:</w:t>
       </w:r>
     </w:p>
@@ -1921,6 +2027,7 @@
         <w:rPr>
           <w:noProof/>
         </w:rPr>
+        <w:lastRenderedPageBreak/>
         <w:drawing>
           <wp:inline distT="0" distB="0" distL="0" distR="0" wp14:anchorId="6EEA17AB" wp14:editId="259AFA47">
             <wp:extent cx="4328160" cy="3298266"/>
@@ -2091,6 +2198,7 @@
         <w:rPr>
           <w:noProof/>
         </w:rPr>
+        <w:lastRenderedPageBreak/>
         <w:drawing>
           <wp:inline distT="0" distB="0" distL="0" distR="0" wp14:anchorId="689FD293" wp14:editId="565E4338">
             <wp:extent cx="4373880" cy="3360499"/>
@@ -2517,7 +2625,6 @@
         <w:rPr>
           <w:noProof/>
         </w:rPr>
-        <w:lastRenderedPageBreak/>
         <w:drawing>
           <wp:inline distT="0" distB="0" distL="0" distR="0" wp14:anchorId="6BBCD521" wp14:editId="7766C525">
             <wp:extent cx="4847224" cy="3190875"/>
@@ -2582,6 +2689,7 @@
           <w:rFonts w:hint="eastAsia"/>
           <w:noProof/>
         </w:rPr>
+        <w:lastRenderedPageBreak/>
         <w:drawing>
           <wp:inline distT="0" distB="0" distL="0" distR="0" wp14:anchorId="6E0E7F68" wp14:editId="539725A8">
             <wp:extent cx="4960620" cy="3733800"/>
@@ -2677,7 +2785,6 @@
         <w:rPr>
           <w:noProof/>
         </w:rPr>
-        <w:lastRenderedPageBreak/>
         <w:drawing>
           <wp:inline distT="0" distB="0" distL="0" distR="0" wp14:anchorId="6A90F940" wp14:editId="4497B6D5">
             <wp:extent cx="4933950" cy="3247966"/>
@@ -2742,6 +2849,7 @@
           <w:rFonts w:hint="eastAsia"/>
           <w:noProof/>
         </w:rPr>
+        <w:lastRenderedPageBreak/>
         <w:drawing>
           <wp:inline distT="0" distB="0" distL="0" distR="0" wp14:anchorId="19C655B1" wp14:editId="78D29927">
             <wp:extent cx="4945380" cy="3733800"/>
@@ -2834,7 +2942,6 @@
         <w:rPr>
           <w:noProof/>
         </w:rPr>
-        <w:lastRenderedPageBreak/>
         <w:drawing>
           <wp:inline distT="0" distB="0" distL="0" distR="0" wp14:anchorId="40912237" wp14:editId="0B102188">
             <wp:extent cx="4948509" cy="3257550"/>
@@ -2899,6 +3006,7 @@
           <w:rFonts w:hint="eastAsia"/>
           <w:noProof/>
         </w:rPr>
+        <w:lastRenderedPageBreak/>
         <w:drawing>
           <wp:inline distT="0" distB="0" distL="0" distR="0" wp14:anchorId="69BAF284" wp14:editId="18D9A62E">
             <wp:extent cx="4945380" cy="3756660"/>
@@ -3039,7 +3147,6 @@
         <w:jc w:val="both"/>
       </w:pPr>
       <w:r>
-        <w:lastRenderedPageBreak/>
         <w:t>Scenariusze do systemowych PU:</w:t>
       </w:r>
     </w:p>
@@ -3543,6 +3650,7 @@
               <w:jc w:val="both"/>
             </w:pPr>
             <w:r>
+              <w:lastRenderedPageBreak/>
               <w:t>Specjalne wymagania</w:t>
             </w:r>
           </w:p>
@@ -4561,7 +4669,6 @@
               <w:jc w:val="both"/>
             </w:pPr>
             <w:r>
-              <w:lastRenderedPageBreak/>
               <w:t>Główny przepływ zdarzeń</w:t>
             </w:r>
             <w:r>
@@ -5249,6 +5356,7 @@
               <w:jc w:val="both"/>
             </w:pPr>
             <w:r>
+              <w:lastRenderedPageBreak/>
               <w:t>Specjalne wymagania</w:t>
             </w:r>
           </w:p>
@@ -8299,7 +8407,7 @@
 </file>
 
 <file path=customXml/itemProps1.xml><?xml version="1.0" encoding="utf-8"?>
-<ds:datastoreItem xmlns:ds="http://schemas.openxmlformats.org/officeDocument/2006/customXml" ds:itemID="{26EEA557-12D3-4743-9109-E644A6330DCD}">
+<ds:datastoreItem xmlns:ds="http://schemas.openxmlformats.org/officeDocument/2006/customXml" ds:itemID="{5F1990FC-657F-4F9E-811D-1A9D9F510F87}">
   <ds:schemaRefs>
     <ds:schemaRef ds:uri="http://schemas.openxmlformats.org/officeDocument/2006/bibliography"/>
   </ds:schemaRefs>

</xml_diff>

<commit_message>
poprawa diagramów. do zrobienia jeszcze aktorzy dla diagramu systemowego
</commit_message>
<xml_diff>
--- a/projekt.docx
+++ b/projekt.docx
@@ -69,14 +69,7 @@
           <w:sz w:val="28"/>
           <w:szCs w:val="28"/>
         </w:rPr>
-        <w:t>irmie.</w:t>
-      </w:r>
-      <w:r>
-        <w:rPr>
-          <w:sz w:val="28"/>
-          <w:szCs w:val="28"/>
-        </w:rPr>
-        <w:t xml:space="preserve"> </w:t>
+        <w:t xml:space="preserve">irmie. </w:t>
       </w:r>
     </w:p>
     <w:p>
@@ -213,7 +206,56 @@
           <w:sz w:val="28"/>
           <w:szCs w:val="28"/>
         </w:rPr>
-        <w:t xml:space="preserve">Informacje te przekazywane są do </w:t>
+        <w:t>Dostęp do ustaleń, które były w umowie ma kierownik biura, może dzięki temu zlecić archiwizację wytycznych w niej zawartych(wytyczne wymienione wyżej)</w:t>
+      </w:r>
+      <w:bookmarkStart w:id="0" w:name="_Hlk29393413"/>
+      <w:r>
+        <w:rPr>
+          <w:sz w:val="28"/>
+          <w:szCs w:val="28"/>
+        </w:rPr>
+        <w:t>,   a także sporządzić dla nich odpowiedni grafik. Po archiwizacji tych informacji kierownik placówki zajmuje się organizacją wystawy</w:t>
+      </w:r>
+      <w:bookmarkEnd w:id="0"/>
+      <w:r>
+        <w:rPr>
+          <w:sz w:val="28"/>
+          <w:szCs w:val="28"/>
+        </w:rPr>
+        <w:t>, czyli rozplanowuje rozstawienie wyposażenia pod wystawę oraz rozkład eksponatów w obiekcie. Następnie kierownik ochrony ustawia grafik ochrony na dane dni, które wystawa obejmuje. Potem transportowane są wszystkie eksponaty potrzebne do przeprowadzenia wystawy(dostarcza je klient chcący tą wystawę zorganizować) do magazynu firmy. Kiedy kierownik stwierdzi, że nadszedł odpowiedni czas na zaczęcie organizacji, pracownicy porządkowi wyciągają eksponaty z magazynów a następnie ustawiają je według ustalonego wcześniej przez kierownika planu. W przypadku problemów pracownicy zgłaszają je kierownikowi. Na koniec zachodzi jeszcze ostatnie sprzątanie i placówka jest gotowa do wystawy.</w:t>
+      </w:r>
+    </w:p>
+    <w:p>
+      <w:pPr>
+        <w:jc w:val="both"/>
+        <w:rPr>
+          <w:sz w:val="28"/>
+          <w:szCs w:val="28"/>
+        </w:rPr>
+      </w:pPr>
+      <w:r>
+        <w:rPr>
+          <w:sz w:val="28"/>
+          <w:szCs w:val="28"/>
+        </w:rPr>
+        <w:lastRenderedPageBreak/>
+        <w:t>Możliwa jest organizacja wystaw charytatywnych, w których dodatkowo zatrudniani są wolontariusze, którzy pomagają uzbierać pieniądze na szczytny cel. Robią to za pomocą staromodnych puszek</w:t>
+      </w:r>
+    </w:p>
+    <w:p>
+      <w:pPr>
+        <w:jc w:val="both"/>
+        <w:rPr>
+          <w:sz w:val="28"/>
+          <w:szCs w:val="28"/>
+        </w:rPr>
+      </w:pPr>
+      <w:r>
+        <w:rPr>
+          <w:sz w:val="28"/>
+          <w:szCs w:val="28"/>
+        </w:rPr>
+        <w:t xml:space="preserve">W firmie jest również obecny </w:t>
       </w:r>
       <w:r>
         <w:rPr>
@@ -221,7 +263,86 @@
           <w:szCs w:val="28"/>
           <w:u w:val="single"/>
         </w:rPr>
-        <w:t>kierownik</w:t>
+        <w:t>kierownik biura</w:t>
+      </w:r>
+      <w:r>
+        <w:rPr>
+          <w:sz w:val="28"/>
+          <w:szCs w:val="28"/>
+        </w:rPr>
+        <w:t>, który zajmuje s</w:t>
+      </w:r>
+      <w:r>
+        <w:rPr>
+          <w:sz w:val="28"/>
+          <w:szCs w:val="28"/>
+        </w:rPr>
+        <w:t>i</w:t>
+      </w:r>
+      <w:r>
+        <w:rPr>
+          <w:sz w:val="28"/>
+          <w:szCs w:val="28"/>
+        </w:rPr>
+        <w:t xml:space="preserve">ę nadzorem prac pracowników biurowych, ustala grafik ich pracy oraz upewnia się, że obecny jest należyty przepływ informacji pomiędzy </w:t>
+      </w:r>
+      <w:r>
+        <w:rPr>
+          <w:sz w:val="28"/>
+          <w:szCs w:val="28"/>
+        </w:rPr>
+        <w:t>jego podwładnymi i pozostałymi działami</w:t>
+      </w:r>
+      <w:r>
+        <w:rPr>
+          <w:sz w:val="28"/>
+          <w:szCs w:val="28"/>
+        </w:rPr>
+        <w:t>.</w:t>
+      </w:r>
+    </w:p>
+    <w:p>
+      <w:pPr>
+        <w:jc w:val="both"/>
+        <w:rPr>
+          <w:sz w:val="28"/>
+          <w:szCs w:val="28"/>
+        </w:rPr>
+      </w:pPr>
+      <w:r>
+        <w:rPr>
+          <w:sz w:val="28"/>
+          <w:szCs w:val="28"/>
+        </w:rPr>
+        <w:t xml:space="preserve">W </w:t>
+      </w:r>
+      <w:r>
+        <w:rPr>
+          <w:sz w:val="28"/>
+          <w:szCs w:val="28"/>
+        </w:rPr>
+        <w:t>biurze</w:t>
+      </w:r>
+      <w:r>
+        <w:rPr>
+          <w:sz w:val="28"/>
+          <w:szCs w:val="28"/>
+        </w:rPr>
+        <w:t xml:space="preserve"> pracuje </w:t>
+      </w:r>
+      <w:r>
+        <w:rPr>
+          <w:sz w:val="28"/>
+          <w:szCs w:val="28"/>
+        </w:rPr>
+        <w:t>8</w:t>
+      </w:r>
+      <w:r>
+        <w:rPr>
+          <w:sz w:val="28"/>
+          <w:szCs w:val="28"/>
+        </w:rPr>
+        <w:t xml:space="preserve"> </w:t>
       </w:r>
       <w:r>
         <w:rPr>
@@ -229,7 +350,79 @@
           <w:szCs w:val="28"/>
           <w:u w:val="single"/>
         </w:rPr>
-        <w:t>a</w:t>
+        <w:t>pracowników biurowych,</w:t>
+      </w:r>
+      <w:r>
+        <w:rPr>
+          <w:sz w:val="28"/>
+          <w:szCs w:val="28"/>
+        </w:rPr>
+        <w:t xml:space="preserve"> którzy zajmują się gromadzeniem danych o zleceniach na wystawy, porządkowaniem tych danych oraz ich archiwizacją (zapisywanie szczegółów dotyczących wystaw: rodzaj wystawy, liczba eksponatów, liczba gości, liczba uczestników, </w:t>
+      </w:r>
+      <w:r>
+        <w:rPr>
+          <w:sz w:val="28"/>
+          <w:szCs w:val="28"/>
+        </w:rPr>
+        <w:t xml:space="preserve">liczba </w:t>
+      </w:r>
+      <w:r>
+        <w:rPr>
+          <w:sz w:val="28"/>
+          <w:szCs w:val="28"/>
+        </w:rPr>
+        <w:t>sędzi</w:t>
+      </w:r>
+      <w:r>
+        <w:rPr>
+          <w:sz w:val="28"/>
+          <w:szCs w:val="28"/>
+        </w:rPr>
+        <w:t>ów</w:t>
+      </w:r>
+      <w:r>
+        <w:rPr>
+          <w:sz w:val="28"/>
+          <w:szCs w:val="28"/>
+        </w:rPr>
+        <w:t>, nagrody)</w:t>
+      </w:r>
+      <w:r>
+        <w:rPr>
+          <w:sz w:val="28"/>
+          <w:szCs w:val="28"/>
+        </w:rPr>
+        <w:t xml:space="preserve">            i jeżeli usuną jakąś informację, bądź spróbują zaszkodzić firmie, pociągani są do odpowiedzialności</w:t>
+      </w:r>
+      <w:r>
+        <w:rPr>
+          <w:sz w:val="28"/>
+          <w:szCs w:val="28"/>
+        </w:rPr>
+        <w:t>.</w:t>
+      </w:r>
+      <w:r>
+        <w:rPr>
+          <w:sz w:val="28"/>
+          <w:szCs w:val="28"/>
+        </w:rPr>
+        <w:t xml:space="preserve"> Mają również dostęp do swojego grafiku pracy</w:t>
+      </w:r>
+    </w:p>
+    <w:p>
+      <w:pPr>
+        <w:jc w:val="both"/>
+        <w:rPr>
+          <w:sz w:val="28"/>
+          <w:szCs w:val="28"/>
+        </w:rPr>
+      </w:pPr>
+      <w:r>
+        <w:rPr>
+          <w:sz w:val="28"/>
+          <w:szCs w:val="28"/>
+        </w:rPr>
+        <w:t xml:space="preserve">Firma zatrudnia 20 </w:t>
       </w:r>
       <w:r>
         <w:rPr>
@@ -237,114 +430,42 @@
           <w:szCs w:val="28"/>
           <w:u w:val="single"/>
         </w:rPr>
-        <w:t xml:space="preserve"> biura</w:t>
-      </w:r>
-      <w:r>
-        <w:rPr>
-          <w:sz w:val="28"/>
-          <w:szCs w:val="28"/>
-        </w:rPr>
-        <w:t>, a następnie są zarchiwizowane przez pracowników</w:t>
-      </w:r>
-      <w:r>
-        <w:rPr>
-          <w:sz w:val="28"/>
-          <w:szCs w:val="28"/>
-        </w:rPr>
-        <w:t xml:space="preserve"> biura</w:t>
-      </w:r>
-      <w:r>
-        <w:rPr>
-          <w:sz w:val="28"/>
-          <w:szCs w:val="28"/>
-        </w:rPr>
-        <w:t xml:space="preserve">. </w:t>
-      </w:r>
-      <w:bookmarkStart w:id="0" w:name="_Hlk29393413"/>
-      <w:r>
-        <w:rPr>
-          <w:sz w:val="28"/>
-          <w:szCs w:val="28"/>
-        </w:rPr>
-        <w:t>Po archiwizacji tych informacji są one dostarczane do kierownika placówki, który zajmuje się organizacją wystawy</w:t>
-      </w:r>
-      <w:bookmarkEnd w:id="0"/>
-      <w:r>
-        <w:rPr>
-          <w:sz w:val="28"/>
-          <w:szCs w:val="28"/>
-        </w:rPr>
-        <w:t>, czyli rozplanowuje rozstawienie wyposażenia pod wystawę oraz rozkład eksponatów w obiekcie.</w:t>
-      </w:r>
-      <w:r>
-        <w:rPr>
-          <w:sz w:val="28"/>
-          <w:szCs w:val="28"/>
-        </w:rPr>
-        <w:t xml:space="preserve"> Następnie kierownik zleca </w:t>
-      </w:r>
-      <w:r>
-        <w:rPr>
-          <w:sz w:val="28"/>
-          <w:szCs w:val="28"/>
-        </w:rPr>
-        <w:t>kierownikowi ochrony</w:t>
-      </w:r>
-      <w:r>
-        <w:rPr>
-          <w:sz w:val="28"/>
-          <w:szCs w:val="28"/>
-        </w:rPr>
-        <w:t xml:space="preserve"> ustanowienie odpowiedniego grafiku</w:t>
-      </w:r>
-      <w:r>
-        <w:rPr>
-          <w:sz w:val="28"/>
-          <w:szCs w:val="28"/>
-        </w:rPr>
-        <w:t xml:space="preserve"> na ustalone dni. </w:t>
-      </w:r>
-      <w:r>
-        <w:rPr>
-          <w:sz w:val="28"/>
-          <w:szCs w:val="28"/>
-        </w:rPr>
-        <w:t>Potem transportowane są wszystkie eksponaty potrzebne do przeprowadzenia wystawy(dostarcza je klient chcący tą wystawę zorganizować) do magazynu firmy. Kiedy kierownik stwierdzi, że nadszedł</w:t>
-      </w:r>
-      <w:r>
-        <w:rPr>
-          <w:sz w:val="28"/>
-          <w:szCs w:val="28"/>
-        </w:rPr>
-        <w:t xml:space="preserve"> odpowiedni</w:t>
-      </w:r>
-      <w:r>
-        <w:rPr>
-          <w:sz w:val="28"/>
-          <w:szCs w:val="28"/>
-        </w:rPr>
-        <w:t xml:space="preserve"> czas</w:t>
-      </w:r>
-      <w:r>
-        <w:rPr>
-          <w:sz w:val="28"/>
-          <w:szCs w:val="28"/>
-        </w:rPr>
-        <w:t xml:space="preserve"> na zaczę</w:t>
-      </w:r>
-      <w:r>
-        <w:rPr>
-          <w:sz w:val="28"/>
-          <w:szCs w:val="28"/>
-        </w:rPr>
-        <w:t>c</w:t>
-      </w:r>
-      <w:r>
-        <w:rPr>
-          <w:sz w:val="28"/>
-          <w:szCs w:val="28"/>
-        </w:rPr>
-        <w:t>ie organizacji,</w:t>
+        <w:t>pracowników porządkowych</w:t>
+      </w:r>
+      <w:r>
+        <w:rPr>
+          <w:sz w:val="28"/>
+          <w:szCs w:val="28"/>
+        </w:rPr>
+        <w:t xml:space="preserve">, mogą sprawdzić swój grafik pracy, </w:t>
+      </w:r>
+      <w:r>
+        <w:rPr>
+          <w:sz w:val="28"/>
+          <w:szCs w:val="28"/>
+        </w:rPr>
+        <w:t>zajmują się oni</w:t>
+      </w:r>
+      <w:r>
+        <w:rPr>
+          <w:sz w:val="28"/>
+          <w:szCs w:val="28"/>
+        </w:rPr>
+        <w:t xml:space="preserve"> rozkładanie</w:t>
+      </w:r>
+      <w:r>
+        <w:rPr>
+          <w:sz w:val="28"/>
+          <w:szCs w:val="28"/>
+        </w:rPr>
+        <w:t>m</w:t>
+      </w:r>
+      <w:r>
+        <w:rPr>
+          <w:sz w:val="28"/>
+          <w:szCs w:val="28"/>
+        </w:rPr>
+        <w:t xml:space="preserve"> całego sprzętu</w:t>
       </w:r>
       <w:r>
         <w:rPr>
@@ -358,7 +479,35 @@
           <w:sz w:val="28"/>
           <w:szCs w:val="28"/>
         </w:rPr>
-        <w:t>pracownicy porządkowi wyciągają eksponaty z magazynów a następnie ustawiają je według ustalonego wcześniej przez kierownika planu. Na koniec zachodzi jeszcze ostatnie sprzątanie i placówka jest gotowa do wystawy.</w:t>
+        <w:t>pod wystawę</w:t>
+      </w:r>
+      <w:r>
+        <w:rPr>
+          <w:sz w:val="28"/>
+          <w:szCs w:val="28"/>
+        </w:rPr>
+        <w:t xml:space="preserve"> zgodnie z wytycznymi kierownika,</w:t>
+      </w:r>
+      <w:r>
+        <w:rPr>
+          <w:sz w:val="28"/>
+          <w:szCs w:val="28"/>
+        </w:rPr>
+        <w:t xml:space="preserve"> </w:t>
+      </w:r>
+      <w:r>
+        <w:rPr>
+          <w:sz w:val="28"/>
+          <w:szCs w:val="28"/>
+        </w:rPr>
+        <w:t>który nadzoruje pracę pracowników porządkowych oraz ustala ich plan pracy.</w:t>
+      </w:r>
+      <w:r>
+        <w:rPr>
+          <w:sz w:val="28"/>
+          <w:szCs w:val="28"/>
+        </w:rPr>
+        <w:t xml:space="preserve"> Są oni również odpowiedzialni za utrzymanie porządku na terenie placówki.</w:t>
       </w:r>
     </w:p>
     <w:p>
@@ -374,7 +523,72 @@
           <w:sz w:val="28"/>
           <w:szCs w:val="28"/>
         </w:rPr>
-        <w:t>Możliwa jest organizacja wystaw charytatywnych, w których dodatkowo zatrudniani są wolontariusze, którzy pomagają uzbierać pieniądze na szczytny cel. Robią to za pomocą staromodnych puszek</w:t>
+        <w:t xml:space="preserve">W firmie pracuje </w:t>
+      </w:r>
+      <w:r>
+        <w:rPr>
+          <w:sz w:val="28"/>
+          <w:szCs w:val="28"/>
+          <w:u w:val="single"/>
+        </w:rPr>
+        <w:t>kierownik ochrony</w:t>
+      </w:r>
+      <w:r>
+        <w:rPr>
+          <w:sz w:val="28"/>
+          <w:szCs w:val="28"/>
+        </w:rPr>
+        <w:t xml:space="preserve"> </w:t>
+      </w:r>
+      <w:r>
+        <w:rPr>
+          <w:sz w:val="28"/>
+          <w:szCs w:val="28"/>
+        </w:rPr>
+        <w:t xml:space="preserve">, </w:t>
+      </w:r>
+      <w:r>
+        <w:rPr>
+          <w:sz w:val="28"/>
+          <w:szCs w:val="28"/>
+        </w:rPr>
+        <w:t xml:space="preserve">który ustala grafik pracowników ochrony, w których punktach ma być wystawiona ochrona, </w:t>
+      </w:r>
+      <w:r>
+        <w:rPr>
+          <w:sz w:val="28"/>
+          <w:szCs w:val="28"/>
+          <w:u w:val="single"/>
+        </w:rPr>
+        <w:t>pracownicy ochrony</w:t>
+      </w:r>
+      <w:r>
+        <w:rPr>
+          <w:sz w:val="28"/>
+          <w:szCs w:val="28"/>
+        </w:rPr>
+        <w:t>, mogą sprawdzić swój grafik pracy, wpisać przystąpienie do pracy</w:t>
+      </w:r>
+      <w:r>
+        <w:rPr>
+          <w:sz w:val="28"/>
+          <w:szCs w:val="28"/>
+        </w:rPr>
+        <w:t xml:space="preserve"> </w:t>
+      </w:r>
+      <w:r>
+        <w:rPr>
+          <w:sz w:val="28"/>
+          <w:szCs w:val="28"/>
+        </w:rPr>
+        <w:t>oraz opisać zdarzenia które miały miejsce.</w:t>
+      </w:r>
+      <w:r>
+        <w:rPr>
+          <w:sz w:val="28"/>
+          <w:szCs w:val="28"/>
+        </w:rPr>
+        <w:t xml:space="preserve"> Ochroniarze komunikauą się między sobą za pomocą krótkofalówek.</w:t>
       </w:r>
     </w:p>
     <w:p>
@@ -390,388 +604,7 @@
           <w:sz w:val="28"/>
           <w:szCs w:val="28"/>
         </w:rPr>
-        <w:lastRenderedPageBreak/>
-        <w:t xml:space="preserve">W Firmie pracuje </w:t>
-      </w:r>
-      <w:r>
-        <w:rPr>
-          <w:sz w:val="28"/>
-          <w:szCs w:val="28"/>
-        </w:rPr>
-        <w:t>8</w:t>
-      </w:r>
-      <w:r>
-        <w:rPr>
-          <w:sz w:val="28"/>
-          <w:szCs w:val="28"/>
-        </w:rPr>
-        <w:t xml:space="preserve"> </w:t>
-      </w:r>
-      <w:r>
-        <w:rPr>
-          <w:sz w:val="28"/>
-          <w:szCs w:val="28"/>
-          <w:u w:val="single"/>
-        </w:rPr>
-        <w:t>pracowników biurowych,</w:t>
-      </w:r>
-      <w:r>
-        <w:rPr>
-          <w:sz w:val="28"/>
-          <w:szCs w:val="28"/>
-        </w:rPr>
-        <w:t xml:space="preserve"> którzy zajmują </w:t>
-      </w:r>
-      <w:r>
-        <w:rPr>
-          <w:sz w:val="28"/>
-          <w:szCs w:val="28"/>
-        </w:rPr>
-        <w:t xml:space="preserve">się </w:t>
-      </w:r>
-      <w:r>
-        <w:rPr>
-          <w:sz w:val="28"/>
-          <w:szCs w:val="28"/>
-        </w:rPr>
-        <w:t xml:space="preserve">gromadzeniem danych o zleceniach na wystawy, porządkowaniem tych </w:t>
-      </w:r>
-      <w:r>
-        <w:rPr>
-          <w:sz w:val="28"/>
-          <w:szCs w:val="28"/>
-        </w:rPr>
-        <w:t>danych</w:t>
-      </w:r>
-      <w:r>
-        <w:rPr>
-          <w:sz w:val="28"/>
-          <w:szCs w:val="28"/>
-        </w:rPr>
-        <w:t xml:space="preserve"> oraz ich</w:t>
-      </w:r>
-      <w:r>
-        <w:rPr>
-          <w:sz w:val="28"/>
-          <w:szCs w:val="28"/>
-        </w:rPr>
-        <w:t xml:space="preserve"> </w:t>
-      </w:r>
-      <w:r>
-        <w:rPr>
-          <w:sz w:val="28"/>
-          <w:szCs w:val="28"/>
-        </w:rPr>
-        <w:t>archiwizacją (</w:t>
-      </w:r>
-      <w:r>
-        <w:rPr>
-          <w:sz w:val="28"/>
-          <w:szCs w:val="28"/>
-        </w:rPr>
-        <w:t xml:space="preserve">zapisywanie szczegółów dotyczących wystaw: rodzaj wystawy, liczba eksponatów, liczba gości, liczba uczestników, </w:t>
-      </w:r>
-      <w:r>
-        <w:rPr>
-          <w:sz w:val="28"/>
-          <w:szCs w:val="28"/>
-        </w:rPr>
-        <w:t xml:space="preserve">liczba </w:t>
-      </w:r>
-      <w:r>
-        <w:rPr>
-          <w:sz w:val="28"/>
-          <w:szCs w:val="28"/>
-        </w:rPr>
-        <w:t>sędzi</w:t>
-      </w:r>
-      <w:r>
-        <w:rPr>
-          <w:sz w:val="28"/>
-          <w:szCs w:val="28"/>
-        </w:rPr>
-        <w:t>ów</w:t>
-      </w:r>
-      <w:r>
-        <w:rPr>
-          <w:sz w:val="28"/>
-          <w:szCs w:val="28"/>
-        </w:rPr>
-        <w:t>, nagrody).</w:t>
-      </w:r>
-    </w:p>
-    <w:p>
-      <w:pPr>
-        <w:jc w:val="both"/>
-        <w:rPr>
-          <w:sz w:val="28"/>
-          <w:szCs w:val="28"/>
-        </w:rPr>
-      </w:pPr>
-      <w:r>
-        <w:rPr>
-          <w:sz w:val="28"/>
-          <w:szCs w:val="28"/>
-        </w:rPr>
-        <w:t xml:space="preserve">W firmie jest również obecny </w:t>
-      </w:r>
-      <w:r>
-        <w:rPr>
-          <w:sz w:val="28"/>
-          <w:szCs w:val="28"/>
-          <w:u w:val="single"/>
-        </w:rPr>
-        <w:t>kierownik biura</w:t>
-      </w:r>
-      <w:r>
-        <w:rPr>
-          <w:sz w:val="28"/>
-          <w:szCs w:val="28"/>
-        </w:rPr>
-        <w:t>, który zajmuje s</w:t>
-      </w:r>
-      <w:r>
-        <w:rPr>
-          <w:sz w:val="28"/>
-          <w:szCs w:val="28"/>
-        </w:rPr>
-        <w:t>i</w:t>
-      </w:r>
-      <w:r>
-        <w:rPr>
-          <w:sz w:val="28"/>
-          <w:szCs w:val="28"/>
-        </w:rPr>
-        <w:t>ę nadzorem prac pracowników biurowych</w:t>
-      </w:r>
-      <w:r>
-        <w:rPr>
-          <w:sz w:val="28"/>
-          <w:szCs w:val="28"/>
-        </w:rPr>
-        <w:t>, ustala grafik ich pracy</w:t>
-      </w:r>
-      <w:r>
-        <w:rPr>
-          <w:sz w:val="28"/>
-          <w:szCs w:val="28"/>
-        </w:rPr>
-        <w:t xml:space="preserve"> oraz upewnia się, że obecny jest należyty przepływ informacji pomiędzy zarządem a pracownikami.</w:t>
-      </w:r>
-    </w:p>
-    <w:p>
-      <w:pPr>
-        <w:jc w:val="both"/>
-        <w:rPr>
-          <w:sz w:val="28"/>
-          <w:szCs w:val="28"/>
-        </w:rPr>
-      </w:pPr>
-      <w:r>
-        <w:rPr>
-          <w:sz w:val="28"/>
-          <w:szCs w:val="28"/>
-        </w:rPr>
-        <w:t xml:space="preserve">Firma zatrudnia 20 </w:t>
-      </w:r>
-      <w:r>
-        <w:rPr>
-          <w:sz w:val="28"/>
-          <w:szCs w:val="28"/>
-          <w:u w:val="single"/>
-        </w:rPr>
-        <w:t>pracowników porządkowych</w:t>
-      </w:r>
-      <w:r>
-        <w:rPr>
-          <w:sz w:val="28"/>
-          <w:szCs w:val="28"/>
-        </w:rPr>
-        <w:t xml:space="preserve">, mogą sprawdzić swój grafik pracy, </w:t>
-      </w:r>
-      <w:r>
-        <w:rPr>
-          <w:sz w:val="28"/>
-          <w:szCs w:val="28"/>
-        </w:rPr>
-        <w:t>zajmują się oni</w:t>
-      </w:r>
-      <w:r>
-        <w:rPr>
-          <w:sz w:val="28"/>
-          <w:szCs w:val="28"/>
-        </w:rPr>
-        <w:t xml:space="preserve"> rozkładanie</w:t>
-      </w:r>
-      <w:r>
-        <w:rPr>
-          <w:sz w:val="28"/>
-          <w:szCs w:val="28"/>
-        </w:rPr>
-        <w:t>m</w:t>
-      </w:r>
-      <w:r>
-        <w:rPr>
-          <w:sz w:val="28"/>
-          <w:szCs w:val="28"/>
-        </w:rPr>
-        <w:t xml:space="preserve"> całego sprzętu pod wystawę</w:t>
-      </w:r>
-      <w:r>
-        <w:rPr>
-          <w:sz w:val="28"/>
-          <w:szCs w:val="28"/>
-        </w:rPr>
-        <w:t xml:space="preserve"> oraz sprzątaniem z</w:t>
-      </w:r>
-      <w:r>
-        <w:rPr>
-          <w:sz w:val="28"/>
-          <w:szCs w:val="28"/>
-        </w:rPr>
-        <w:t>arządzanej</w:t>
-      </w:r>
-      <w:r>
-        <w:rPr>
-          <w:sz w:val="28"/>
-          <w:szCs w:val="28"/>
-        </w:rPr>
-        <w:t xml:space="preserve"> przez </w:t>
-      </w:r>
-      <w:r>
-        <w:rPr>
-          <w:sz w:val="28"/>
-          <w:szCs w:val="28"/>
-          <w:u w:val="single"/>
-        </w:rPr>
-        <w:t>kierownika placówki</w:t>
-      </w:r>
-      <w:r>
-        <w:rPr>
-          <w:sz w:val="28"/>
-          <w:szCs w:val="28"/>
-        </w:rPr>
-        <w:t>, który nadzoruje pracę pracowników porządkowych</w:t>
-      </w:r>
-      <w:r>
-        <w:rPr>
-          <w:sz w:val="28"/>
-          <w:szCs w:val="28"/>
-        </w:rPr>
-        <w:t xml:space="preserve"> oraz</w:t>
-      </w:r>
-      <w:r>
-        <w:rPr>
-          <w:sz w:val="28"/>
-          <w:szCs w:val="28"/>
-        </w:rPr>
-        <w:t xml:space="preserve"> ustala ich plan pracy.</w:t>
-      </w:r>
-    </w:p>
-    <w:p>
-      <w:pPr>
-        <w:jc w:val="both"/>
-        <w:rPr>
-          <w:sz w:val="28"/>
-          <w:szCs w:val="28"/>
-        </w:rPr>
-      </w:pPr>
-      <w:r>
-        <w:rPr>
-          <w:sz w:val="28"/>
-          <w:szCs w:val="28"/>
-        </w:rPr>
-        <w:t xml:space="preserve">W firmie pracuje </w:t>
-      </w:r>
-      <w:r>
-        <w:rPr>
-          <w:sz w:val="28"/>
-          <w:szCs w:val="28"/>
-          <w:u w:val="single"/>
-        </w:rPr>
-        <w:t>kierownik ochrony</w:t>
-      </w:r>
-      <w:r>
-        <w:rPr>
-          <w:sz w:val="28"/>
-          <w:szCs w:val="28"/>
-        </w:rPr>
-        <w:t xml:space="preserve"> </w:t>
-      </w:r>
-      <w:r>
-        <w:rPr>
-          <w:sz w:val="28"/>
-          <w:szCs w:val="28"/>
-        </w:rPr>
-        <w:t xml:space="preserve">, </w:t>
-      </w:r>
-      <w:r>
-        <w:rPr>
-          <w:sz w:val="28"/>
-          <w:szCs w:val="28"/>
-        </w:rPr>
-        <w:t xml:space="preserve">który ustala grafik pracowników ochrony, w których punktach ma być wystawiona ochrona, </w:t>
-      </w:r>
-      <w:r>
-        <w:rPr>
-          <w:sz w:val="28"/>
-          <w:szCs w:val="28"/>
-          <w:u w:val="single"/>
-        </w:rPr>
-        <w:t>pracownicy ochrony</w:t>
-      </w:r>
-      <w:r>
-        <w:rPr>
-          <w:sz w:val="28"/>
-          <w:szCs w:val="28"/>
-        </w:rPr>
-        <w:t>, mogą sprawdzić swój grafik pracy, wpisać przystąpienie do pracy</w:t>
-      </w:r>
-      <w:r>
-        <w:rPr>
-          <w:sz w:val="28"/>
-          <w:szCs w:val="28"/>
-        </w:rPr>
-        <w:t xml:space="preserve"> </w:t>
-      </w:r>
-      <w:r>
-        <w:rPr>
-          <w:sz w:val="28"/>
-          <w:szCs w:val="28"/>
-        </w:rPr>
-        <w:t>oraz opisać zdarzenia które miały miejsce.</w:t>
-      </w:r>
-      <w:r>
-        <w:rPr>
-          <w:sz w:val="28"/>
-          <w:szCs w:val="28"/>
-        </w:rPr>
-        <w:t xml:space="preserve"> Ochroniarze komunikauą się między sobą za pomocą krótkofalówek.</w:t>
-      </w:r>
-    </w:p>
-    <w:p>
-      <w:pPr>
-        <w:jc w:val="both"/>
-        <w:rPr>
-          <w:sz w:val="28"/>
-          <w:szCs w:val="28"/>
-        </w:rPr>
-      </w:pPr>
-      <w:r>
-        <w:rPr>
-          <w:sz w:val="28"/>
-          <w:szCs w:val="28"/>
-        </w:rPr>
-        <w:t xml:space="preserve">Bilety na wystawę są sprzedawane na </w:t>
-      </w:r>
-      <w:bookmarkStart w:id="1" w:name="_GoBack"/>
-      <w:bookmarkEnd w:id="1"/>
-      <w:r>
-        <w:rPr>
-          <w:sz w:val="28"/>
-          <w:szCs w:val="28"/>
-        </w:rPr>
-        <w:t>miejscu, w specjalnie wydzielonej recepcji. Dostępne są tam 4 różne kasy gdzie oferowane są następujące rodzaje biletów:</w:t>
+        <w:t>Bilety na wystawę są sprzedawane na miejscu przez kasjerów, w specjalnie wydzielonej recepcji. Dostępne są tam 4 różne kasy gdzie oferowane są następujące rodzaje biletów:</w:t>
       </w:r>
     </w:p>
     <w:p>
@@ -792,7 +625,21 @@
           <w:sz w:val="28"/>
           <w:szCs w:val="28"/>
         </w:rPr>
-        <w:t>Ulgowy – dla dzieci poniżej 6 lat (50% zniżki)</w:t>
+        <w:t xml:space="preserve">Ulgowy – dla dzieci poniżej 6 lat </w:t>
+      </w:r>
+      <w:r>
+        <w:rPr>
+          <w:sz w:val="28"/>
+          <w:szCs w:val="28"/>
+        </w:rPr>
+        <w:t xml:space="preserve">pod opieką dorosłych </w:t>
+      </w:r>
+      <w:r>
+        <w:rPr>
+          <w:sz w:val="28"/>
+          <w:szCs w:val="28"/>
+        </w:rPr>
+        <w:t>(50% zniżki)</w:t>
       </w:r>
     </w:p>
     <w:p>
@@ -845,78 +692,8 @@
           <w:sz w:val="28"/>
           <w:szCs w:val="28"/>
         </w:rPr>
-        <w:t xml:space="preserve">Przed budynkiem jest </w:t>
-      </w:r>
-      <w:r>
-        <w:rPr>
-          <w:sz w:val="28"/>
-          <w:szCs w:val="28"/>
-        </w:rPr>
-        <w:t>tablica informacyjna dostępna dla każdego na której umieszczane są ogłoszenia i szczegóły dotyczące nadchodzących wystaw.</w:t>
-      </w:r>
-    </w:p>
-    <w:p>
-      <w:pPr>
-        <w:jc w:val="both"/>
-        <w:rPr>
-          <w:sz w:val="28"/>
-          <w:szCs w:val="28"/>
-        </w:rPr>
-      </w:pPr>
-    </w:p>
-    <w:p>
-      <w:pPr>
-        <w:jc w:val="both"/>
-        <w:rPr>
-          <w:sz w:val="28"/>
-          <w:szCs w:val="28"/>
-        </w:rPr>
-      </w:pPr>
-    </w:p>
-    <w:p>
-      <w:pPr>
-        <w:jc w:val="both"/>
-        <w:rPr>
-          <w:sz w:val="28"/>
-          <w:szCs w:val="28"/>
-        </w:rPr>
-      </w:pPr>
-    </w:p>
-    <w:p>
-      <w:pPr>
-        <w:jc w:val="both"/>
-        <w:rPr>
-          <w:sz w:val="28"/>
-          <w:szCs w:val="28"/>
-        </w:rPr>
-      </w:pPr>
-    </w:p>
-    <w:p>
-      <w:pPr>
-        <w:jc w:val="both"/>
-        <w:rPr>
-          <w:sz w:val="28"/>
-          <w:szCs w:val="28"/>
-        </w:rPr>
-      </w:pPr>
-    </w:p>
-    <w:p>
-      <w:pPr>
-        <w:jc w:val="both"/>
-        <w:rPr>
-          <w:sz w:val="28"/>
-          <w:szCs w:val="28"/>
-        </w:rPr>
-      </w:pPr>
-    </w:p>
-    <w:p>
-      <w:pPr>
-        <w:jc w:val="both"/>
-        <w:rPr>
-          <w:sz w:val="28"/>
-          <w:szCs w:val="28"/>
-        </w:rPr>
-      </w:pPr>
+        <w:t>Przed budynkiem jest tablica informacyjna dostępna dla każdego na której umieszczane są ogłoszenia i szczegóły dotyczące nadchodzących wystaw.</w:t>
+      </w:r>
     </w:p>
     <w:p>
       <w:pPr>
@@ -1135,10 +912,10 @@
           <w:noProof/>
         </w:rPr>
         <w:drawing>
-          <wp:inline distT="0" distB="0" distL="0" distR="0" wp14:anchorId="0B5F67A7" wp14:editId="76330418">
-            <wp:extent cx="5760720" cy="3298190"/>
+          <wp:inline distT="0" distB="0" distL="0" distR="0" wp14:anchorId="69679F1D" wp14:editId="47501C30">
+            <wp:extent cx="5760720" cy="5189220"/>
             <wp:effectExtent l="0" t="0" r="0" b="0"/>
-            <wp:docPr id="3" name="Picture 3" descr="A close up of a map&#10;&#10;Description automatically generated"/>
+            <wp:docPr id="16" name="Picture 16" descr="A close up of a map&#10;&#10;Description automatically generated"/>
             <wp:cNvGraphicFramePr>
               <a:graphicFrameLocks xmlns:a="http://schemas.openxmlformats.org/drawingml/2006/main" noChangeAspect="1"/>
             </wp:cNvGraphicFramePr>
@@ -1146,7 +923,7 @@
               <a:graphicData uri="http://schemas.openxmlformats.org/drawingml/2006/picture">
                 <pic:pic xmlns:pic="http://schemas.openxmlformats.org/drawingml/2006/picture">
                   <pic:nvPicPr>
-                    <pic:cNvPr id="3" name="diagram_biznesowy_PU.png"/>
+                    <pic:cNvPr id="4" name="diagram_biznesowy_PU2.png"/>
                     <pic:cNvPicPr/>
                   </pic:nvPicPr>
                   <pic:blipFill>
@@ -1164,7 +941,7 @@
                   <pic:spPr>
                     <a:xfrm>
                       <a:off x="0" y="0"/>
-                      <a:ext cx="5760720" cy="3298190"/>
+                      <a:ext cx="5760720" cy="5189220"/>
                     </a:xfrm>
                     <a:prstGeom prst="rect">
                       <a:avLst/>
@@ -1177,7 +954,6 @@
         </w:drawing>
       </w:r>
     </w:p>
-    <w:p/>
     <w:p>
       <w:r>
         <w:t>Aktorzy:</w:t>
@@ -1204,15 +980,12 @@
         </w:numPr>
       </w:pPr>
       <w:r>
-        <w:t>prezes</w:t>
-      </w:r>
-    </w:p>
-    <w:p>
-      <w:r>
-        <w:t>Pracownicy</w:t>
-      </w:r>
-      <w:r>
-        <w:t xml:space="preserve"> biznesowi:</w:t>
+        <w:t>Gość</w:t>
+      </w:r>
+    </w:p>
+    <w:p>
+      <w:r>
+        <w:t>Pracownicy biznesowi:</w:t>
       </w:r>
     </w:p>
     <w:p>
@@ -1224,10 +997,7 @@
         </w:numPr>
       </w:pPr>
       <w:r>
-        <w:t>pracownik biur</w:t>
-      </w:r>
-      <w:r>
-        <w:t>a</w:t>
+        <w:t>pracownik biura</w:t>
       </w:r>
     </w:p>
     <w:p>
@@ -1239,7 +1009,7 @@
         </w:numPr>
       </w:pPr>
       <w:r>
-        <w:t>Pracownik ochrony</w:t>
+        <w:t>Kasjer</w:t>
       </w:r>
     </w:p>
     <w:p>
@@ -1251,7 +1021,8 @@
         </w:numPr>
       </w:pPr>
       <w:r>
-        <w:t>Pracownik porządkowy</w:t>
+        <w:lastRenderedPageBreak/>
+        <w:t>Pracownik ochrony</w:t>
       </w:r>
     </w:p>
     <w:p>
@@ -1263,7 +1034,7 @@
         </w:numPr>
       </w:pPr>
       <w:r>
-        <w:t>Kierownik placówki</w:t>
+        <w:t>Pracownik porządkowy</w:t>
       </w:r>
     </w:p>
     <w:p>
@@ -1275,7 +1046,7 @@
         </w:numPr>
       </w:pPr>
       <w:r>
-        <w:t>Kierownik biura</w:t>
+        <w:t>Kierownik placówki</w:t>
       </w:r>
     </w:p>
     <w:p>
@@ -1287,12 +1058,7 @@
         </w:numPr>
       </w:pPr>
       <w:r>
-        <w:t>Kierownik ochrony</w:t>
-      </w:r>
-    </w:p>
-    <w:p>
-      <w:r>
-        <w:t>Przypadki użycia:</w:t>
+        <w:t>Kierownik biura</w:t>
       </w:r>
     </w:p>
     <w:p>
@@ -1300,11 +1066,16 @@
         <w:pStyle w:val="ListParagraph"/>
         <w:numPr>
           <w:ilvl w:val="0"/>
-          <w:numId w:val="5"/>
+          <w:numId w:val="2"/>
         </w:numPr>
       </w:pPr>
       <w:r>
-        <w:t>Archiwizacja danych</w:t>
+        <w:t>Kierownik ochrony</w:t>
+      </w:r>
+    </w:p>
+    <w:p>
+      <w:r>
+        <w:t>Przypadki użycia:</w:t>
       </w:r>
     </w:p>
     <w:p>
@@ -1312,11 +1083,11 @@
         <w:pStyle w:val="ListParagraph"/>
         <w:numPr>
           <w:ilvl w:val="0"/>
-          <w:numId w:val="5"/>
+          <w:numId w:val="22"/>
         </w:numPr>
       </w:pPr>
       <w:r>
-        <w:t>Przygotowanie wystawy</w:t>
+        <w:t>Ustalenie umowy – negocjacja umowy prawnej, warunków i szczegółów dotyczących wystawy</w:t>
       </w:r>
     </w:p>
     <w:p>
@@ -1324,11 +1095,11 @@
         <w:pStyle w:val="ListParagraph"/>
         <w:numPr>
           <w:ilvl w:val="0"/>
-          <w:numId w:val="5"/>
+          <w:numId w:val="22"/>
         </w:numPr>
       </w:pPr>
       <w:r>
-        <w:t>Dostęp do wytycznych</w:t>
+        <w:t>Odczyt ustaleń umowy – aktorzy powiązani mają dostęp do spisanej umowy jednak modyfikowana może być tylko za pozwoleniem obu stron (klienta i kierownika placówki)</w:t>
       </w:r>
     </w:p>
     <w:p>
@@ -1336,12 +1107,11 @@
         <w:pStyle w:val="ListParagraph"/>
         <w:numPr>
           <w:ilvl w:val="0"/>
-          <w:numId w:val="5"/>
+          <w:numId w:val="22"/>
         </w:numPr>
       </w:pPr>
       <w:r>
-        <w:lastRenderedPageBreak/>
-        <w:t>Ustalenie umowy</w:t>
+        <w:t>Ustalenie planu pracy – kierownik jest odpowiedzialny za ustalenie grafiku pracy, każdy swoim pracownikom</w:t>
       </w:r>
     </w:p>
     <w:p>
@@ -1349,11 +1119,11 @@
         <w:pStyle w:val="ListParagraph"/>
         <w:numPr>
           <w:ilvl w:val="0"/>
-          <w:numId w:val="5"/>
+          <w:numId w:val="22"/>
         </w:numPr>
       </w:pPr>
       <w:r>
-        <w:t>Odczyt planu pracy</w:t>
+        <w:t>Rozłożenie eksponatów</w:t>
       </w:r>
     </w:p>
     <w:p>
@@ -1361,11 +1131,11 @@
         <w:pStyle w:val="ListParagraph"/>
         <w:numPr>
           <w:ilvl w:val="0"/>
-          <w:numId w:val="5"/>
+          <w:numId w:val="22"/>
         </w:numPr>
       </w:pPr>
       <w:r>
-        <w:t>Ustalanie planu pracy</w:t>
+        <w:t>Zgłoś problem – podwładny ustnie zgłasza problem swojemu przełożonemu</w:t>
       </w:r>
     </w:p>
     <w:p>
@@ -1373,11 +1143,11 @@
         <w:pStyle w:val="ListParagraph"/>
         <w:numPr>
           <w:ilvl w:val="0"/>
-          <w:numId w:val="5"/>
+          <w:numId w:val="22"/>
         </w:numPr>
       </w:pPr>
       <w:r>
-        <w:t>Składanie raportu</w:t>
+        <w:t>Rozkład ochrony – rozłożenie ochrony po ośrodku</w:t>
       </w:r>
     </w:p>
     <w:p>
@@ -1385,11 +1155,11 @@
         <w:pStyle w:val="ListParagraph"/>
         <w:numPr>
           <w:ilvl w:val="0"/>
-          <w:numId w:val="5"/>
+          <w:numId w:val="22"/>
         </w:numPr>
       </w:pPr>
       <w:r>
-        <w:t>Odczyt wytycznych</w:t>
+        <w:t>Odczyt planu pracy</w:t>
       </w:r>
     </w:p>
     <w:p>
@@ -1397,11 +1167,11 @@
         <w:pStyle w:val="ListParagraph"/>
         <w:numPr>
           <w:ilvl w:val="0"/>
-          <w:numId w:val="5"/>
+          <w:numId w:val="22"/>
         </w:numPr>
       </w:pPr>
       <w:r>
-        <w:t>Ustalanie wytycznych</w:t>
+        <w:t>Szprzątanie placówki</w:t>
       </w:r>
     </w:p>
     <w:p>
@@ -1409,11 +1179,35 @@
         <w:pStyle w:val="ListParagraph"/>
         <w:numPr>
           <w:ilvl w:val="0"/>
-          <w:numId w:val="5"/>
+          <w:numId w:val="22"/>
         </w:numPr>
       </w:pPr>
       <w:r>
-        <w:t>Wpisanie przystąpienia do pracy</w:t>
+        <w:t>Składanie raportu – pisemne złożenie raportu kierownikowi ochrony</w:t>
+      </w:r>
+    </w:p>
+    <w:p>
+      <w:pPr>
+        <w:pStyle w:val="ListParagraph"/>
+        <w:numPr>
+          <w:ilvl w:val="0"/>
+          <w:numId w:val="22"/>
+        </w:numPr>
+      </w:pPr>
+      <w:r>
+        <w:t>Kupno biletuu</w:t>
+      </w:r>
+    </w:p>
+    <w:p>
+      <w:pPr>
+        <w:pStyle w:val="ListParagraph"/>
+        <w:numPr>
+          <w:ilvl w:val="0"/>
+          <w:numId w:val="22"/>
+        </w:numPr>
+      </w:pPr>
+      <w:r>
+        <w:t>Przybicie informacji do tablicy ogłoszeniowej</w:t>
       </w:r>
     </w:p>
     <w:p>
@@ -1425,6 +1219,12 @@
       </w:r>
     </w:p>
     <w:p>
+      <w:r>
+        <w:rPr>
+          <w:noProof/>
+        </w:rPr>
+        <w:t>\</w:t>
+      </w:r>
       <w:r>
         <w:rPr>
           <w:noProof/>
@@ -1473,6 +1273,27 @@
       </w:r>
     </w:p>
     <w:p>
+      <w:pPr>
+        <w:pStyle w:val="Heading1"/>
+        <w:rPr>
+          <w:color w:val="FF0000"/>
+          <w:sz w:val="56"/>
+          <w:szCs w:val="56"/>
+        </w:rPr>
+      </w:pPr>
+      <w:r>
+        <w:rPr>
+          <w:color w:val="FF0000"/>
+          <w:sz w:val="56"/>
+          <w:szCs w:val="56"/>
+        </w:rPr>
+        <w:lastRenderedPageBreak/>
+        <w:t>Do poprawy</w:t>
+      </w:r>
+      <w:bookmarkStart w:id="1" w:name="_GoBack"/>
+      <w:bookmarkEnd w:id="1"/>
+    </w:p>
+    <w:p>
       <w:r>
         <w:t>Aktorzy:</w:t>
       </w:r>
@@ -1604,7 +1425,6 @@
     </w:p>
     <w:p>
       <w:r>
-        <w:lastRenderedPageBreak/>
         <w:t>Lista systemowych przypadków użycia:</w:t>
       </w:r>
     </w:p>
@@ -1783,6 +1603,7 @@
         <w:rPr>
           <w:noProof/>
         </w:rPr>
+        <w:lastRenderedPageBreak/>
         <w:drawing>
           <wp:inline distT="0" distB="0" distL="0" distR="0" wp14:anchorId="747640C8" wp14:editId="77A01F4E">
             <wp:extent cx="4183276" cy="2743200"/>
@@ -1847,7 +1668,6 @@
         <w:rPr>
           <w:noProof/>
         </w:rPr>
-        <w:lastRenderedPageBreak/>
         <w:drawing>
           <wp:inline distT="0" distB="0" distL="0" distR="0" wp14:anchorId="6EEA17AB" wp14:editId="259AFA47">
             <wp:extent cx="4328160" cy="3298266"/>
@@ -1954,6 +1774,7 @@
         <w:rPr>
           <w:noProof/>
         </w:rPr>
+        <w:lastRenderedPageBreak/>
         <w:drawing>
           <wp:inline distT="0" distB="0" distL="0" distR="0" wp14:anchorId="4111BF66" wp14:editId="60E87D46">
             <wp:extent cx="4218135" cy="2766060"/>
@@ -2018,7 +1839,6 @@
         <w:rPr>
           <w:noProof/>
         </w:rPr>
-        <w:lastRenderedPageBreak/>
         <w:drawing>
           <wp:inline distT="0" distB="0" distL="0" distR="0" wp14:anchorId="689FD293" wp14:editId="565E4338">
             <wp:extent cx="4373880" cy="3360499"/>
@@ -2253,6 +2073,7 @@
         <w:rPr>
           <w:noProof/>
         </w:rPr>
+        <w:lastRenderedPageBreak/>
         <w:drawing>
           <wp:inline distT="0" distB="0" distL="0" distR="0" wp14:anchorId="10ACBC5C" wp14:editId="4DC2C30D">
             <wp:extent cx="4206517" cy="2758440"/>
@@ -2445,6 +2266,7 @@
         <w:rPr>
           <w:noProof/>
         </w:rPr>
+        <w:lastRenderedPageBreak/>
         <w:drawing>
           <wp:inline distT="0" distB="0" distL="0" distR="0" wp14:anchorId="6BBCD521" wp14:editId="7766C525">
             <wp:extent cx="4847224" cy="3190875"/>
@@ -2509,7 +2331,6 @@
           <w:rFonts w:hint="eastAsia"/>
           <w:noProof/>
         </w:rPr>
-        <w:lastRenderedPageBreak/>
         <w:drawing>
           <wp:inline distT="0" distB="0" distL="0" distR="0" wp14:anchorId="6E0E7F68" wp14:editId="539725A8">
             <wp:extent cx="4960620" cy="3733800"/>
@@ -2605,6 +2426,7 @@
         <w:rPr>
           <w:noProof/>
         </w:rPr>
+        <w:lastRenderedPageBreak/>
         <w:drawing>
           <wp:inline distT="0" distB="0" distL="0" distR="0" wp14:anchorId="6A90F940" wp14:editId="4497B6D5">
             <wp:extent cx="4933950" cy="3247966"/>
@@ -2669,7 +2491,6 @@
           <w:rFonts w:hint="eastAsia"/>
           <w:noProof/>
         </w:rPr>
-        <w:lastRenderedPageBreak/>
         <w:drawing>
           <wp:inline distT="0" distB="0" distL="0" distR="0" wp14:anchorId="19C655B1" wp14:editId="78D29927">
             <wp:extent cx="4945380" cy="3733800"/>
@@ -2762,6 +2583,7 @@
         <w:rPr>
           <w:noProof/>
         </w:rPr>
+        <w:lastRenderedPageBreak/>
         <w:drawing>
           <wp:inline distT="0" distB="0" distL="0" distR="0" wp14:anchorId="40912237" wp14:editId="0B102188">
             <wp:extent cx="4948509" cy="3257550"/>
@@ -2826,7 +2648,6 @@
           <w:rFonts w:hint="eastAsia"/>
           <w:noProof/>
         </w:rPr>
-        <w:lastRenderedPageBreak/>
         <w:drawing>
           <wp:inline distT="0" distB="0" distL="0" distR="0" wp14:anchorId="69BAF284" wp14:editId="18D9A62E">
             <wp:extent cx="4945380" cy="3756660"/>
@@ -2967,6 +2788,7 @@
         <w:jc w:val="both"/>
       </w:pPr>
       <w:r>
+        <w:lastRenderedPageBreak/>
         <w:t>Scenariusze do systemowych PU:</w:t>
       </w:r>
     </w:p>
@@ -3470,7 +3292,6 @@
               <w:jc w:val="both"/>
             </w:pPr>
             <w:r>
-              <w:lastRenderedPageBreak/>
               <w:t>Specjalne wymagania</w:t>
             </w:r>
           </w:p>
@@ -4489,6 +4310,7 @@
               <w:jc w:val="both"/>
             </w:pPr>
             <w:r>
+              <w:lastRenderedPageBreak/>
               <w:t>Główny przepływ zdarzeń</w:t>
             </w:r>
             <w:r>
@@ -5176,7 +4998,6 @@
               <w:jc w:val="both"/>
             </w:pPr>
             <w:r>
-              <w:lastRenderedPageBreak/>
               <w:t>Specjalne wymagania</w:t>
             </w:r>
           </w:p>
@@ -7237,6 +7058,119 @@
     <w:nsid w:val="7A0A1E01"/>
     <w:multiLevelType w:val="hybridMultilevel"/>
     <w:tmpl w:val="93E415FA"/>
+    <w:lvl w:ilvl="0" w:tplc="04150001">
+      <w:start w:val="1"/>
+      <w:numFmt w:val="bullet"/>
+      <w:lvlText w:val=""/>
+      <w:lvlJc w:val="left"/>
+      <w:pPr>
+        <w:ind w:left="720" w:hanging="360"/>
+      </w:pPr>
+      <w:rPr>
+        <w:rFonts w:ascii="Symbol" w:hAnsi="Symbol" w:hint="default"/>
+      </w:rPr>
+    </w:lvl>
+    <w:lvl w:ilvl="1" w:tplc="04150003" w:tentative="1">
+      <w:start w:val="1"/>
+      <w:numFmt w:val="bullet"/>
+      <w:lvlText w:val="o"/>
+      <w:lvlJc w:val="left"/>
+      <w:pPr>
+        <w:ind w:left="1440" w:hanging="360"/>
+      </w:pPr>
+      <w:rPr>
+        <w:rFonts w:ascii="Courier New" w:hAnsi="Courier New" w:cs="Courier New" w:hint="default"/>
+      </w:rPr>
+    </w:lvl>
+    <w:lvl w:ilvl="2" w:tplc="04150005" w:tentative="1">
+      <w:start w:val="1"/>
+      <w:numFmt w:val="bullet"/>
+      <w:lvlText w:val=""/>
+      <w:lvlJc w:val="left"/>
+      <w:pPr>
+        <w:ind w:left="2160" w:hanging="360"/>
+      </w:pPr>
+      <w:rPr>
+        <w:rFonts w:ascii="Wingdings" w:hAnsi="Wingdings" w:hint="default"/>
+      </w:rPr>
+    </w:lvl>
+    <w:lvl w:ilvl="3" w:tplc="04150001" w:tentative="1">
+      <w:start w:val="1"/>
+      <w:numFmt w:val="bullet"/>
+      <w:lvlText w:val=""/>
+      <w:lvlJc w:val="left"/>
+      <w:pPr>
+        <w:ind w:left="2880" w:hanging="360"/>
+      </w:pPr>
+      <w:rPr>
+        <w:rFonts w:ascii="Symbol" w:hAnsi="Symbol" w:hint="default"/>
+      </w:rPr>
+    </w:lvl>
+    <w:lvl w:ilvl="4" w:tplc="04150003" w:tentative="1">
+      <w:start w:val="1"/>
+      <w:numFmt w:val="bullet"/>
+      <w:lvlText w:val="o"/>
+      <w:lvlJc w:val="left"/>
+      <w:pPr>
+        <w:ind w:left="3600" w:hanging="360"/>
+      </w:pPr>
+      <w:rPr>
+        <w:rFonts w:ascii="Courier New" w:hAnsi="Courier New" w:cs="Courier New" w:hint="default"/>
+      </w:rPr>
+    </w:lvl>
+    <w:lvl w:ilvl="5" w:tplc="04150005" w:tentative="1">
+      <w:start w:val="1"/>
+      <w:numFmt w:val="bullet"/>
+      <w:lvlText w:val=""/>
+      <w:lvlJc w:val="left"/>
+      <w:pPr>
+        <w:ind w:left="4320" w:hanging="360"/>
+      </w:pPr>
+      <w:rPr>
+        <w:rFonts w:ascii="Wingdings" w:hAnsi="Wingdings" w:hint="default"/>
+      </w:rPr>
+    </w:lvl>
+    <w:lvl w:ilvl="6" w:tplc="04150001" w:tentative="1">
+      <w:start w:val="1"/>
+      <w:numFmt w:val="bullet"/>
+      <w:lvlText w:val=""/>
+      <w:lvlJc w:val="left"/>
+      <w:pPr>
+        <w:ind w:left="5040" w:hanging="360"/>
+      </w:pPr>
+      <w:rPr>
+        <w:rFonts w:ascii="Symbol" w:hAnsi="Symbol" w:hint="default"/>
+      </w:rPr>
+    </w:lvl>
+    <w:lvl w:ilvl="7" w:tplc="04150003" w:tentative="1">
+      <w:start w:val="1"/>
+      <w:numFmt w:val="bullet"/>
+      <w:lvlText w:val="o"/>
+      <w:lvlJc w:val="left"/>
+      <w:pPr>
+        <w:ind w:left="5760" w:hanging="360"/>
+      </w:pPr>
+      <w:rPr>
+        <w:rFonts w:ascii="Courier New" w:hAnsi="Courier New" w:cs="Courier New" w:hint="default"/>
+      </w:rPr>
+    </w:lvl>
+    <w:lvl w:ilvl="8" w:tplc="04150005" w:tentative="1">
+      <w:start w:val="1"/>
+      <w:numFmt w:val="bullet"/>
+      <w:lvlText w:val=""/>
+      <w:lvlJc w:val="left"/>
+      <w:pPr>
+        <w:ind w:left="6480" w:hanging="360"/>
+      </w:pPr>
+      <w:rPr>
+        <w:rFonts w:ascii="Wingdings" w:hAnsi="Wingdings" w:hint="default"/>
+      </w:rPr>
+    </w:lvl>
+  </w:abstractNum>
+  <w:abstractNum w:abstractNumId="21" w15:restartNumberingAfterBreak="0">
+    <w:nsid w:val="7DA730D7"/>
+    <w:multiLevelType w:val="hybridMultilevel"/>
+    <w:tmpl w:val="E5E6462A"/>
     <w:lvl w:ilvl="0" w:tplc="04150001">
       <w:start w:val="1"/>
       <w:numFmt w:val="bullet"/>
@@ -7408,6 +7342,9 @@
   </w:num>
   <w:num w:numId="21">
     <w:abstractNumId w:val="17"/>
+  </w:num>
+  <w:num w:numId="22">
+    <w:abstractNumId w:val="21"/>
   </w:num>
 </w:numbering>
 </file>
@@ -8227,7 +8164,7 @@
 </file>
 
 <file path=customXml/itemProps1.xml><?xml version="1.0" encoding="utf-8"?>
-<ds:datastoreItem xmlns:ds="http://schemas.openxmlformats.org/officeDocument/2006/customXml" ds:itemID="{02752182-715B-4DF9-B4E4-C87293364319}">
+<ds:datastoreItem xmlns:ds="http://schemas.openxmlformats.org/officeDocument/2006/customXml" ds:itemID="{ACB93C95-068F-4F6C-A6A3-248C693E1E3E}">
   <ds:schemaRefs>
     <ds:schemaRef ds:uri="http://schemas.openxmlformats.org/officeDocument/2006/bibliography"/>
   </ds:schemaRefs>

</xml_diff>